<commit_message>
Relational DB - Module 3 - Unit 2 - CouchDB - Lesson 1
</commit_message>
<xml_diff>
--- a/BaseDeDatos/3.BasesDeDatosNoRelacionales/Unidad2/UNIDAD2.docx
+++ b/BaseDeDatos/3.BasesDeDatosNoRelacionales/Unidad2/UNIDAD2.docx
@@ -4,7 +4,7 @@
   <w:body>
     <w:p>
       <w:pPr>
-        <w:spacing w:before="100" w:beforeAutospacing="1" w:after="100" w:afterAutospacing="1" w:line="240" w:lineRule="auto"/>
+        <w:spacing w:after="0" w:line="240" w:lineRule="auto"/>
         <w:outlineLvl w:val="2"/>
         <w:rPr>
           <w:rFonts w:ascii="Arial" w:eastAsia="Times New Roman" w:hAnsi="Arial" w:cs="Arial"/>
@@ -32,7 +32,7 @@
           <w:ilvl w:val="0"/>
           <w:numId w:val="2"/>
         </w:numPr>
-        <w:spacing w:before="100" w:beforeAutospacing="1" w:after="100" w:afterAutospacing="1" w:line="240" w:lineRule="auto"/>
+        <w:spacing w:after="0" w:line="240" w:lineRule="auto"/>
         <w:rPr>
           <w:rFonts w:ascii="Arial" w:eastAsia="Times New Roman" w:hAnsi="Arial" w:cs="Arial"/>
           <w:sz w:val="24"/>
@@ -384,7 +384,6 @@
           <w:lang w:val="es-CR"/>
         </w:rPr>
       </w:pPr>
-      <w:proofErr w:type="spellStart"/>
       <w:r>
         <w:rPr>
           <w:rFonts w:ascii="Arial" w:hAnsi="Arial" w:cs="Arial"/>
@@ -392,29 +391,8 @@
           <w:bCs/>
           <w:lang w:val="es-CR"/>
         </w:rPr>
-        <w:t>Objetivos</w:t>
-      </w:r>
-      <w:proofErr w:type="spellEnd"/>
-      <w:r>
-        <w:rPr>
-          <w:rFonts w:ascii="Arial" w:hAnsi="Arial" w:cs="Arial"/>
-          <w:b/>
-          <w:bCs/>
-          <w:lang w:val="es-CR"/>
-        </w:rPr>
-        <w:t xml:space="preserve"> de </w:t>
-      </w:r>
-      <w:proofErr w:type="spellStart"/>
-      <w:r>
-        <w:rPr>
-          <w:rFonts w:ascii="Arial" w:hAnsi="Arial" w:cs="Arial"/>
-          <w:b/>
-          <w:bCs/>
-          <w:lang w:val="es-CR"/>
-        </w:rPr>
-        <w:t>aprendizaje</w:t>
-      </w:r>
-      <w:proofErr w:type="spellEnd"/>
+        <w:t>Objetivos de aprendizaje</w:t>
+      </w:r>
     </w:p>
     <w:p>
       <w:pPr>
@@ -423,6 +401,7 @@
           <w:ilvl w:val="0"/>
           <w:numId w:val="3"/>
         </w:numPr>
+        <w:spacing w:before="0" w:beforeAutospacing="0" w:after="0" w:afterAutospacing="0"/>
         <w:rPr>
           <w:rFonts w:ascii="Arial" w:hAnsi="Arial" w:cs="Arial"/>
           <w:lang w:val="es-CR"/>
@@ -459,6 +438,7 @@
           <w:ilvl w:val="0"/>
           <w:numId w:val="3"/>
         </w:numPr>
+        <w:spacing w:before="0" w:beforeAutospacing="0" w:after="0" w:afterAutospacing="0"/>
         <w:rPr>
           <w:rFonts w:ascii="Arial" w:hAnsi="Arial" w:cs="Arial"/>
           <w:lang w:val="es-CR"/>
@@ -479,6 +459,7 @@
           <w:ilvl w:val="0"/>
           <w:numId w:val="3"/>
         </w:numPr>
+        <w:spacing w:before="0" w:beforeAutospacing="0" w:after="0" w:afterAutospacing="0"/>
         <w:rPr>
           <w:rFonts w:ascii="Arial" w:hAnsi="Arial" w:cs="Arial"/>
           <w:lang w:val="es-CR"/>
@@ -515,6 +496,7 @@
           <w:ilvl w:val="0"/>
           <w:numId w:val="3"/>
         </w:numPr>
+        <w:spacing w:before="0" w:beforeAutospacing="0" w:after="0" w:afterAutospacing="0"/>
         <w:rPr>
           <w:rFonts w:ascii="Arial" w:hAnsi="Arial" w:cs="Arial"/>
           <w:lang w:val="es-CR"/>
@@ -551,6 +533,7 @@
           <w:ilvl w:val="0"/>
           <w:numId w:val="3"/>
         </w:numPr>
+        <w:spacing w:before="0" w:beforeAutospacing="0" w:after="0" w:afterAutospacing="0"/>
         <w:rPr>
           <w:rFonts w:ascii="Arial" w:hAnsi="Arial" w:cs="Arial"/>
           <w:lang w:val="es-CR"/>
@@ -582,18 +565,18 @@
     </w:p>
     <w:p>
       <w:pPr>
-        <w:spacing w:before="100" w:beforeAutospacing="1" w:after="100" w:afterAutospacing="1" w:line="240" w:lineRule="auto"/>
-        <w:rPr>
-          <w:rFonts w:ascii="Arial" w:eastAsia="Times New Roman" w:hAnsi="Arial" w:cs="Arial"/>
-          <w:sz w:val="24"/>
-          <w:szCs w:val="24"/>
-          <w:lang w:val="es-CR"/>
-        </w:rPr>
-      </w:pPr>
-    </w:p>
-    <w:p>
-      <w:pPr>
-        <w:spacing w:before="100" w:beforeAutospacing="1" w:after="100" w:afterAutospacing="1" w:line="240" w:lineRule="auto"/>
+        <w:spacing w:after="0" w:line="240" w:lineRule="auto"/>
+        <w:rPr>
+          <w:rFonts w:ascii="Arial" w:eastAsia="Times New Roman" w:hAnsi="Arial" w:cs="Arial"/>
+          <w:sz w:val="24"/>
+          <w:szCs w:val="24"/>
+          <w:lang w:val="es-CR"/>
+        </w:rPr>
+      </w:pPr>
+    </w:p>
+    <w:p>
+      <w:pPr>
+        <w:spacing w:after="0" w:line="240" w:lineRule="auto"/>
         <w:rPr>
           <w:rFonts w:ascii="Arial" w:eastAsia="Times New Roman" w:hAnsi="Arial" w:cs="Arial"/>
           <w:sz w:val="24"/>
@@ -609,21 +592,20 @@
           <w:ilvl w:val="0"/>
           <w:numId w:val="2"/>
         </w:numPr>
-        <w:spacing w:before="100" w:beforeAutospacing="1" w:after="100" w:afterAutospacing="1" w:line="240" w:lineRule="auto"/>
-        <w:rPr>
-          <w:rFonts w:ascii="Arial" w:eastAsia="Times New Roman" w:hAnsi="Arial" w:cs="Arial"/>
-          <w:sz w:val="24"/>
-          <w:szCs w:val="24"/>
-        </w:rPr>
-      </w:pPr>
-      <w:proofErr w:type="spellStart"/>
-      <w:r>
-        <w:rPr>
-          <w:rFonts w:ascii="Arial" w:eastAsia="Times New Roman" w:hAnsi="Arial" w:cs="Arial"/>
-          <w:sz w:val="24"/>
-          <w:szCs w:val="24"/>
-        </w:rPr>
-        <w:lastRenderedPageBreak/>
+        <w:spacing w:after="0" w:line="240" w:lineRule="auto"/>
+        <w:rPr>
+          <w:rFonts w:ascii="Arial" w:eastAsia="Times New Roman" w:hAnsi="Arial" w:cs="Arial"/>
+          <w:sz w:val="24"/>
+          <w:szCs w:val="24"/>
+        </w:rPr>
+      </w:pPr>
+      <w:proofErr w:type="spellStart"/>
+      <w:r>
+        <w:rPr>
+          <w:rFonts w:ascii="Arial" w:eastAsia="Times New Roman" w:hAnsi="Arial" w:cs="Arial"/>
+          <w:sz w:val="24"/>
+          <w:szCs w:val="24"/>
+        </w:rPr>
         <w:t>Lección</w:t>
       </w:r>
       <w:proofErr w:type="spellEnd"/>
@@ -675,16 +657,7 @@
     <w:p>
       <w:pPr>
         <w:pStyle w:val="ListParagraph"/>
-        <w:rPr>
-          <w:rFonts w:ascii="Arial" w:eastAsia="Times New Roman" w:hAnsi="Arial" w:cs="Arial"/>
-          <w:sz w:val="24"/>
-          <w:szCs w:val="24"/>
-        </w:rPr>
-      </w:pPr>
-    </w:p>
-    <w:p>
-      <w:pPr>
-        <w:spacing w:before="100" w:beforeAutospacing="1" w:after="100" w:afterAutospacing="1" w:line="240" w:lineRule="auto"/>
+        <w:spacing w:after="0"/>
         <w:rPr>
           <w:rFonts w:ascii="Arial" w:eastAsia="Times New Roman" w:hAnsi="Arial" w:cs="Arial"/>
           <w:sz w:val="24"/>
@@ -699,7 +672,7 @@
           <w:ilvl w:val="1"/>
           <w:numId w:val="2"/>
         </w:numPr>
-        <w:spacing w:before="100" w:beforeAutospacing="1" w:after="100" w:afterAutospacing="1" w:line="240" w:lineRule="auto"/>
+        <w:spacing w:after="0" w:line="240" w:lineRule="auto"/>
         <w:rPr>
           <w:rFonts w:ascii="Arial" w:eastAsia="Times New Roman" w:hAnsi="Arial" w:cs="Arial"/>
           <w:sz w:val="24"/>
@@ -729,9 +702,1196 @@
     </w:p>
     <w:p>
       <w:pPr>
-        <w:pStyle w:val="ListParagraph"/>
-        <w:spacing w:before="100" w:beforeAutospacing="1" w:after="100" w:afterAutospacing="1" w:line="240" w:lineRule="auto"/>
-        <w:ind w:left="1440"/>
+        <w:spacing w:after="0" w:line="240" w:lineRule="auto"/>
+        <w:ind w:left="720"/>
+        <w:rPr>
+          <w:rFonts w:ascii="Arial" w:eastAsia="Times New Roman" w:hAnsi="Arial" w:cs="Arial"/>
+          <w:sz w:val="24"/>
+          <w:szCs w:val="24"/>
+        </w:rPr>
+      </w:pPr>
+    </w:p>
+    <w:p>
+      <w:pPr>
+        <w:spacing w:after="0" w:line="240" w:lineRule="auto"/>
+        <w:ind w:left="720"/>
+        <w:rPr>
+          <w:rFonts w:ascii="Arial" w:eastAsia="Times New Roman" w:hAnsi="Arial" w:cs="Arial"/>
+          <w:sz w:val="24"/>
+          <w:szCs w:val="24"/>
+          <w:lang w:val="es-CR"/>
+        </w:rPr>
+      </w:pPr>
+      <w:r>
+        <w:rPr>
+          <w:rFonts w:ascii="Arial" w:eastAsia="Times New Roman" w:hAnsi="Arial" w:cs="Arial"/>
+          <w:sz w:val="24"/>
+          <w:szCs w:val="24"/>
+          <w:lang w:val="es-CR"/>
+        </w:rPr>
+        <w:lastRenderedPageBreak/>
+        <w:t>Es una base de d</w:t>
+      </w:r>
+      <w:r>
+        <w:rPr>
+          <w:rFonts w:ascii="Arial" w:eastAsia="Times New Roman" w:hAnsi="Arial" w:cs="Arial"/>
+          <w:sz w:val="24"/>
+          <w:szCs w:val="24"/>
+          <w:lang w:val="es-CR"/>
+        </w:rPr>
+        <w:t>atos NoSQL orientada a documentos. Trabaja con documentos JSON</w:t>
+      </w:r>
+    </w:p>
+    <w:p>
+      <w:pPr>
+        <w:spacing w:after="0" w:line="240" w:lineRule="auto"/>
+        <w:rPr>
+          <w:rFonts w:ascii="Arial" w:eastAsia="Times New Roman" w:hAnsi="Arial" w:cs="Arial"/>
+          <w:sz w:val="24"/>
+          <w:szCs w:val="24"/>
+          <w:lang w:val="es-CR"/>
+        </w:rPr>
+      </w:pPr>
+      <w:r>
+        <w:rPr>
+          <w:rFonts w:ascii="Arial" w:eastAsia="Times New Roman" w:hAnsi="Arial" w:cs="Arial"/>
+          <w:sz w:val="24"/>
+          <w:szCs w:val="24"/>
+          <w:lang w:val="es-CR"/>
+        </w:rPr>
+        <w:tab/>
+      </w:r>
+    </w:p>
+    <w:p>
+      <w:pPr>
+        <w:spacing w:after="0" w:line="240" w:lineRule="auto"/>
+        <w:ind w:left="720"/>
+        <w:rPr>
+          <w:rFonts w:ascii="Arial" w:eastAsia="Times New Roman" w:hAnsi="Arial" w:cs="Arial"/>
+          <w:sz w:val="24"/>
+          <w:szCs w:val="24"/>
+          <w:lang w:val="es-CR"/>
+        </w:rPr>
+      </w:pPr>
+      <w:r>
+        <w:rPr>
+          <w:rFonts w:ascii="Arial" w:eastAsia="Times New Roman" w:hAnsi="Arial" w:cs="Arial"/>
+          <w:sz w:val="24"/>
+          <w:szCs w:val="24"/>
+          <w:lang w:val="es-CR"/>
+        </w:rPr>
+        <w:t>Características:</w:t>
+      </w:r>
+    </w:p>
+    <w:p>
+      <w:pPr>
+        <w:pStyle w:val="ListParagraph"/>
+        <w:numPr>
+          <w:ilvl w:val="0"/>
+          <w:numId w:val="4"/>
+        </w:numPr>
+        <w:spacing w:after="0" w:line="240" w:lineRule="auto"/>
+        <w:rPr>
+          <w:rFonts w:ascii="Arial" w:eastAsia="Times New Roman" w:hAnsi="Arial" w:cs="Arial"/>
+          <w:sz w:val="24"/>
+          <w:szCs w:val="24"/>
+          <w:lang w:val="es-CR"/>
+        </w:rPr>
+      </w:pPr>
+      <w:r>
+        <w:rPr>
+          <w:rFonts w:ascii="Arial" w:eastAsia="Times New Roman" w:hAnsi="Arial" w:cs="Arial"/>
+          <w:sz w:val="24"/>
+          <w:szCs w:val="24"/>
+          <w:lang w:val="es-CR"/>
+        </w:rPr>
+        <w:t xml:space="preserve">Programado en </w:t>
+      </w:r>
+      <w:proofErr w:type="spellStart"/>
+      <w:r>
+        <w:rPr>
+          <w:rFonts w:ascii="Arial" w:eastAsia="Times New Roman" w:hAnsi="Arial" w:cs="Arial"/>
+          <w:sz w:val="24"/>
+          <w:szCs w:val="24"/>
+          <w:lang w:val="es-CR"/>
+        </w:rPr>
+        <w:t>Erlang</w:t>
+      </w:r>
+      <w:proofErr w:type="spellEnd"/>
+      <w:r>
+        <w:rPr>
+          <w:rFonts w:ascii="Arial" w:eastAsia="Times New Roman" w:hAnsi="Arial" w:cs="Arial"/>
+          <w:sz w:val="24"/>
+          <w:szCs w:val="24"/>
+          <w:lang w:val="es-CR"/>
+        </w:rPr>
+        <w:t>: lenguaje usado para hacer aplicaciones distribuidas</w:t>
+      </w:r>
+    </w:p>
+    <w:p>
+      <w:pPr>
+        <w:pStyle w:val="ListParagraph"/>
+        <w:numPr>
+          <w:ilvl w:val="0"/>
+          <w:numId w:val="4"/>
+        </w:numPr>
+        <w:spacing w:after="0" w:line="240" w:lineRule="auto"/>
+        <w:rPr>
+          <w:rFonts w:ascii="Arial" w:eastAsia="Times New Roman" w:hAnsi="Arial" w:cs="Arial"/>
+          <w:sz w:val="24"/>
+          <w:szCs w:val="24"/>
+          <w:lang w:val="es-CR"/>
+        </w:rPr>
+      </w:pPr>
+      <w:r>
+        <w:rPr>
+          <w:rFonts w:ascii="Arial" w:eastAsia="Times New Roman" w:hAnsi="Arial" w:cs="Arial"/>
+          <w:sz w:val="24"/>
+          <w:szCs w:val="24"/>
+          <w:lang w:val="es-CR"/>
+        </w:rPr>
+        <w:t xml:space="preserve">Licencia es </w:t>
+      </w:r>
+      <w:proofErr w:type="spellStart"/>
+      <w:r>
+        <w:rPr>
+          <w:rFonts w:ascii="Arial" w:eastAsia="Times New Roman" w:hAnsi="Arial" w:cs="Arial"/>
+          <w:sz w:val="24"/>
+          <w:szCs w:val="24"/>
+          <w:lang w:val="es-CR"/>
+        </w:rPr>
+        <w:t>OpenSource</w:t>
+      </w:r>
+      <w:proofErr w:type="spellEnd"/>
+      <w:r>
+        <w:rPr>
+          <w:rFonts w:ascii="Arial" w:eastAsia="Times New Roman" w:hAnsi="Arial" w:cs="Arial"/>
+          <w:sz w:val="24"/>
+          <w:szCs w:val="24"/>
+          <w:lang w:val="es-CR"/>
+        </w:rPr>
+        <w:t>.</w:t>
+      </w:r>
+    </w:p>
+    <w:p>
+      <w:pPr>
+        <w:pStyle w:val="ListParagraph"/>
+        <w:numPr>
+          <w:ilvl w:val="0"/>
+          <w:numId w:val="4"/>
+        </w:numPr>
+        <w:spacing w:after="0" w:line="240" w:lineRule="auto"/>
+        <w:rPr>
+          <w:rFonts w:ascii="Arial" w:eastAsia="Times New Roman" w:hAnsi="Arial" w:cs="Arial"/>
+          <w:sz w:val="24"/>
+          <w:szCs w:val="24"/>
+          <w:lang w:val="es-CR"/>
+        </w:rPr>
+      </w:pPr>
+      <w:r>
+        <w:rPr>
+          <w:rFonts w:ascii="Arial" w:eastAsia="Times New Roman" w:hAnsi="Arial" w:cs="Arial"/>
+          <w:sz w:val="24"/>
+          <w:szCs w:val="24"/>
+          <w:lang w:val="es-CR"/>
+        </w:rPr>
+        <w:t>Dirigida por el grupo Apache</w:t>
+      </w:r>
+    </w:p>
+    <w:p>
+      <w:pPr>
+        <w:pStyle w:val="ListParagraph"/>
+        <w:numPr>
+          <w:ilvl w:val="0"/>
+          <w:numId w:val="4"/>
+        </w:numPr>
+        <w:spacing w:after="0" w:line="240" w:lineRule="auto"/>
+        <w:rPr>
+          <w:rFonts w:ascii="Arial" w:eastAsia="Times New Roman" w:hAnsi="Arial" w:cs="Arial"/>
+          <w:sz w:val="24"/>
+          <w:szCs w:val="24"/>
+          <w:lang w:val="es-CR"/>
+        </w:rPr>
+      </w:pPr>
+      <w:r>
+        <w:rPr>
+          <w:rFonts w:ascii="Arial" w:eastAsia="Times New Roman" w:hAnsi="Arial" w:cs="Arial"/>
+          <w:sz w:val="24"/>
+          <w:szCs w:val="24"/>
+          <w:lang w:val="es-CR"/>
+        </w:rPr>
+        <w:t>Se basa en la replicación (puede tener varios nodos y los mismo se pueden sincronizar)</w:t>
+      </w:r>
+    </w:p>
+    <w:p>
+      <w:pPr>
+        <w:pStyle w:val="ListParagraph"/>
+        <w:numPr>
+          <w:ilvl w:val="0"/>
+          <w:numId w:val="4"/>
+        </w:numPr>
+        <w:spacing w:after="0" w:line="240" w:lineRule="auto"/>
+        <w:rPr>
+          <w:rFonts w:ascii="Arial" w:eastAsia="Times New Roman" w:hAnsi="Arial" w:cs="Arial"/>
+          <w:sz w:val="24"/>
+          <w:szCs w:val="24"/>
+          <w:lang w:val="es-CR"/>
+        </w:rPr>
+      </w:pPr>
+      <w:r>
+        <w:rPr>
+          <w:rFonts w:ascii="Arial" w:eastAsia="Times New Roman" w:hAnsi="Arial" w:cs="Arial"/>
+          <w:sz w:val="24"/>
+          <w:szCs w:val="24"/>
+          <w:lang w:val="es-CR"/>
+        </w:rPr>
+        <w:t>Es escalable debido a su arquitectura distribuida</w:t>
+      </w:r>
+    </w:p>
+    <w:p>
+      <w:pPr>
+        <w:pStyle w:val="ListParagraph"/>
+        <w:numPr>
+          <w:ilvl w:val="0"/>
+          <w:numId w:val="4"/>
+        </w:numPr>
+        <w:spacing w:after="0" w:line="240" w:lineRule="auto"/>
+        <w:rPr>
+          <w:rFonts w:ascii="Arial" w:eastAsia="Times New Roman" w:hAnsi="Arial" w:cs="Arial"/>
+          <w:sz w:val="24"/>
+          <w:szCs w:val="24"/>
+          <w:lang w:val="es-CR"/>
+        </w:rPr>
+      </w:pPr>
+      <w:r>
+        <w:rPr>
+          <w:rFonts w:ascii="Arial" w:eastAsia="Times New Roman" w:hAnsi="Arial" w:cs="Arial"/>
+          <w:sz w:val="24"/>
+          <w:szCs w:val="24"/>
+          <w:lang w:val="es-CR"/>
+        </w:rPr>
+        <w:t>Lo anterior hace más eficiente el manejo del tráfico</w:t>
+      </w:r>
+    </w:p>
+    <w:p>
+      <w:pPr>
+        <w:spacing w:after="0" w:line="240" w:lineRule="auto"/>
+        <w:ind w:left="720"/>
+        <w:rPr>
+          <w:rFonts w:ascii="Arial" w:eastAsia="Times New Roman" w:hAnsi="Arial" w:cs="Arial"/>
+          <w:sz w:val="24"/>
+          <w:szCs w:val="24"/>
+          <w:lang w:val="es-CR"/>
+        </w:rPr>
+      </w:pPr>
+    </w:p>
+    <w:p>
+      <w:pPr>
+        <w:spacing w:after="0" w:line="240" w:lineRule="auto"/>
+        <w:ind w:left="720"/>
+        <w:rPr>
+          <w:rFonts w:ascii="Arial" w:eastAsia="Times New Roman" w:hAnsi="Arial" w:cs="Arial"/>
+          <w:sz w:val="24"/>
+          <w:szCs w:val="24"/>
+          <w:lang w:val="es-CR"/>
+        </w:rPr>
+      </w:pPr>
+      <w:r>
+        <w:rPr>
+          <w:rFonts w:ascii="Arial" w:eastAsia="Times New Roman" w:hAnsi="Arial" w:cs="Arial"/>
+          <w:sz w:val="24"/>
+          <w:szCs w:val="24"/>
+          <w:lang w:val="es-CR"/>
+        </w:rPr>
+        <w:t xml:space="preserve">Características </w:t>
+      </w:r>
+      <w:proofErr w:type="spellStart"/>
+      <w:r>
+        <w:rPr>
+          <w:rFonts w:ascii="Arial" w:eastAsia="Times New Roman" w:hAnsi="Arial" w:cs="Arial"/>
+          <w:sz w:val="24"/>
+          <w:szCs w:val="24"/>
+          <w:lang w:val="es-CR"/>
+        </w:rPr>
+        <w:t>resltantes</w:t>
+      </w:r>
+      <w:proofErr w:type="spellEnd"/>
+      <w:r>
+        <w:rPr>
+          <w:rFonts w:ascii="Arial" w:eastAsia="Times New Roman" w:hAnsi="Arial" w:cs="Arial"/>
+          <w:sz w:val="24"/>
+          <w:szCs w:val="24"/>
+          <w:lang w:val="es-CR"/>
+        </w:rPr>
+        <w:t>:</w:t>
+      </w:r>
+    </w:p>
+    <w:p>
+      <w:pPr>
+        <w:pStyle w:val="ListParagraph"/>
+        <w:numPr>
+          <w:ilvl w:val="0"/>
+          <w:numId w:val="4"/>
+        </w:numPr>
+        <w:spacing w:after="0" w:line="240" w:lineRule="auto"/>
+        <w:rPr>
+          <w:rFonts w:ascii="Arial" w:eastAsia="Times New Roman" w:hAnsi="Arial" w:cs="Arial"/>
+          <w:sz w:val="24"/>
+          <w:szCs w:val="24"/>
+          <w:lang w:val="es-CR"/>
+        </w:rPr>
+      </w:pPr>
+      <w:r>
+        <w:rPr>
+          <w:rFonts w:ascii="Arial" w:eastAsia="Times New Roman" w:hAnsi="Arial" w:cs="Arial"/>
+          <w:sz w:val="24"/>
+          <w:szCs w:val="24"/>
+          <w:lang w:val="es-CR"/>
+        </w:rPr>
+        <w:t xml:space="preserve">Tiene un API REST </w:t>
+      </w:r>
+      <w:r>
+        <w:rPr>
+          <w:rFonts w:ascii="Arial" w:eastAsia="Times New Roman" w:hAnsi="Arial" w:cs="Arial"/>
+          <w:sz w:val="24"/>
+          <w:szCs w:val="24"/>
+          <w:lang w:val="es-CR"/>
+        </w:rPr>
+        <w:sym w:font="Wingdings" w:char="F0E0"/>
+      </w:r>
+      <w:r>
+        <w:rPr>
+          <w:rFonts w:ascii="Arial" w:eastAsia="Times New Roman" w:hAnsi="Arial" w:cs="Arial"/>
+          <w:sz w:val="24"/>
+          <w:szCs w:val="24"/>
+          <w:lang w:val="es-CR"/>
+        </w:rPr>
+        <w:t xml:space="preserve"> Lo que significa que la manera de interactuar con la base de datos es HTTP y los fundamentos de la filosofía REST.</w:t>
+      </w:r>
+    </w:p>
+    <w:p>
+      <w:pPr>
+        <w:pStyle w:val="ListParagraph"/>
+        <w:numPr>
+          <w:ilvl w:val="0"/>
+          <w:numId w:val="4"/>
+        </w:numPr>
+        <w:spacing w:after="0" w:line="240" w:lineRule="auto"/>
+        <w:rPr>
+          <w:rFonts w:ascii="Arial" w:eastAsia="Times New Roman" w:hAnsi="Arial" w:cs="Arial"/>
+          <w:sz w:val="24"/>
+          <w:szCs w:val="24"/>
+          <w:lang w:val="es-CR"/>
+        </w:rPr>
+      </w:pPr>
+      <w:r>
+        <w:rPr>
+          <w:rFonts w:ascii="Arial" w:eastAsia="Times New Roman" w:hAnsi="Arial" w:cs="Arial"/>
+          <w:sz w:val="24"/>
+          <w:szCs w:val="24"/>
+          <w:lang w:val="es-CR"/>
+        </w:rPr>
+        <w:t>La ventaja es que no requiere de librerías adicionales ya que todo se realiza a través de HTTP.</w:t>
+      </w:r>
+    </w:p>
+    <w:p>
+      <w:pPr>
+        <w:pStyle w:val="ListParagraph"/>
+        <w:numPr>
+          <w:ilvl w:val="0"/>
+          <w:numId w:val="4"/>
+        </w:numPr>
+        <w:spacing w:after="0" w:line="240" w:lineRule="auto"/>
+        <w:rPr>
+          <w:rFonts w:ascii="Arial" w:eastAsia="Times New Roman" w:hAnsi="Arial" w:cs="Arial"/>
+          <w:sz w:val="24"/>
+          <w:szCs w:val="24"/>
+          <w:lang w:val="es-CR"/>
+        </w:rPr>
+      </w:pPr>
+      <w:r>
+        <w:rPr>
+          <w:rFonts w:ascii="Arial" w:eastAsia="Times New Roman" w:hAnsi="Arial" w:cs="Arial"/>
+          <w:sz w:val="24"/>
+          <w:szCs w:val="24"/>
+          <w:lang w:val="es-CR"/>
+        </w:rPr>
+        <w:t xml:space="preserve">Facilita el desarrollo Mobile </w:t>
+      </w:r>
+      <w:proofErr w:type="spellStart"/>
+      <w:r>
+        <w:rPr>
+          <w:rFonts w:ascii="Arial" w:eastAsia="Times New Roman" w:hAnsi="Arial" w:cs="Arial"/>
+          <w:sz w:val="24"/>
+          <w:szCs w:val="24"/>
+          <w:lang w:val="es-CR"/>
+        </w:rPr>
+        <w:t>First</w:t>
+      </w:r>
+      <w:proofErr w:type="spellEnd"/>
+      <w:r>
+        <w:rPr>
+          <w:rFonts w:ascii="Arial" w:eastAsia="Times New Roman" w:hAnsi="Arial" w:cs="Arial"/>
+          <w:sz w:val="24"/>
+          <w:szCs w:val="24"/>
+          <w:lang w:val="es-CR"/>
+        </w:rPr>
+        <w:t xml:space="preserve"> para datos, </w:t>
+      </w:r>
+      <w:proofErr w:type="spellStart"/>
+      <w:r>
+        <w:rPr>
+          <w:rFonts w:ascii="Arial" w:eastAsia="Times New Roman" w:hAnsi="Arial" w:cs="Arial"/>
+          <w:sz w:val="24"/>
+          <w:szCs w:val="24"/>
+          <w:lang w:val="es-CR"/>
+        </w:rPr>
+        <w:t>couchDB</w:t>
+      </w:r>
+      <w:proofErr w:type="spellEnd"/>
+      <w:r>
+        <w:rPr>
+          <w:rFonts w:ascii="Arial" w:eastAsia="Times New Roman" w:hAnsi="Arial" w:cs="Arial"/>
+          <w:sz w:val="24"/>
+          <w:szCs w:val="24"/>
+          <w:lang w:val="es-CR"/>
+        </w:rPr>
+        <w:t xml:space="preserve"> puede instalarse en sistemas operativos Android o IOS</w:t>
+      </w:r>
+    </w:p>
+    <w:p>
+      <w:pPr>
+        <w:pStyle w:val="ListParagraph"/>
+        <w:numPr>
+          <w:ilvl w:val="0"/>
+          <w:numId w:val="4"/>
+        </w:numPr>
+        <w:spacing w:after="0" w:line="240" w:lineRule="auto"/>
+        <w:rPr>
+          <w:rFonts w:ascii="Arial" w:eastAsia="Times New Roman" w:hAnsi="Arial" w:cs="Arial"/>
+          <w:sz w:val="24"/>
+          <w:szCs w:val="24"/>
+          <w:lang w:val="es-CR"/>
+        </w:rPr>
+      </w:pPr>
+      <w:r>
+        <w:rPr>
+          <w:rFonts w:ascii="Arial" w:eastAsia="Times New Roman" w:hAnsi="Arial" w:cs="Arial"/>
+          <w:sz w:val="24"/>
+          <w:szCs w:val="24"/>
+          <w:lang w:val="es-CR"/>
+        </w:rPr>
+        <w:t xml:space="preserve">La característica de replicación se hace muy útil cuando los móviles no están conectados a la red y luego se conectan para sincronizar los datos con el </w:t>
+      </w:r>
+      <w:proofErr w:type="gramStart"/>
+      <w:r>
+        <w:rPr>
+          <w:rFonts w:ascii="Arial" w:eastAsia="Times New Roman" w:hAnsi="Arial" w:cs="Arial"/>
+          <w:sz w:val="24"/>
+          <w:szCs w:val="24"/>
+          <w:lang w:val="es-CR"/>
+        </w:rPr>
+        <w:t>server</w:t>
+      </w:r>
+      <w:proofErr w:type="gramEnd"/>
+      <w:r>
+        <w:rPr>
+          <w:rFonts w:ascii="Arial" w:eastAsia="Times New Roman" w:hAnsi="Arial" w:cs="Arial"/>
+          <w:sz w:val="24"/>
+          <w:szCs w:val="24"/>
+          <w:lang w:val="es-CR"/>
+        </w:rPr>
+        <w:t>.</w:t>
+      </w:r>
+    </w:p>
+    <w:p>
+      <w:pPr>
+        <w:pStyle w:val="ListParagraph"/>
+        <w:numPr>
+          <w:ilvl w:val="0"/>
+          <w:numId w:val="4"/>
+        </w:numPr>
+        <w:spacing w:after="0" w:line="240" w:lineRule="auto"/>
+        <w:rPr>
+          <w:rFonts w:ascii="Arial" w:eastAsia="Times New Roman" w:hAnsi="Arial" w:cs="Arial"/>
+          <w:sz w:val="24"/>
+          <w:szCs w:val="24"/>
+          <w:lang w:val="es-CR"/>
+        </w:rPr>
+      </w:pPr>
+      <w:r>
+        <w:rPr>
+          <w:rFonts w:ascii="Arial" w:eastAsia="Times New Roman" w:hAnsi="Arial" w:cs="Arial"/>
+          <w:sz w:val="24"/>
+          <w:szCs w:val="24"/>
+          <w:lang w:val="es-CR"/>
+        </w:rPr>
+        <w:t xml:space="preserve">Posee un lenguaje que se llama mango para efectuar </w:t>
+      </w:r>
+      <w:proofErr w:type="spellStart"/>
+      <w:r>
+        <w:rPr>
+          <w:rFonts w:ascii="Arial" w:eastAsia="Times New Roman" w:hAnsi="Arial" w:cs="Arial"/>
+          <w:sz w:val="24"/>
+          <w:szCs w:val="24"/>
+          <w:lang w:val="es-CR"/>
+        </w:rPr>
+        <w:t>queries</w:t>
+      </w:r>
+      <w:proofErr w:type="spellEnd"/>
+      <w:r>
+        <w:rPr>
+          <w:rFonts w:ascii="Arial" w:eastAsia="Times New Roman" w:hAnsi="Arial" w:cs="Arial"/>
+          <w:sz w:val="24"/>
+          <w:szCs w:val="24"/>
+          <w:lang w:val="es-CR"/>
+        </w:rPr>
+        <w:t xml:space="preserve"> a la DB.</w:t>
+      </w:r>
+    </w:p>
+    <w:p>
+      <w:pPr>
+        <w:pStyle w:val="ListParagraph"/>
+        <w:numPr>
+          <w:ilvl w:val="0"/>
+          <w:numId w:val="4"/>
+        </w:numPr>
+        <w:spacing w:after="0" w:line="240" w:lineRule="auto"/>
+        <w:rPr>
+          <w:rFonts w:ascii="Arial" w:eastAsia="Times New Roman" w:hAnsi="Arial" w:cs="Arial"/>
+          <w:sz w:val="24"/>
+          <w:szCs w:val="24"/>
+          <w:lang w:val="es-CR"/>
+        </w:rPr>
+      </w:pPr>
+      <w:r>
+        <w:rPr>
+          <w:rFonts w:ascii="Arial" w:eastAsia="Times New Roman" w:hAnsi="Arial" w:cs="Arial"/>
+          <w:sz w:val="24"/>
+          <w:szCs w:val="24"/>
+          <w:lang w:val="es-CR"/>
+        </w:rPr>
+        <w:t>Maneja las versiones de los documentos.</w:t>
+      </w:r>
+    </w:p>
+    <w:p>
+      <w:pPr>
+        <w:spacing w:after="0" w:line="240" w:lineRule="auto"/>
+        <w:rPr>
+          <w:rFonts w:ascii="Arial" w:eastAsia="Times New Roman" w:hAnsi="Arial" w:cs="Arial"/>
+          <w:sz w:val="24"/>
+          <w:szCs w:val="24"/>
+          <w:lang w:val="es-CR"/>
+        </w:rPr>
+      </w:pPr>
+    </w:p>
+    <w:p>
+      <w:pPr>
+        <w:spacing w:after="0" w:line="240" w:lineRule="auto"/>
+        <w:ind w:left="720"/>
+        <w:rPr>
+          <w:rFonts w:ascii="Arial" w:eastAsia="Times New Roman" w:hAnsi="Arial" w:cs="Arial"/>
+          <w:sz w:val="24"/>
+          <w:szCs w:val="24"/>
+          <w:lang w:val="es-CR"/>
+        </w:rPr>
+      </w:pPr>
+      <w:r>
+        <w:rPr>
+          <w:rFonts w:ascii="Arial" w:eastAsia="Times New Roman" w:hAnsi="Arial" w:cs="Arial"/>
+          <w:sz w:val="24"/>
+          <w:szCs w:val="24"/>
+          <w:lang w:val="es-CR"/>
+        </w:rPr>
+        <w:t>Herramientas:</w:t>
+      </w:r>
+    </w:p>
+    <w:p>
+      <w:pPr>
+        <w:pStyle w:val="ListParagraph"/>
+        <w:numPr>
+          <w:ilvl w:val="0"/>
+          <w:numId w:val="4"/>
+        </w:numPr>
+        <w:spacing w:after="0" w:line="240" w:lineRule="auto"/>
+        <w:rPr>
+          <w:rFonts w:ascii="Arial" w:eastAsia="Times New Roman" w:hAnsi="Arial" w:cs="Arial"/>
+          <w:sz w:val="24"/>
+          <w:szCs w:val="24"/>
+          <w:lang w:val="es-CR"/>
+        </w:rPr>
+      </w:pPr>
+      <w:r>
+        <w:rPr>
+          <w:rFonts w:ascii="Arial" w:eastAsia="Times New Roman" w:hAnsi="Arial" w:cs="Arial"/>
+          <w:sz w:val="24"/>
+          <w:szCs w:val="24"/>
+          <w:lang w:val="es-CR"/>
+        </w:rPr>
+        <w:t>Clientes HTTP: curl://</w:t>
+      </w:r>
+    </w:p>
+    <w:p>
+      <w:pPr>
+        <w:pStyle w:val="ListParagraph"/>
+        <w:numPr>
+          <w:ilvl w:val="0"/>
+          <w:numId w:val="4"/>
+        </w:numPr>
+        <w:spacing w:after="0" w:line="240" w:lineRule="auto"/>
+        <w:rPr>
+          <w:rFonts w:ascii="Arial" w:eastAsia="Times New Roman" w:hAnsi="Arial" w:cs="Arial"/>
+          <w:sz w:val="24"/>
+          <w:szCs w:val="24"/>
+          <w:lang w:val="es-CR"/>
+        </w:rPr>
+      </w:pPr>
+      <w:r>
+        <w:rPr>
+          <w:rFonts w:ascii="Arial" w:eastAsia="Times New Roman" w:hAnsi="Arial" w:cs="Arial"/>
+          <w:sz w:val="24"/>
+          <w:szCs w:val="24"/>
+          <w:lang w:val="es-CR"/>
+        </w:rPr>
+        <w:t xml:space="preserve">Cliente Web llamado </w:t>
+      </w:r>
+      <w:proofErr w:type="spellStart"/>
+      <w:r>
+        <w:rPr>
+          <w:rFonts w:ascii="Arial" w:eastAsia="Times New Roman" w:hAnsi="Arial" w:cs="Arial"/>
+          <w:sz w:val="24"/>
+          <w:szCs w:val="24"/>
+          <w:lang w:val="es-CR"/>
+        </w:rPr>
+        <w:t>Postman</w:t>
+      </w:r>
+      <w:proofErr w:type="spellEnd"/>
+      <w:r>
+        <w:rPr>
+          <w:rFonts w:ascii="Arial" w:eastAsia="Times New Roman" w:hAnsi="Arial" w:cs="Arial"/>
+          <w:sz w:val="24"/>
+          <w:szCs w:val="24"/>
+          <w:lang w:val="es-CR"/>
+        </w:rPr>
+        <w:t xml:space="preserve"> el cual se instala en el navegador para hacer peticiones HTTP a otros sistemas.</w:t>
+      </w:r>
+    </w:p>
+    <w:p>
+      <w:pPr>
+        <w:pStyle w:val="ListParagraph"/>
+        <w:numPr>
+          <w:ilvl w:val="0"/>
+          <w:numId w:val="4"/>
+        </w:numPr>
+        <w:spacing w:after="0" w:line="240" w:lineRule="auto"/>
+        <w:rPr>
+          <w:rFonts w:ascii="Arial" w:eastAsia="Times New Roman" w:hAnsi="Arial" w:cs="Arial"/>
+          <w:sz w:val="24"/>
+          <w:szCs w:val="24"/>
+          <w:lang w:val="es-CR"/>
+        </w:rPr>
+      </w:pPr>
+      <w:proofErr w:type="spellStart"/>
+      <w:r>
+        <w:rPr>
+          <w:rFonts w:ascii="Arial" w:eastAsia="Times New Roman" w:hAnsi="Arial" w:cs="Arial"/>
+          <w:sz w:val="24"/>
+          <w:szCs w:val="24"/>
+          <w:lang w:val="es-CR"/>
+        </w:rPr>
+        <w:t>couchDB</w:t>
+      </w:r>
+      <w:proofErr w:type="spellEnd"/>
+      <w:r>
+        <w:rPr>
+          <w:rFonts w:ascii="Arial" w:eastAsia="Times New Roman" w:hAnsi="Arial" w:cs="Arial"/>
+          <w:sz w:val="24"/>
+          <w:szCs w:val="24"/>
+          <w:lang w:val="es-CR"/>
+        </w:rPr>
+        <w:t xml:space="preserve"> viene con una herramienta llamada </w:t>
+      </w:r>
+      <w:proofErr w:type="spellStart"/>
+      <w:r>
+        <w:rPr>
+          <w:rFonts w:ascii="Arial" w:eastAsia="Times New Roman" w:hAnsi="Arial" w:cs="Arial"/>
+          <w:sz w:val="24"/>
+          <w:szCs w:val="24"/>
+          <w:lang w:val="es-CR"/>
+        </w:rPr>
+        <w:t>Fauxton</w:t>
+      </w:r>
+      <w:proofErr w:type="spellEnd"/>
+      <w:r>
+        <w:rPr>
+          <w:rFonts w:ascii="Arial" w:eastAsia="Times New Roman" w:hAnsi="Arial" w:cs="Arial"/>
+          <w:sz w:val="24"/>
+          <w:szCs w:val="24"/>
+          <w:lang w:val="es-CR"/>
+        </w:rPr>
+        <w:t xml:space="preserve"> (es </w:t>
+      </w:r>
+      <w:proofErr w:type="spellStart"/>
+      <w:r>
+        <w:rPr>
+          <w:rFonts w:ascii="Arial" w:eastAsia="Times New Roman" w:hAnsi="Arial" w:cs="Arial"/>
+          <w:sz w:val="24"/>
+          <w:szCs w:val="24"/>
+          <w:lang w:val="es-CR"/>
+        </w:rPr>
+        <w:t>openSource</w:t>
+      </w:r>
+      <w:proofErr w:type="spellEnd"/>
+      <w:r>
+        <w:rPr>
+          <w:rFonts w:ascii="Arial" w:eastAsia="Times New Roman" w:hAnsi="Arial" w:cs="Arial"/>
+          <w:sz w:val="24"/>
+          <w:szCs w:val="24"/>
+          <w:lang w:val="es-CR"/>
+        </w:rPr>
+        <w:t>) es una aplicación web que de manera gráfica permite interactuar con la DB.</w:t>
+      </w:r>
+    </w:p>
+    <w:p>
+      <w:pPr>
+        <w:spacing w:after="0" w:line="240" w:lineRule="auto"/>
+        <w:ind w:left="720"/>
+        <w:rPr>
+          <w:rFonts w:ascii="Arial" w:eastAsia="Times New Roman" w:hAnsi="Arial" w:cs="Arial"/>
+          <w:sz w:val="24"/>
+          <w:szCs w:val="24"/>
+          <w:lang w:val="es-CR"/>
+        </w:rPr>
+      </w:pPr>
+    </w:p>
+    <w:p>
+      <w:pPr>
+        <w:spacing w:after="0" w:line="240" w:lineRule="auto"/>
+        <w:ind w:left="720"/>
+        <w:rPr>
+          <w:rFonts w:ascii="Arial" w:eastAsia="Times New Roman" w:hAnsi="Arial" w:cs="Arial"/>
+          <w:sz w:val="24"/>
+          <w:szCs w:val="24"/>
+          <w:lang w:val="es-CR"/>
+        </w:rPr>
+      </w:pPr>
+      <w:r>
+        <w:rPr>
+          <w:rFonts w:ascii="Arial" w:eastAsia="Times New Roman" w:hAnsi="Arial" w:cs="Arial"/>
+          <w:sz w:val="24"/>
+          <w:szCs w:val="24"/>
+          <w:lang w:val="es-CR"/>
+        </w:rPr>
+        <w:t>Filosofía REST:</w:t>
+      </w:r>
+    </w:p>
+    <w:p>
+      <w:pPr>
+        <w:spacing w:after="0" w:line="240" w:lineRule="auto"/>
+        <w:ind w:left="720"/>
+        <w:rPr>
+          <w:rFonts w:ascii="Arial" w:eastAsia="Times New Roman" w:hAnsi="Arial" w:cs="Arial"/>
+          <w:sz w:val="24"/>
+          <w:szCs w:val="24"/>
+          <w:lang w:val="es-CR"/>
+        </w:rPr>
+      </w:pPr>
+      <w:r>
+        <w:rPr>
+          <w:rFonts w:ascii="Arial" w:eastAsia="Times New Roman" w:hAnsi="Arial" w:cs="Arial"/>
+          <w:sz w:val="24"/>
+          <w:szCs w:val="24"/>
+          <w:lang w:val="es-CR"/>
+        </w:rPr>
+        <w:t>En la web lo que se tienen son recursos, ejemplo:</w:t>
+      </w:r>
+    </w:p>
+    <w:p>
+      <w:pPr>
+        <w:spacing w:after="0" w:line="240" w:lineRule="auto"/>
+        <w:ind w:left="720"/>
+        <w:rPr>
+          <w:rFonts w:ascii="Arial" w:eastAsia="Times New Roman" w:hAnsi="Arial" w:cs="Arial"/>
+          <w:sz w:val="24"/>
+          <w:szCs w:val="24"/>
+          <w:lang w:val="es-CR"/>
+        </w:rPr>
+      </w:pPr>
+      <w:r>
+        <w:rPr>
+          <w:rFonts w:ascii="Arial" w:eastAsia="Times New Roman" w:hAnsi="Arial" w:cs="Arial"/>
+          <w:sz w:val="24"/>
+          <w:szCs w:val="24"/>
+          <w:lang w:val="es-CR"/>
+        </w:rPr>
+        <w:t>/personas</w:t>
+      </w:r>
+      <w:r>
+        <w:rPr>
+          <w:rFonts w:ascii="Arial" w:eastAsia="Times New Roman" w:hAnsi="Arial" w:cs="Arial"/>
+          <w:sz w:val="24"/>
+          <w:szCs w:val="24"/>
+          <w:lang w:val="es-CR"/>
+        </w:rPr>
+        <w:tab/>
+      </w:r>
+      <w:r>
+        <w:rPr>
+          <w:rFonts w:ascii="Arial" w:eastAsia="Times New Roman" w:hAnsi="Arial" w:cs="Arial"/>
+          <w:sz w:val="24"/>
+          <w:szCs w:val="24"/>
+          <w:lang w:val="es-CR"/>
+        </w:rPr>
+        <w:tab/>
+      </w:r>
+      <w:r>
+        <w:rPr>
+          <w:rFonts w:ascii="Arial" w:eastAsia="Times New Roman" w:hAnsi="Arial" w:cs="Arial"/>
+          <w:sz w:val="24"/>
+          <w:szCs w:val="24"/>
+          <w:lang w:val="es-CR"/>
+        </w:rPr>
+        <w:tab/>
+      </w:r>
+      <w:r>
+        <w:rPr>
+          <w:rFonts w:ascii="Arial" w:eastAsia="Times New Roman" w:hAnsi="Arial" w:cs="Arial"/>
+          <w:sz w:val="24"/>
+          <w:szCs w:val="24"/>
+          <w:lang w:val="es-CR"/>
+        </w:rPr>
+        <w:tab/>
+      </w:r>
+      <w:r>
+        <w:rPr>
+          <w:rFonts w:ascii="Arial" w:eastAsia="Times New Roman" w:hAnsi="Arial" w:cs="Arial"/>
+          <w:sz w:val="24"/>
+          <w:szCs w:val="24"/>
+          <w:lang w:val="es-CR"/>
+        </w:rPr>
+        <w:sym w:font="Wingdings" w:char="F0E0"/>
+      </w:r>
+      <w:r>
+        <w:rPr>
+          <w:rFonts w:ascii="Arial" w:eastAsia="Times New Roman" w:hAnsi="Arial" w:cs="Arial"/>
+          <w:sz w:val="24"/>
+          <w:szCs w:val="24"/>
+          <w:lang w:val="es-CR"/>
+        </w:rPr>
+        <w:t xml:space="preserve"> es un recurso</w:t>
+      </w:r>
+    </w:p>
+    <w:p>
+      <w:pPr>
+        <w:spacing w:after="0" w:line="240" w:lineRule="auto"/>
+        <w:ind w:left="720"/>
+        <w:rPr>
+          <w:rFonts w:ascii="Arial" w:eastAsia="Times New Roman" w:hAnsi="Arial" w:cs="Arial"/>
+          <w:sz w:val="24"/>
+          <w:szCs w:val="24"/>
+          <w:lang w:val="es-CR"/>
+        </w:rPr>
+      </w:pPr>
+      <w:r>
+        <w:rPr>
+          <w:rFonts w:ascii="Arial" w:eastAsia="Times New Roman" w:hAnsi="Arial" w:cs="Arial"/>
+          <w:sz w:val="24"/>
+          <w:szCs w:val="24"/>
+          <w:lang w:val="es-CR"/>
+        </w:rPr>
+        <w:t>/personas/1</w:t>
+      </w:r>
+      <w:r>
+        <w:rPr>
+          <w:rFonts w:ascii="Arial" w:eastAsia="Times New Roman" w:hAnsi="Arial" w:cs="Arial"/>
+          <w:sz w:val="24"/>
+          <w:szCs w:val="24"/>
+          <w:lang w:val="es-CR"/>
+        </w:rPr>
+        <w:tab/>
+      </w:r>
+      <w:r>
+        <w:rPr>
+          <w:rFonts w:ascii="Arial" w:eastAsia="Times New Roman" w:hAnsi="Arial" w:cs="Arial"/>
+          <w:sz w:val="24"/>
+          <w:szCs w:val="24"/>
+          <w:lang w:val="es-CR"/>
+        </w:rPr>
+        <w:tab/>
+      </w:r>
+      <w:r>
+        <w:rPr>
+          <w:rFonts w:ascii="Arial" w:eastAsia="Times New Roman" w:hAnsi="Arial" w:cs="Arial"/>
+          <w:sz w:val="24"/>
+          <w:szCs w:val="24"/>
+          <w:lang w:val="es-CR"/>
+        </w:rPr>
+        <w:tab/>
+      </w:r>
+      <w:r>
+        <w:rPr>
+          <w:rFonts w:ascii="Arial" w:eastAsia="Times New Roman" w:hAnsi="Arial" w:cs="Arial"/>
+          <w:sz w:val="24"/>
+          <w:szCs w:val="24"/>
+          <w:lang w:val="es-CR"/>
+        </w:rPr>
+        <w:tab/>
+      </w:r>
+      <w:r>
+        <w:rPr>
+          <w:rFonts w:ascii="Arial" w:eastAsia="Times New Roman" w:hAnsi="Arial" w:cs="Arial"/>
+          <w:sz w:val="24"/>
+          <w:szCs w:val="24"/>
+          <w:lang w:val="es-CR"/>
+        </w:rPr>
+        <w:sym w:font="Wingdings" w:char="F0E0"/>
+      </w:r>
+      <w:r>
+        <w:rPr>
+          <w:rFonts w:ascii="Arial" w:eastAsia="Times New Roman" w:hAnsi="Arial" w:cs="Arial"/>
+          <w:sz w:val="24"/>
+          <w:szCs w:val="24"/>
+          <w:lang w:val="es-CR"/>
+        </w:rPr>
+        <w:t xml:space="preserve"> es otro recurso</w:t>
+      </w:r>
+    </w:p>
+    <w:p>
+      <w:pPr>
+        <w:spacing w:after="0" w:line="240" w:lineRule="auto"/>
+        <w:ind w:left="720"/>
+        <w:rPr>
+          <w:rFonts w:ascii="Arial" w:eastAsia="Times New Roman" w:hAnsi="Arial" w:cs="Arial"/>
+          <w:sz w:val="24"/>
+          <w:szCs w:val="24"/>
+          <w:lang w:val="es-CR"/>
+        </w:rPr>
+      </w:pPr>
+      <w:r>
+        <w:rPr>
+          <w:rFonts w:ascii="Arial" w:eastAsia="Times New Roman" w:hAnsi="Arial" w:cs="Arial"/>
+          <w:sz w:val="24"/>
+          <w:szCs w:val="24"/>
+          <w:lang w:val="es-CR"/>
+        </w:rPr>
+        <w:t>/personas/1/</w:t>
+      </w:r>
+      <w:proofErr w:type="spellStart"/>
+      <w:r>
+        <w:rPr>
+          <w:rFonts w:ascii="Arial" w:eastAsia="Times New Roman" w:hAnsi="Arial" w:cs="Arial"/>
+          <w:sz w:val="24"/>
+          <w:szCs w:val="24"/>
+          <w:lang w:val="es-CR"/>
+        </w:rPr>
+        <w:t>direccion</w:t>
+      </w:r>
+      <w:proofErr w:type="spellEnd"/>
+      <w:r>
+        <w:rPr>
+          <w:rFonts w:ascii="Arial" w:eastAsia="Times New Roman" w:hAnsi="Arial" w:cs="Arial"/>
+          <w:sz w:val="24"/>
+          <w:szCs w:val="24"/>
+          <w:lang w:val="es-CR"/>
+        </w:rPr>
+        <w:tab/>
+      </w:r>
+      <w:r>
+        <w:rPr>
+          <w:rFonts w:ascii="Arial" w:eastAsia="Times New Roman" w:hAnsi="Arial" w:cs="Arial"/>
+          <w:sz w:val="24"/>
+          <w:szCs w:val="24"/>
+          <w:lang w:val="es-CR"/>
+        </w:rPr>
+        <w:tab/>
+      </w:r>
+      <w:r>
+        <w:rPr>
+          <w:rFonts w:ascii="Arial" w:eastAsia="Times New Roman" w:hAnsi="Arial" w:cs="Arial"/>
+          <w:sz w:val="24"/>
+          <w:szCs w:val="24"/>
+          <w:lang w:val="es-CR"/>
+        </w:rPr>
+        <w:sym w:font="Wingdings" w:char="F0E0"/>
+      </w:r>
+      <w:r>
+        <w:rPr>
+          <w:rFonts w:ascii="Arial" w:eastAsia="Times New Roman" w:hAnsi="Arial" w:cs="Arial"/>
+          <w:sz w:val="24"/>
+          <w:szCs w:val="24"/>
+          <w:lang w:val="es-CR"/>
+        </w:rPr>
+        <w:t xml:space="preserve"> es otro recurso</w:t>
+      </w:r>
+    </w:p>
+    <w:p>
+      <w:pPr>
+        <w:spacing w:after="0" w:line="240" w:lineRule="auto"/>
+        <w:ind w:left="720"/>
+        <w:rPr>
+          <w:rFonts w:ascii="Arial" w:eastAsia="Times New Roman" w:hAnsi="Arial" w:cs="Arial"/>
+          <w:sz w:val="24"/>
+          <w:szCs w:val="24"/>
+          <w:lang w:val="es-CR"/>
+        </w:rPr>
+      </w:pPr>
+    </w:p>
+    <w:p>
+      <w:pPr>
+        <w:spacing w:after="0" w:line="240" w:lineRule="auto"/>
+        <w:ind w:left="720"/>
+        <w:rPr>
+          <w:rFonts w:ascii="Arial" w:eastAsia="Times New Roman" w:hAnsi="Arial" w:cs="Arial"/>
+          <w:sz w:val="24"/>
+          <w:szCs w:val="24"/>
+          <w:lang w:val="es-CR"/>
+        </w:rPr>
+      </w:pPr>
+      <w:r>
+        <w:rPr>
+          <w:rFonts w:ascii="Arial" w:eastAsia="Times New Roman" w:hAnsi="Arial" w:cs="Arial"/>
+          <w:sz w:val="24"/>
+          <w:szCs w:val="24"/>
+          <w:lang w:val="es-CR"/>
+        </w:rPr>
+        <w:t>En HTTP se definen los métodos o verbos, y los más comunes son:</w:t>
+      </w:r>
+    </w:p>
+    <w:p>
+      <w:pPr>
+        <w:spacing w:after="0" w:line="240" w:lineRule="auto"/>
+        <w:ind w:left="720"/>
+        <w:rPr>
+          <w:rFonts w:ascii="Arial" w:eastAsia="Times New Roman" w:hAnsi="Arial" w:cs="Arial"/>
+          <w:sz w:val="24"/>
+          <w:szCs w:val="24"/>
+        </w:rPr>
+      </w:pPr>
+      <w:r>
+        <w:rPr>
+          <w:rFonts w:ascii="Arial" w:eastAsia="Times New Roman" w:hAnsi="Arial" w:cs="Arial"/>
+          <w:sz w:val="24"/>
+          <w:szCs w:val="24"/>
+        </w:rPr>
+        <w:t>GET, POST, PUT y D</w:t>
+      </w:r>
+      <w:r>
+        <w:rPr>
+          <w:rFonts w:ascii="Arial" w:eastAsia="Times New Roman" w:hAnsi="Arial" w:cs="Arial"/>
+          <w:sz w:val="24"/>
+          <w:szCs w:val="24"/>
+        </w:rPr>
+        <w:t>ELETE</w:t>
+      </w:r>
+    </w:p>
+    <w:p>
+      <w:pPr>
+        <w:spacing w:after="0" w:line="240" w:lineRule="auto"/>
+        <w:ind w:left="720"/>
+        <w:rPr>
+          <w:rFonts w:ascii="Arial" w:eastAsia="Times New Roman" w:hAnsi="Arial" w:cs="Arial"/>
+          <w:sz w:val="24"/>
+          <w:szCs w:val="24"/>
+        </w:rPr>
+      </w:pPr>
+      <w:r>
+        <w:rPr>
+          <w:noProof/>
+        </w:rPr>
+        <w:lastRenderedPageBreak/>
+        <w:drawing>
+          <wp:inline distT="0" distB="0" distL="0" distR="0" wp14:anchorId="6047E42F" wp14:editId="4109CFB1">
+            <wp:extent cx="4600138" cy="2635250"/>
+            <wp:effectExtent l="0" t="0" r="0" b="0"/>
+            <wp:docPr id="1" name="Picture 1"/>
+            <wp:cNvGraphicFramePr>
+              <a:graphicFrameLocks xmlns:a="http://schemas.openxmlformats.org/drawingml/2006/main" noChangeAspect="1"/>
+            </wp:cNvGraphicFramePr>
+            <a:graphic xmlns:a="http://schemas.openxmlformats.org/drawingml/2006/main">
+              <a:graphicData uri="http://schemas.openxmlformats.org/drawingml/2006/picture">
+                <pic:pic xmlns:pic="http://schemas.openxmlformats.org/drawingml/2006/picture">
+                  <pic:nvPicPr>
+                    <pic:cNvPr id="1" name=""/>
+                    <pic:cNvPicPr/>
+                  </pic:nvPicPr>
+                  <pic:blipFill>
+                    <a:blip r:embed="rId7"/>
+                    <a:stretch>
+                      <a:fillRect/>
+                    </a:stretch>
+                  </pic:blipFill>
+                  <pic:spPr>
+                    <a:xfrm>
+                      <a:off x="0" y="0"/>
+                      <a:ext cx="4607068" cy="2639220"/>
+                    </a:xfrm>
+                    <a:prstGeom prst="rect">
+                      <a:avLst/>
+                    </a:prstGeom>
+                  </pic:spPr>
+                </pic:pic>
+              </a:graphicData>
+            </a:graphic>
+          </wp:inline>
+        </w:drawing>
+      </w:r>
+    </w:p>
+    <w:p>
+      <w:pPr>
+        <w:spacing w:after="0" w:line="240" w:lineRule="auto"/>
+        <w:ind w:left="720"/>
+        <w:rPr>
+          <w:rFonts w:ascii="Arial" w:eastAsia="Times New Roman" w:hAnsi="Arial" w:cs="Arial"/>
+          <w:sz w:val="24"/>
+          <w:szCs w:val="24"/>
+        </w:rPr>
+      </w:pPr>
+    </w:p>
+    <w:p>
+      <w:pPr>
+        <w:spacing w:after="0" w:line="240" w:lineRule="auto"/>
+        <w:ind w:left="720"/>
+        <w:rPr>
+          <w:rFonts w:ascii="Arial" w:eastAsia="Times New Roman" w:hAnsi="Arial" w:cs="Arial"/>
+          <w:sz w:val="24"/>
+          <w:szCs w:val="24"/>
+          <w:lang w:val="es-CR"/>
+        </w:rPr>
+      </w:pPr>
+      <w:proofErr w:type="spellStart"/>
+      <w:r>
+        <w:rPr>
+          <w:rFonts w:ascii="Arial" w:eastAsia="Times New Roman" w:hAnsi="Arial" w:cs="Arial"/>
+          <w:sz w:val="24"/>
+          <w:szCs w:val="24"/>
+          <w:lang w:val="es-CR"/>
+        </w:rPr>
+        <w:t>Metodo</w:t>
+      </w:r>
+      <w:proofErr w:type="spellEnd"/>
+      <w:r>
+        <w:rPr>
+          <w:rFonts w:ascii="Arial" w:eastAsia="Times New Roman" w:hAnsi="Arial" w:cs="Arial"/>
+          <w:sz w:val="24"/>
+          <w:szCs w:val="24"/>
+          <w:lang w:val="es-CR"/>
+        </w:rPr>
+        <w:t xml:space="preserve"> GET se usa p</w:t>
+      </w:r>
+      <w:r>
+        <w:rPr>
+          <w:rFonts w:ascii="Arial" w:eastAsia="Times New Roman" w:hAnsi="Arial" w:cs="Arial"/>
+          <w:sz w:val="24"/>
+          <w:szCs w:val="24"/>
+          <w:lang w:val="es-CR"/>
+        </w:rPr>
+        <w:t>ara obtener mientras que el método POST se usa para crear. El método PUT se usa para modificar</w:t>
+      </w:r>
+    </w:p>
+    <w:p>
+      <w:pPr>
+        <w:spacing w:after="0" w:line="240" w:lineRule="auto"/>
+        <w:ind w:left="720"/>
         <w:rPr>
           <w:rFonts w:ascii="Arial" w:eastAsia="Times New Roman" w:hAnsi="Arial" w:cs="Arial"/>
           <w:sz w:val="24"/>
@@ -746,7 +1906,7 @@
           <w:ilvl w:val="1"/>
           <w:numId w:val="2"/>
         </w:numPr>
-        <w:spacing w:before="100" w:beforeAutospacing="1" w:after="100" w:afterAutospacing="1" w:line="240" w:lineRule="auto"/>
+        <w:spacing w:after="0" w:line="240" w:lineRule="auto"/>
         <w:rPr>
           <w:rFonts w:ascii="Arial" w:eastAsia="Times New Roman" w:hAnsi="Arial" w:cs="Arial"/>
           <w:sz w:val="24"/>
@@ -792,7 +1952,30 @@
     </w:p>
     <w:p>
       <w:pPr>
-        <w:pStyle w:val="ListParagraph"/>
+        <w:spacing w:after="0" w:line="240" w:lineRule="auto"/>
+        <w:ind w:left="720"/>
+        <w:rPr>
+          <w:rFonts w:ascii="Arial" w:eastAsia="Times New Roman" w:hAnsi="Arial" w:cs="Arial"/>
+          <w:sz w:val="24"/>
+          <w:szCs w:val="24"/>
+        </w:rPr>
+      </w:pPr>
+    </w:p>
+    <w:p>
+      <w:pPr>
+        <w:spacing w:after="0" w:line="240" w:lineRule="auto"/>
+        <w:ind w:left="720"/>
+        <w:rPr>
+          <w:rFonts w:ascii="Arial" w:eastAsia="Times New Roman" w:hAnsi="Arial" w:cs="Arial"/>
+          <w:sz w:val="24"/>
+          <w:szCs w:val="24"/>
+        </w:rPr>
+      </w:pPr>
+    </w:p>
+    <w:p>
+      <w:pPr>
+        <w:pStyle w:val="ListParagraph"/>
+        <w:spacing w:after="0"/>
         <w:rPr>
           <w:rFonts w:ascii="Arial" w:eastAsia="Times New Roman" w:hAnsi="Arial" w:cs="Arial"/>
           <w:sz w:val="24"/>
@@ -807,7 +1990,7 @@
           <w:ilvl w:val="1"/>
           <w:numId w:val="2"/>
         </w:numPr>
-        <w:spacing w:before="100" w:beforeAutospacing="1" w:after="100" w:afterAutospacing="1" w:line="240" w:lineRule="auto"/>
+        <w:spacing w:after="0" w:line="240" w:lineRule="auto"/>
         <w:rPr>
           <w:rFonts w:ascii="Arial" w:eastAsia="Times New Roman" w:hAnsi="Arial" w:cs="Arial"/>
           <w:sz w:val="24"/>
@@ -854,6 +2037,7 @@
     <w:p>
       <w:pPr>
         <w:pStyle w:val="ListParagraph"/>
+        <w:spacing w:after="0"/>
         <w:rPr>
           <w:rFonts w:ascii="Arial" w:eastAsia="Times New Roman" w:hAnsi="Arial" w:cs="Arial"/>
           <w:sz w:val="24"/>
@@ -868,7 +2052,7 @@
           <w:ilvl w:val="1"/>
           <w:numId w:val="2"/>
         </w:numPr>
-        <w:spacing w:before="100" w:beforeAutospacing="1" w:after="100" w:afterAutospacing="1" w:line="240" w:lineRule="auto"/>
+        <w:spacing w:after="0" w:line="240" w:lineRule="auto"/>
         <w:rPr>
           <w:rFonts w:ascii="Arial" w:eastAsia="Times New Roman" w:hAnsi="Arial" w:cs="Arial"/>
           <w:sz w:val="24"/>
@@ -915,6 +2099,7 @@
     <w:p>
       <w:pPr>
         <w:pStyle w:val="ListParagraph"/>
+        <w:spacing w:after="0"/>
         <w:rPr>
           <w:rFonts w:ascii="Arial" w:eastAsia="Times New Roman" w:hAnsi="Arial" w:cs="Arial"/>
           <w:sz w:val="24"/>
@@ -929,7 +2114,7 @@
           <w:ilvl w:val="1"/>
           <w:numId w:val="2"/>
         </w:numPr>
-        <w:spacing w:before="100" w:beforeAutospacing="1" w:after="100" w:afterAutospacing="1" w:line="240" w:lineRule="auto"/>
+        <w:spacing w:after="0" w:line="240" w:lineRule="auto"/>
         <w:rPr>
           <w:rFonts w:ascii="Arial" w:eastAsia="Times New Roman" w:hAnsi="Arial" w:cs="Arial"/>
           <w:sz w:val="24"/>
@@ -948,6 +2133,7 @@
     <w:p>
       <w:pPr>
         <w:pStyle w:val="ListParagraph"/>
+        <w:spacing w:after="0"/>
         <w:rPr>
           <w:rFonts w:ascii="Arial" w:eastAsia="Times New Roman" w:hAnsi="Arial" w:cs="Arial"/>
           <w:sz w:val="24"/>
@@ -962,7 +2148,7 @@
           <w:ilvl w:val="1"/>
           <w:numId w:val="2"/>
         </w:numPr>
-        <w:spacing w:before="100" w:beforeAutospacing="1" w:after="100" w:afterAutospacing="1" w:line="240" w:lineRule="auto"/>
+        <w:spacing w:after="0" w:line="240" w:lineRule="auto"/>
         <w:rPr>
           <w:rFonts w:ascii="Arial" w:eastAsia="Times New Roman" w:hAnsi="Arial" w:cs="Arial"/>
           <w:sz w:val="24"/>
@@ -1019,6 +2205,7 @@
     <w:p>
       <w:pPr>
         <w:pStyle w:val="ListParagraph"/>
+        <w:spacing w:after="0"/>
         <w:rPr>
           <w:rFonts w:ascii="Arial" w:eastAsia="Times New Roman" w:hAnsi="Arial" w:cs="Arial"/>
           <w:sz w:val="24"/>
@@ -1033,7 +2220,7 @@
           <w:ilvl w:val="1"/>
           <w:numId w:val="2"/>
         </w:numPr>
-        <w:spacing w:before="100" w:beforeAutospacing="1" w:after="100" w:afterAutospacing="1" w:line="240" w:lineRule="auto"/>
+        <w:spacing w:after="0" w:line="240" w:lineRule="auto"/>
         <w:rPr>
           <w:rFonts w:ascii="Arial" w:eastAsia="Times New Roman" w:hAnsi="Arial" w:cs="Arial"/>
           <w:sz w:val="24"/>
@@ -1052,6 +2239,7 @@
     <w:p>
       <w:pPr>
         <w:pStyle w:val="ListParagraph"/>
+        <w:spacing w:after="0"/>
         <w:rPr>
           <w:rFonts w:ascii="Arial" w:eastAsia="Times New Roman" w:hAnsi="Arial" w:cs="Arial"/>
           <w:sz w:val="24"/>
@@ -1066,7 +2254,7 @@
           <w:ilvl w:val="1"/>
           <w:numId w:val="2"/>
         </w:numPr>
-        <w:spacing w:before="100" w:beforeAutospacing="1" w:after="100" w:afterAutospacing="1" w:line="240" w:lineRule="auto"/>
+        <w:spacing w:after="0" w:line="240" w:lineRule="auto"/>
         <w:rPr>
           <w:rFonts w:ascii="Arial" w:eastAsia="Times New Roman" w:hAnsi="Arial" w:cs="Arial"/>
           <w:sz w:val="24"/>
@@ -1105,6 +2293,7 @@
     <w:p>
       <w:pPr>
         <w:pStyle w:val="ListParagraph"/>
+        <w:spacing w:after="0"/>
         <w:rPr>
           <w:rFonts w:ascii="Arial" w:eastAsia="Times New Roman" w:hAnsi="Arial" w:cs="Arial"/>
           <w:sz w:val="24"/>
@@ -1119,7 +2308,7 @@
           <w:ilvl w:val="1"/>
           <w:numId w:val="2"/>
         </w:numPr>
-        <w:spacing w:before="100" w:beforeAutospacing="1" w:after="100" w:afterAutospacing="1" w:line="240" w:lineRule="auto"/>
+        <w:spacing w:after="0" w:line="240" w:lineRule="auto"/>
         <w:rPr>
           <w:rFonts w:ascii="Arial" w:eastAsia="Times New Roman" w:hAnsi="Arial" w:cs="Arial"/>
           <w:sz w:val="24"/>
@@ -1174,17 +2363,18 @@
     <w:p>
       <w:pPr>
         <w:pStyle w:val="ListParagraph"/>
-        <w:rPr>
-          <w:rFonts w:ascii="Arial" w:eastAsia="Times New Roman" w:hAnsi="Arial" w:cs="Arial"/>
-          <w:sz w:val="24"/>
-          <w:szCs w:val="24"/>
-        </w:rPr>
-      </w:pPr>
-    </w:p>
-    <w:p>
-      <w:pPr>
-        <w:pStyle w:val="ListParagraph"/>
-        <w:spacing w:before="100" w:beforeAutospacing="1" w:after="100" w:afterAutospacing="1" w:line="240" w:lineRule="auto"/>
+        <w:spacing w:after="0"/>
+        <w:rPr>
+          <w:rFonts w:ascii="Arial" w:eastAsia="Times New Roman" w:hAnsi="Arial" w:cs="Arial"/>
+          <w:sz w:val="24"/>
+          <w:szCs w:val="24"/>
+        </w:rPr>
+      </w:pPr>
+    </w:p>
+    <w:p>
+      <w:pPr>
+        <w:pStyle w:val="ListParagraph"/>
+        <w:spacing w:after="0" w:line="240" w:lineRule="auto"/>
         <w:ind w:left="1440"/>
         <w:rPr>
           <w:rFonts w:ascii="Arial" w:eastAsia="Times New Roman" w:hAnsi="Arial" w:cs="Arial"/>
@@ -1200,7 +2390,7 @@
           <w:ilvl w:val="0"/>
           <w:numId w:val="2"/>
         </w:numPr>
-        <w:spacing w:before="100" w:beforeAutospacing="1" w:after="100" w:afterAutospacing="1" w:line="240" w:lineRule="auto"/>
+        <w:spacing w:after="0" w:line="240" w:lineRule="auto"/>
         <w:rPr>
           <w:rFonts w:ascii="Arial" w:eastAsia="Times New Roman" w:hAnsi="Arial" w:cs="Arial"/>
           <w:sz w:val="24"/>
@@ -1239,7 +2429,7 @@
     <w:p>
       <w:pPr>
         <w:pStyle w:val="ListParagraph"/>
-        <w:spacing w:before="100" w:beforeAutospacing="1" w:after="100" w:afterAutospacing="1" w:line="240" w:lineRule="auto"/>
+        <w:spacing w:after="0" w:line="240" w:lineRule="auto"/>
         <w:ind w:left="1080"/>
         <w:rPr>
           <w:rFonts w:ascii="Arial" w:eastAsia="Times New Roman" w:hAnsi="Arial" w:cs="Arial"/>
@@ -1255,7 +2445,7 @@
           <w:ilvl w:val="0"/>
           <w:numId w:val="2"/>
         </w:numPr>
-        <w:spacing w:before="100" w:beforeAutospacing="1" w:after="100" w:afterAutospacing="1" w:line="240" w:lineRule="auto"/>
+        <w:spacing w:after="0" w:line="240" w:lineRule="auto"/>
         <w:rPr>
           <w:rFonts w:ascii="Arial" w:eastAsia="Times New Roman" w:hAnsi="Arial" w:cs="Arial"/>
           <w:sz w:val="24"/>
@@ -1294,17 +2484,18 @@
     <w:p>
       <w:pPr>
         <w:pStyle w:val="ListParagraph"/>
-        <w:rPr>
-          <w:rFonts w:ascii="Arial" w:eastAsia="Times New Roman" w:hAnsi="Arial" w:cs="Arial"/>
-          <w:sz w:val="24"/>
-          <w:szCs w:val="24"/>
-        </w:rPr>
-      </w:pPr>
-    </w:p>
-    <w:p>
-      <w:pPr>
-        <w:pStyle w:val="ListParagraph"/>
-        <w:spacing w:before="100" w:beforeAutospacing="1" w:after="100" w:afterAutospacing="1" w:line="240" w:lineRule="auto"/>
+        <w:spacing w:after="0"/>
+        <w:rPr>
+          <w:rFonts w:ascii="Arial" w:eastAsia="Times New Roman" w:hAnsi="Arial" w:cs="Arial"/>
+          <w:sz w:val="24"/>
+          <w:szCs w:val="24"/>
+        </w:rPr>
+      </w:pPr>
+    </w:p>
+    <w:p>
+      <w:pPr>
+        <w:pStyle w:val="ListParagraph"/>
+        <w:spacing w:after="0" w:line="240" w:lineRule="auto"/>
         <w:ind w:left="1080"/>
         <w:rPr>
           <w:rFonts w:ascii="Arial" w:eastAsia="Times New Roman" w:hAnsi="Arial" w:cs="Arial"/>
@@ -1320,7 +2511,7 @@
           <w:ilvl w:val="0"/>
           <w:numId w:val="2"/>
         </w:numPr>
-        <w:spacing w:before="100" w:beforeAutospacing="1" w:after="100" w:afterAutospacing="1" w:line="240" w:lineRule="auto"/>
+        <w:spacing w:after="0" w:line="240" w:lineRule="auto"/>
         <w:rPr>
           <w:rFonts w:ascii="Arial" w:eastAsia="Times New Roman" w:hAnsi="Arial" w:cs="Arial"/>
           <w:sz w:val="24"/>
@@ -1341,7 +2532,7 @@
     <w:p>
       <w:pPr>
         <w:pStyle w:val="ListParagraph"/>
-        <w:spacing w:before="100" w:beforeAutospacing="1" w:after="100" w:afterAutospacing="1" w:line="240" w:lineRule="auto"/>
+        <w:spacing w:after="0" w:line="240" w:lineRule="auto"/>
         <w:ind w:left="1080"/>
         <w:rPr>
           <w:rFonts w:ascii="Arial" w:eastAsia="Times New Roman" w:hAnsi="Arial" w:cs="Arial"/>
@@ -1358,7 +2549,7 @@
           <w:ilvl w:val="0"/>
           <w:numId w:val="2"/>
         </w:numPr>
-        <w:spacing w:before="100" w:beforeAutospacing="1" w:after="100" w:afterAutospacing="1" w:line="240" w:lineRule="auto"/>
+        <w:spacing w:after="0" w:line="240" w:lineRule="auto"/>
         <w:rPr>
           <w:rFonts w:ascii="Arial" w:eastAsia="Times New Roman" w:hAnsi="Arial" w:cs="Arial"/>
           <w:sz w:val="24"/>
@@ -1386,6 +2577,7 @@
     </w:p>
     <w:p>
       <w:pPr>
+        <w:spacing w:after="0"/>
         <w:rPr>
           <w:rFonts w:ascii="Arial" w:hAnsi="Arial" w:cs="Arial"/>
           <w:sz w:val="24"/>
@@ -1406,6 +2598,118 @@
 <file path=word/numbering.xml><?xml version="1.0" encoding="utf-8"?>
 <w:numbering xmlns:wpc="http://schemas.microsoft.com/office/word/2010/wordprocessingCanvas" xmlns:cx="http://schemas.microsoft.com/office/drawing/2014/chartex" xmlns:cx1="http://schemas.microsoft.com/office/drawing/2015/9/8/chartex" xmlns:cx2="http://schemas.microsoft.com/office/drawing/2015/10/21/chartex" xmlns:cx3="http://schemas.microsoft.com/office/drawing/2016/5/9/chartex" xmlns:cx4="http://schemas.microsoft.com/office/drawing/2016/5/10/chartex" xmlns:cx5="http://schemas.microsoft.com/office/drawing/2016/5/11/chartex" xmlns:cx6="http://schemas.microsoft.com/office/drawing/2016/5/12/chartex" xmlns:cx7="http://schemas.microsoft.com/office/drawing/2016/5/13/chartex" xmlns:cx8="http://schemas.microsoft.com/office/drawing/2016/5/14/chartex" xmlns:mc="http://schemas.openxmlformats.org/markup-compatibility/2006" xmlns:aink="http://schemas.microsoft.com/office/drawing/2016/ink" xmlns:am3d="http://schemas.microsoft.com/office/drawing/2017/model3d" xmlns:o="urn:schemas-microsoft-com:office:office" xmlns:r="http://schemas.openxmlformats.org/officeDocument/2006/relationships" xmlns:m="http://schemas.openxmlformats.org/officeDocument/2006/math" xmlns:v="urn:schemas-microsoft-com:vml" xmlns:wp14="http://schemas.microsoft.com/office/word/2010/wordprocessingDrawing" xmlns:wp="http://schemas.openxmlformats.org/drawingml/2006/wordprocessingDrawing" xmlns:w10="urn:schemas-microsoft-com:office:word" xmlns:w="http://schemas.openxmlformats.org/wordprocessingml/2006/main" xmlns:w14="http://schemas.microsoft.com/office/word/2010/wordml" xmlns:w15="http://schemas.microsoft.com/office/word/2012/wordml" xmlns:w16cex="http://schemas.microsoft.com/office/word/2018/wordml/cex" xmlns:w16cid="http://schemas.microsoft.com/office/word/2016/wordml/cid" xmlns:w16="http://schemas.microsoft.com/office/word/2018/wordml" xmlns:w16se="http://schemas.microsoft.com/office/word/2015/wordml/symex" xmlns:wpg="http://schemas.microsoft.com/office/word/2010/wordprocessingGroup" xmlns:wpi="http://schemas.microsoft.com/office/word/2010/wordprocessingInk" xmlns:wne="http://schemas.microsoft.com/office/word/2006/wordml" xmlns:wps="http://schemas.microsoft.com/office/word/2010/wordprocessingShape" mc:Ignorable="w14 w15 w16se w16cid w16 w16cex wp14">
   <w:abstractNum w:abstractNumId="0" w15:restartNumberingAfterBreak="0">
+    <w:nsid w:val="0CAD6E2F"/>
+    <w:multiLevelType w:val="hybridMultilevel"/>
+    <w:tmpl w:val="90C2FF1C"/>
+    <w:lvl w:ilvl="0" w:tplc="C94A9C10">
+      <w:numFmt w:val="bullet"/>
+      <w:lvlText w:val="-"/>
+      <w:lvlJc w:val="left"/>
+      <w:pPr>
+        <w:ind w:left="1080" w:hanging="360"/>
+      </w:pPr>
+      <w:rPr>
+        <w:rFonts w:ascii="Arial" w:eastAsia="Times New Roman" w:hAnsi="Arial" w:cs="Arial" w:hint="default"/>
+      </w:rPr>
+    </w:lvl>
+    <w:lvl w:ilvl="1" w:tplc="04090003" w:tentative="1">
+      <w:start w:val="1"/>
+      <w:numFmt w:val="bullet"/>
+      <w:lvlText w:val="o"/>
+      <w:lvlJc w:val="left"/>
+      <w:pPr>
+        <w:ind w:left="1800" w:hanging="360"/>
+      </w:pPr>
+      <w:rPr>
+        <w:rFonts w:ascii="Courier New" w:hAnsi="Courier New" w:cs="Courier New" w:hint="default"/>
+      </w:rPr>
+    </w:lvl>
+    <w:lvl w:ilvl="2" w:tplc="04090005" w:tentative="1">
+      <w:start w:val="1"/>
+      <w:numFmt w:val="bullet"/>
+      <w:lvlText w:val=""/>
+      <w:lvlJc w:val="left"/>
+      <w:pPr>
+        <w:ind w:left="2520" w:hanging="360"/>
+      </w:pPr>
+      <w:rPr>
+        <w:rFonts w:ascii="Wingdings" w:hAnsi="Wingdings" w:hint="default"/>
+      </w:rPr>
+    </w:lvl>
+    <w:lvl w:ilvl="3" w:tplc="04090001" w:tentative="1">
+      <w:start w:val="1"/>
+      <w:numFmt w:val="bullet"/>
+      <w:lvlText w:val=""/>
+      <w:lvlJc w:val="left"/>
+      <w:pPr>
+        <w:ind w:left="3240" w:hanging="360"/>
+      </w:pPr>
+      <w:rPr>
+        <w:rFonts w:ascii="Symbol" w:hAnsi="Symbol" w:hint="default"/>
+      </w:rPr>
+    </w:lvl>
+    <w:lvl w:ilvl="4" w:tplc="04090003" w:tentative="1">
+      <w:start w:val="1"/>
+      <w:numFmt w:val="bullet"/>
+      <w:lvlText w:val="o"/>
+      <w:lvlJc w:val="left"/>
+      <w:pPr>
+        <w:ind w:left="3960" w:hanging="360"/>
+      </w:pPr>
+      <w:rPr>
+        <w:rFonts w:ascii="Courier New" w:hAnsi="Courier New" w:cs="Courier New" w:hint="default"/>
+      </w:rPr>
+    </w:lvl>
+    <w:lvl w:ilvl="5" w:tplc="04090005" w:tentative="1">
+      <w:start w:val="1"/>
+      <w:numFmt w:val="bullet"/>
+      <w:lvlText w:val=""/>
+      <w:lvlJc w:val="left"/>
+      <w:pPr>
+        <w:ind w:left="4680" w:hanging="360"/>
+      </w:pPr>
+      <w:rPr>
+        <w:rFonts w:ascii="Wingdings" w:hAnsi="Wingdings" w:hint="default"/>
+      </w:rPr>
+    </w:lvl>
+    <w:lvl w:ilvl="6" w:tplc="04090001" w:tentative="1">
+      <w:start w:val="1"/>
+      <w:numFmt w:val="bullet"/>
+      <w:lvlText w:val=""/>
+      <w:lvlJc w:val="left"/>
+      <w:pPr>
+        <w:ind w:left="5400" w:hanging="360"/>
+      </w:pPr>
+      <w:rPr>
+        <w:rFonts w:ascii="Symbol" w:hAnsi="Symbol" w:hint="default"/>
+      </w:rPr>
+    </w:lvl>
+    <w:lvl w:ilvl="7" w:tplc="04090003" w:tentative="1">
+      <w:start w:val="1"/>
+      <w:numFmt w:val="bullet"/>
+      <w:lvlText w:val="o"/>
+      <w:lvlJc w:val="left"/>
+      <w:pPr>
+        <w:ind w:left="6120" w:hanging="360"/>
+      </w:pPr>
+      <w:rPr>
+        <w:rFonts w:ascii="Courier New" w:hAnsi="Courier New" w:cs="Courier New" w:hint="default"/>
+      </w:rPr>
+    </w:lvl>
+    <w:lvl w:ilvl="8" w:tplc="04090005" w:tentative="1">
+      <w:start w:val="1"/>
+      <w:numFmt w:val="bullet"/>
+      <w:lvlText w:val=""/>
+      <w:lvlJc w:val="left"/>
+      <w:pPr>
+        <w:ind w:left="6840" w:hanging="360"/>
+      </w:pPr>
+      <w:rPr>
+        <w:rFonts w:ascii="Wingdings" w:hAnsi="Wingdings" w:hint="default"/>
+      </w:rPr>
+    </w:lvl>
+  </w:abstractNum>
+  <w:abstractNum w:abstractNumId="1" w15:restartNumberingAfterBreak="0">
     <w:nsid w:val="3917665B"/>
     <w:multiLevelType w:val="multilevel"/>
     <w:tmpl w:val="014E7660"/>
@@ -1518,7 +2822,7 @@
       </w:pPr>
     </w:lvl>
   </w:abstractNum>
-  <w:abstractNum w:abstractNumId="1" w15:restartNumberingAfterBreak="0">
+  <w:abstractNum w:abstractNumId="2" w15:restartNumberingAfterBreak="0">
     <w:nsid w:val="5B3E1DAE"/>
     <w:multiLevelType w:val="multilevel"/>
     <w:tmpl w:val="5214227E"/>
@@ -1639,7 +2943,7 @@
       </w:rPr>
     </w:lvl>
   </w:abstractNum>
-  <w:abstractNum w:abstractNumId="2" w15:restartNumberingAfterBreak="0">
+  <w:abstractNum w:abstractNumId="3" w15:restartNumberingAfterBreak="0">
     <w:nsid w:val="699D7AC2"/>
     <w:multiLevelType w:val="multilevel"/>
     <w:tmpl w:val="5B94A7D4"/>
@@ -1789,12 +3093,15 @@
     </w:lvl>
   </w:abstractNum>
   <w:num w:numId="1">
+    <w:abstractNumId w:val="3"/>
+  </w:num>
+  <w:num w:numId="2">
     <w:abstractNumId w:val="2"/>
   </w:num>
-  <w:num w:numId="2">
+  <w:num w:numId="3">
     <w:abstractNumId w:val="1"/>
   </w:num>
-  <w:num w:numId="3">
+  <w:num w:numId="4">
     <w:abstractNumId w:val="0"/>
   </w:num>
 </w:numbering>
@@ -1923,6 +3230,7 @@
     <w:lsdException w:name="HTML Sample" w:semiHidden="1" w:unhideWhenUsed="1"/>
     <w:lsdException w:name="HTML Typewriter" w:semiHidden="1" w:unhideWhenUsed="1"/>
     <w:lsdException w:name="HTML Variable" w:semiHidden="1" w:unhideWhenUsed="1"/>
+    <w:lsdException w:name="Normal Table" w:semiHidden="1" w:unhideWhenUsed="1"/>
     <w:lsdException w:name="annotation subject" w:semiHidden="1" w:unhideWhenUsed="1"/>
     <w:lsdException w:name="No List" w:semiHidden="1" w:unhideWhenUsed="1"/>
     <w:lsdException w:name="Outline List 1" w:semiHidden="1" w:unhideWhenUsed="1"/>
@@ -1969,8 +3277,10 @@
     <w:lsdException w:name="Table Subtle 2" w:semiHidden="1" w:unhideWhenUsed="1"/>
     <w:lsdException w:name="Table Web 1" w:semiHidden="1" w:unhideWhenUsed="1"/>
     <w:lsdException w:name="Table Web 2" w:semiHidden="1" w:unhideWhenUsed="1"/>
+    <w:lsdException w:name="Table Web 3" w:semiHidden="1" w:unhideWhenUsed="1"/>
     <w:lsdException w:name="Balloon Text" w:semiHidden="1" w:unhideWhenUsed="1"/>
     <w:lsdException w:name="Table Grid" w:uiPriority="39"/>
+    <w:lsdException w:name="Table Theme" w:semiHidden="1" w:unhideWhenUsed="1"/>
     <w:lsdException w:name="Placeholder Text" w:semiHidden="1"/>
     <w:lsdException w:name="No Spacing" w:uiPriority="1" w:qFormat="1"/>
     <w:lsdException w:name="Light Shading" w:uiPriority="60"/>
@@ -2289,8 +3599,8 @@
       <w:u w:val="single"/>
     </w:rPr>
   </w:style>
-  <w:style w:type="paragraph" w:customStyle="1" w:styleId="list">
-    <w:name w:val="list"/>
+  <w:style w:type="paragraph" w:customStyle="1" w:styleId="List1">
+    <w:name w:val="List1"/>
     <w:basedOn w:val="Normal"/>
     <w:rsid w:val="00F063D2"/>
     <w:pPr>

</xml_diff>

<commit_message>
Relational DB - Module 3 - Unit 2 - CouchDB - Lesson 2 - Queries
</commit_message>
<xml_diff>
--- a/BaseDeDatos/3.BasesDeDatosNoRelacionales/Unidad2/UNIDAD2.docx
+++ b/BaseDeDatos/3.BasesDeDatosNoRelacionales/Unidad2/UNIDAD2.docx
@@ -39,7 +39,7 @@
           <w:szCs w:val="24"/>
         </w:rPr>
       </w:pPr>
-      <w:hyperlink r:id="rId5" w:history="1">
+      <w:hyperlink r:id="rId6" w:history="1">
         <w:r>
           <w:rPr>
             <w:rFonts w:ascii="Arial" w:eastAsia="Times New Roman" w:hAnsi="Arial" w:cs="Arial"/>
@@ -679,7 +679,7 @@
           <w:szCs w:val="24"/>
         </w:rPr>
       </w:pPr>
-      <w:hyperlink r:id="rId6" w:history="1">
+      <w:hyperlink r:id="rId7" w:history="1">
         <w:proofErr w:type="spellStart"/>
         <w:r>
           <w:rPr>
@@ -1815,7 +1815,7 @@
                     <pic:cNvPicPr/>
                   </pic:nvPicPr>
                   <pic:blipFill>
-                    <a:blip r:embed="rId7"/>
+                    <a:blip r:embed="rId8"/>
                     <a:stretch>
                       <a:fillRect/>
                     </a:stretch>
@@ -1980,268 +1980,6 @@
             <wp:extent cx="3333750" cy="2114224"/>
             <wp:effectExtent l="0" t="0" r="0" b="635"/>
             <wp:docPr id="2" name="Picture 2"/>
-            <wp:cNvGraphicFramePr>
-              <a:graphicFrameLocks xmlns:a="http://schemas.openxmlformats.org/drawingml/2006/main" noChangeAspect="1"/>
-            </wp:cNvGraphicFramePr>
-            <a:graphic xmlns:a="http://schemas.openxmlformats.org/drawingml/2006/main">
-              <a:graphicData uri="http://schemas.openxmlformats.org/drawingml/2006/picture">
-                <pic:pic xmlns:pic="http://schemas.openxmlformats.org/drawingml/2006/picture">
-                  <pic:nvPicPr>
-                    <pic:cNvPr id="1" name=""/>
-                    <pic:cNvPicPr/>
-                  </pic:nvPicPr>
-                  <pic:blipFill>
-                    <a:blip r:embed="rId8"/>
-                    <a:stretch>
-                      <a:fillRect/>
-                    </a:stretch>
-                  </pic:blipFill>
-                  <pic:spPr>
-                    <a:xfrm>
-                      <a:off x="0" y="0"/>
-                      <a:ext cx="3346567" cy="2122352"/>
-                    </a:xfrm>
-                    <a:prstGeom prst="rect">
-                      <a:avLst/>
-                    </a:prstGeom>
-                  </pic:spPr>
-                </pic:pic>
-              </a:graphicData>
-            </a:graphic>
-          </wp:inline>
-        </w:drawing>
-      </w:r>
-    </w:p>
-    <w:p>
-      <w:pPr>
-        <w:pStyle w:val="ListParagraph"/>
-        <w:spacing w:after="0"/>
-        <w:rPr>
-          <w:rFonts w:ascii="Arial" w:eastAsia="Times New Roman" w:hAnsi="Arial" w:cs="Arial"/>
-          <w:sz w:val="24"/>
-          <w:szCs w:val="24"/>
-        </w:rPr>
-      </w:pPr>
-    </w:p>
-    <w:p>
-      <w:pPr>
-        <w:pStyle w:val="ListParagraph"/>
-        <w:numPr>
-          <w:ilvl w:val="1"/>
-          <w:numId w:val="2"/>
-        </w:numPr>
-        <w:spacing w:after="0" w:line="240" w:lineRule="auto"/>
-        <w:rPr>
-          <w:rFonts w:ascii="Arial" w:eastAsia="Times New Roman" w:hAnsi="Arial" w:cs="Arial"/>
-          <w:sz w:val="24"/>
-          <w:szCs w:val="24"/>
-        </w:rPr>
-      </w:pPr>
-      <w:proofErr w:type="spellStart"/>
-      <w:r>
-        <w:rPr>
-          <w:rFonts w:ascii="Arial" w:eastAsia="Times New Roman" w:hAnsi="Arial" w:cs="Arial"/>
-          <w:sz w:val="24"/>
-          <w:szCs w:val="24"/>
-        </w:rPr>
-        <w:t>Actividad</w:t>
-      </w:r>
-      <w:proofErr w:type="spellEnd"/>
-      <w:r>
-        <w:rPr>
-          <w:rFonts w:ascii="Arial" w:eastAsia="Times New Roman" w:hAnsi="Arial" w:cs="Arial"/>
-          <w:sz w:val="24"/>
-          <w:szCs w:val="24"/>
-        </w:rPr>
-        <w:t xml:space="preserve"> </w:t>
-      </w:r>
-      <w:proofErr w:type="spellStart"/>
-      <w:r>
-        <w:rPr>
-          <w:rFonts w:ascii="Arial" w:eastAsia="Times New Roman" w:hAnsi="Arial" w:cs="Arial"/>
-          <w:sz w:val="24"/>
-          <w:szCs w:val="24"/>
-        </w:rPr>
-        <w:t>interactiva</w:t>
-      </w:r>
-      <w:proofErr w:type="spellEnd"/>
-      <w:r>
-        <w:rPr>
-          <w:rFonts w:ascii="Arial" w:eastAsia="Times New Roman" w:hAnsi="Arial" w:cs="Arial"/>
-          <w:sz w:val="24"/>
-          <w:szCs w:val="24"/>
-        </w:rPr>
-        <w:t xml:space="preserve"> 2</w:t>
-      </w:r>
-    </w:p>
-    <w:p>
-      <w:pPr>
-        <w:spacing w:after="0" w:line="240" w:lineRule="auto"/>
-        <w:ind w:left="720"/>
-        <w:rPr>
-          <w:rFonts w:ascii="Arial" w:eastAsia="Times New Roman" w:hAnsi="Arial" w:cs="Arial"/>
-          <w:sz w:val="24"/>
-          <w:szCs w:val="24"/>
-        </w:rPr>
-      </w:pPr>
-    </w:p>
-    <w:p>
-      <w:pPr>
-        <w:spacing w:after="0" w:line="240" w:lineRule="auto"/>
-        <w:ind w:left="720"/>
-        <w:rPr>
-          <w:rFonts w:ascii="Arial" w:eastAsia="Times New Roman" w:hAnsi="Arial" w:cs="Arial"/>
-          <w:b/>
-          <w:bCs/>
-          <w:sz w:val="24"/>
-          <w:szCs w:val="24"/>
-          <w:lang w:val="es-CR"/>
-        </w:rPr>
-      </w:pPr>
-      <w:r>
-        <w:rPr>
-          <w:rFonts w:ascii="Arial" w:eastAsia="Times New Roman" w:hAnsi="Arial" w:cs="Arial"/>
-          <w:b/>
-          <w:bCs/>
-          <w:sz w:val="24"/>
-          <w:szCs w:val="24"/>
-          <w:lang w:val="es-CR"/>
-        </w:rPr>
-        <w:t>Prueba tus conocimientos</w:t>
-      </w:r>
-    </w:p>
-    <w:p>
-      <w:pPr>
-        <w:spacing w:after="0" w:line="240" w:lineRule="auto"/>
-        <w:ind w:left="720"/>
-        <w:rPr>
-          <w:rFonts w:ascii="Arial" w:eastAsia="Times New Roman" w:hAnsi="Arial" w:cs="Arial"/>
-          <w:sz w:val="24"/>
-          <w:szCs w:val="24"/>
-          <w:lang w:val="es-CR"/>
-        </w:rPr>
-      </w:pPr>
-    </w:p>
-    <w:p>
-      <w:pPr>
-        <w:spacing w:after="0" w:line="240" w:lineRule="auto"/>
-        <w:ind w:left="720"/>
-        <w:rPr>
-          <w:rFonts w:ascii="Arial" w:eastAsia="Times New Roman" w:hAnsi="Arial" w:cs="Arial"/>
-          <w:sz w:val="24"/>
-          <w:szCs w:val="24"/>
-          <w:lang w:val="es-CR"/>
-        </w:rPr>
-      </w:pPr>
-      <w:r>
-        <w:rPr>
-          <w:rFonts w:ascii="Arial" w:eastAsia="Times New Roman" w:hAnsi="Arial" w:cs="Arial"/>
-          <w:sz w:val="24"/>
-          <w:szCs w:val="24"/>
-          <w:lang w:val="es-CR"/>
-        </w:rPr>
-        <w:t xml:space="preserve">José está desarrollando una aplicación para teléfonos móviles, cuya base de datos NoSQL debe sincronizarse con una base de datos en la nube. Él está usando </w:t>
-      </w:r>
-      <w:proofErr w:type="spellStart"/>
-      <w:r>
-        <w:rPr>
-          <w:rFonts w:ascii="Arial" w:eastAsia="Times New Roman" w:hAnsi="Arial" w:cs="Arial"/>
-          <w:sz w:val="24"/>
-          <w:szCs w:val="24"/>
-          <w:lang w:val="es-CR"/>
-        </w:rPr>
-        <w:t>CouchDB</w:t>
-      </w:r>
-      <w:proofErr w:type="spellEnd"/>
-      <w:r>
-        <w:rPr>
-          <w:rFonts w:ascii="Arial" w:eastAsia="Times New Roman" w:hAnsi="Arial" w:cs="Arial"/>
-          <w:sz w:val="24"/>
-          <w:szCs w:val="24"/>
-          <w:lang w:val="es-CR"/>
-        </w:rPr>
-        <w:t xml:space="preserve"> como manejador de base de datos y necesita que le ayudes con este proceso de sincronización.</w:t>
-      </w:r>
-    </w:p>
-    <w:p>
-      <w:pPr>
-        <w:spacing w:after="0" w:line="240" w:lineRule="auto"/>
-        <w:ind w:left="720"/>
-        <w:rPr>
-          <w:rFonts w:ascii="Arial" w:eastAsia="Times New Roman" w:hAnsi="Arial" w:cs="Arial"/>
-          <w:sz w:val="24"/>
-          <w:szCs w:val="24"/>
-          <w:lang w:val="es-CR"/>
-        </w:rPr>
-      </w:pPr>
-    </w:p>
-    <w:p>
-      <w:pPr>
-        <w:spacing w:after="0" w:line="240" w:lineRule="auto"/>
-        <w:ind w:left="720"/>
-        <w:rPr>
-          <w:rFonts w:ascii="Arial" w:eastAsia="Times New Roman" w:hAnsi="Arial" w:cs="Arial"/>
-          <w:sz w:val="24"/>
-          <w:szCs w:val="24"/>
-          <w:lang w:val="es-CR"/>
-        </w:rPr>
-      </w:pPr>
-      <w:r>
-        <w:rPr>
-          <w:rFonts w:ascii="Arial" w:eastAsia="Times New Roman" w:hAnsi="Arial" w:cs="Arial"/>
-          <w:sz w:val="24"/>
-          <w:szCs w:val="24"/>
-          <w:lang w:val="es-CR"/>
-        </w:rPr>
-        <w:t xml:space="preserve">¿Qué requiere José para realizar esta operación? </w:t>
-      </w:r>
-    </w:p>
-    <w:p>
-      <w:pPr>
-        <w:spacing w:after="0" w:line="240" w:lineRule="auto"/>
-        <w:ind w:left="720"/>
-        <w:rPr>
-          <w:rFonts w:ascii="Arial" w:eastAsia="Times New Roman" w:hAnsi="Arial" w:cs="Arial"/>
-          <w:sz w:val="24"/>
-          <w:szCs w:val="24"/>
-          <w:lang w:val="es-CR"/>
-        </w:rPr>
-      </w:pPr>
-    </w:p>
-    <w:p>
-      <w:pPr>
-        <w:spacing w:after="0" w:line="240" w:lineRule="auto"/>
-        <w:ind w:left="720"/>
-        <w:rPr>
-          <w:rFonts w:ascii="Arial" w:eastAsia="Times New Roman" w:hAnsi="Arial" w:cs="Arial"/>
-          <w:sz w:val="24"/>
-          <w:szCs w:val="24"/>
-          <w:lang w:val="es-CR"/>
-        </w:rPr>
-      </w:pPr>
-    </w:p>
-    <w:p>
-      <w:pPr>
-        <w:spacing w:after="0" w:line="240" w:lineRule="auto"/>
-        <w:ind w:left="720"/>
-        <w:jc w:val="center"/>
-        <w:rPr>
-          <w:rFonts w:ascii="Arial" w:eastAsia="Times New Roman" w:hAnsi="Arial" w:cs="Arial"/>
-          <w:sz w:val="24"/>
-          <w:szCs w:val="24"/>
-          <w:lang w:val="es-CR"/>
-        </w:rPr>
-      </w:pPr>
-      <w:r>
-        <w:rPr>
-          <w:noProof/>
-        </w:rPr>
-        <w:lastRenderedPageBreak/>
-        <w:drawing>
-          <wp:inline distT="0" distB="0" distL="0" distR="0" wp14:anchorId="45C605F8" wp14:editId="07686048">
-            <wp:extent cx="4178300" cy="2838655"/>
-            <wp:effectExtent l="0" t="0" r="0" b="0"/>
-            <wp:docPr id="3" name="Picture 3"/>
             <wp:cNvGraphicFramePr>
               <a:graphicFrameLocks xmlns:a="http://schemas.openxmlformats.org/drawingml/2006/main" noChangeAspect="1"/>
             </wp:cNvGraphicFramePr>
@@ -2261,7 +1999,7 @@
                   <pic:spPr>
                     <a:xfrm>
                       <a:off x="0" y="0"/>
-                      <a:ext cx="4191506" cy="2847627"/>
+                      <a:ext cx="3346567" cy="2122352"/>
                     </a:xfrm>
                     <a:prstGeom prst="rect">
                       <a:avLst/>
@@ -2276,23 +2014,14 @@
     </w:p>
     <w:p>
       <w:pPr>
+        <w:pStyle w:val="ListParagraph"/>
         <w:spacing w:after="0"/>
         <w:rPr>
           <w:rFonts w:ascii="Arial" w:eastAsia="Times New Roman" w:hAnsi="Arial" w:cs="Arial"/>
           <w:sz w:val="24"/>
           <w:szCs w:val="24"/>
-          <w:lang w:val="es-CR"/>
-        </w:rPr>
-      </w:pPr>
-      <w:r>
-        <w:rPr>
-          <w:rFonts w:ascii="Arial" w:eastAsia="Times New Roman" w:hAnsi="Arial" w:cs="Arial"/>
-          <w:sz w:val="24"/>
-          <w:szCs w:val="24"/>
-          <w:lang w:val="es-CR"/>
-        </w:rPr>
-        <w:tab/>
-      </w:r>
+        </w:rPr>
+      </w:pPr>
     </w:p>
     <w:p>
       <w:pPr>
@@ -2342,38 +2071,177 @@
           <w:sz w:val="24"/>
           <w:szCs w:val="24"/>
         </w:rPr>
-        <w:t xml:space="preserve"> 3</w:t>
-      </w:r>
-    </w:p>
-    <w:p>
-      <w:pPr>
-        <w:spacing w:after="0" w:line="240" w:lineRule="auto"/>
-        <w:rPr>
-          <w:rFonts w:ascii="Arial" w:eastAsia="Times New Roman" w:hAnsi="Arial" w:cs="Arial"/>
-          <w:sz w:val="24"/>
-          <w:szCs w:val="24"/>
-        </w:rPr>
-      </w:pPr>
-    </w:p>
-    <w:p>
-      <w:pPr>
-        <w:spacing w:after="0" w:line="240" w:lineRule="auto"/>
-        <w:ind w:left="720"/>
-        <w:rPr>
-          <w:rFonts w:ascii="Arial" w:eastAsia="Times New Roman" w:hAnsi="Arial" w:cs="Arial"/>
-          <w:sz w:val="24"/>
-          <w:szCs w:val="24"/>
+        <w:t xml:space="preserve"> 2</w:t>
+      </w:r>
+    </w:p>
+    <w:p>
+      <w:pPr>
+        <w:spacing w:after="0" w:line="240" w:lineRule="auto"/>
+        <w:ind w:left="720"/>
+        <w:rPr>
+          <w:rFonts w:ascii="Arial" w:eastAsia="Times New Roman" w:hAnsi="Arial" w:cs="Arial"/>
+          <w:sz w:val="24"/>
+          <w:szCs w:val="24"/>
+        </w:rPr>
+      </w:pPr>
+    </w:p>
+    <w:p>
+      <w:pPr>
+        <w:spacing w:after="0" w:line="240" w:lineRule="auto"/>
+        <w:ind w:left="720"/>
+        <w:rPr>
+          <w:rFonts w:ascii="Arial" w:eastAsia="Times New Roman" w:hAnsi="Arial" w:cs="Arial"/>
+          <w:b/>
+          <w:bCs/>
+          <w:sz w:val="24"/>
+          <w:szCs w:val="24"/>
+          <w:lang w:val="es-CR"/>
+        </w:rPr>
+      </w:pPr>
+      <w:r>
+        <w:rPr>
+          <w:rFonts w:ascii="Arial" w:eastAsia="Times New Roman" w:hAnsi="Arial" w:cs="Arial"/>
+          <w:b/>
+          <w:bCs/>
+          <w:sz w:val="24"/>
+          <w:szCs w:val="24"/>
+          <w:lang w:val="es-CR"/>
+        </w:rPr>
+        <w:t>Prueba tus conocimientos</w:t>
+      </w:r>
+    </w:p>
+    <w:p>
+      <w:pPr>
+        <w:spacing w:after="0" w:line="240" w:lineRule="auto"/>
+        <w:ind w:left="720"/>
+        <w:rPr>
+          <w:rFonts w:ascii="Arial" w:eastAsia="Times New Roman" w:hAnsi="Arial" w:cs="Arial"/>
+          <w:sz w:val="24"/>
+          <w:szCs w:val="24"/>
+          <w:lang w:val="es-CR"/>
+        </w:rPr>
+      </w:pPr>
+    </w:p>
+    <w:p>
+      <w:pPr>
+        <w:spacing w:after="0" w:line="240" w:lineRule="auto"/>
+        <w:ind w:left="720"/>
+        <w:rPr>
+          <w:rFonts w:ascii="Arial" w:eastAsia="Times New Roman" w:hAnsi="Arial" w:cs="Arial"/>
+          <w:sz w:val="24"/>
+          <w:szCs w:val="24"/>
+          <w:lang w:val="es-CR"/>
+        </w:rPr>
+      </w:pPr>
+      <w:r>
+        <w:rPr>
+          <w:rFonts w:ascii="Arial" w:eastAsia="Times New Roman" w:hAnsi="Arial" w:cs="Arial"/>
+          <w:sz w:val="24"/>
+          <w:szCs w:val="24"/>
+          <w:lang w:val="es-CR"/>
+        </w:rPr>
+        <w:t xml:space="preserve">José está desarrollando una aplicación para teléfonos móviles, cuya base de datos NoSQL debe sincronizarse con una base de datos en la nube. Él está usando </w:t>
+      </w:r>
+      <w:proofErr w:type="spellStart"/>
+      <w:r>
+        <w:rPr>
+          <w:rFonts w:ascii="Arial" w:eastAsia="Times New Roman" w:hAnsi="Arial" w:cs="Arial"/>
+          <w:sz w:val="24"/>
+          <w:szCs w:val="24"/>
+          <w:lang w:val="es-CR"/>
+        </w:rPr>
+        <w:t>CouchDB</w:t>
+      </w:r>
+      <w:proofErr w:type="spellEnd"/>
+      <w:r>
+        <w:rPr>
+          <w:rFonts w:ascii="Arial" w:eastAsia="Times New Roman" w:hAnsi="Arial" w:cs="Arial"/>
+          <w:sz w:val="24"/>
+          <w:szCs w:val="24"/>
+          <w:lang w:val="es-CR"/>
+        </w:rPr>
+        <w:t xml:space="preserve"> como manejador de base de datos y necesita que le ayudes con este proceso de sincronización.</w:t>
+      </w:r>
+    </w:p>
+    <w:p>
+      <w:pPr>
+        <w:spacing w:after="0" w:line="240" w:lineRule="auto"/>
+        <w:ind w:left="720"/>
+        <w:rPr>
+          <w:rFonts w:ascii="Arial" w:eastAsia="Times New Roman" w:hAnsi="Arial" w:cs="Arial"/>
+          <w:sz w:val="24"/>
+          <w:szCs w:val="24"/>
+          <w:lang w:val="es-CR"/>
+        </w:rPr>
+      </w:pPr>
+    </w:p>
+    <w:p>
+      <w:pPr>
+        <w:spacing w:after="0" w:line="240" w:lineRule="auto"/>
+        <w:ind w:left="720"/>
+        <w:rPr>
+          <w:rFonts w:ascii="Arial" w:eastAsia="Times New Roman" w:hAnsi="Arial" w:cs="Arial"/>
+          <w:sz w:val="24"/>
+          <w:szCs w:val="24"/>
+          <w:lang w:val="es-CR"/>
+        </w:rPr>
+      </w:pPr>
+      <w:r>
+        <w:rPr>
+          <w:rFonts w:ascii="Arial" w:eastAsia="Times New Roman" w:hAnsi="Arial" w:cs="Arial"/>
+          <w:sz w:val="24"/>
+          <w:szCs w:val="24"/>
+          <w:lang w:val="es-CR"/>
+        </w:rPr>
+        <w:t xml:space="preserve">¿Qué requiere José para realizar esta operación? </w:t>
+      </w:r>
+    </w:p>
+    <w:p>
+      <w:pPr>
+        <w:spacing w:after="0" w:line="240" w:lineRule="auto"/>
+        <w:ind w:left="720"/>
+        <w:rPr>
+          <w:rFonts w:ascii="Arial" w:eastAsia="Times New Roman" w:hAnsi="Arial" w:cs="Arial"/>
+          <w:sz w:val="24"/>
+          <w:szCs w:val="24"/>
+          <w:lang w:val="es-CR"/>
+        </w:rPr>
+      </w:pPr>
+    </w:p>
+    <w:p>
+      <w:pPr>
+        <w:spacing w:after="0" w:line="240" w:lineRule="auto"/>
+        <w:ind w:left="720"/>
+        <w:rPr>
+          <w:rFonts w:ascii="Arial" w:eastAsia="Times New Roman" w:hAnsi="Arial" w:cs="Arial"/>
+          <w:sz w:val="24"/>
+          <w:szCs w:val="24"/>
+          <w:lang w:val="es-CR"/>
+        </w:rPr>
+      </w:pPr>
+    </w:p>
+    <w:p>
+      <w:pPr>
+        <w:spacing w:after="0" w:line="240" w:lineRule="auto"/>
+        <w:ind w:left="720"/>
+        <w:jc w:val="center"/>
+        <w:rPr>
+          <w:rFonts w:ascii="Arial" w:eastAsia="Times New Roman" w:hAnsi="Arial" w:cs="Arial"/>
+          <w:sz w:val="24"/>
+          <w:szCs w:val="24"/>
+          <w:lang w:val="es-CR"/>
         </w:rPr>
       </w:pPr>
       <w:r>
         <w:rPr>
           <w:noProof/>
         </w:rPr>
+        <w:lastRenderedPageBreak/>
         <w:drawing>
-          <wp:inline distT="0" distB="0" distL="0" distR="0" wp14:anchorId="326D7A48" wp14:editId="0320983A">
-            <wp:extent cx="3663950" cy="2326765"/>
+          <wp:inline distT="0" distB="0" distL="0" distR="0" wp14:anchorId="45C605F8" wp14:editId="07686048">
+            <wp:extent cx="4178300" cy="2838655"/>
             <wp:effectExtent l="0" t="0" r="0" b="0"/>
-            <wp:docPr id="4" name="Picture 4"/>
+            <wp:docPr id="3" name="Picture 3"/>
             <wp:cNvGraphicFramePr>
               <a:graphicFrameLocks xmlns:a="http://schemas.openxmlformats.org/drawingml/2006/main" noChangeAspect="1"/>
             </wp:cNvGraphicFramePr>
@@ -2393,6 +2261,138 @@
                   <pic:spPr>
                     <a:xfrm>
                       <a:off x="0" y="0"/>
+                      <a:ext cx="4191506" cy="2847627"/>
+                    </a:xfrm>
+                    <a:prstGeom prst="rect">
+                      <a:avLst/>
+                    </a:prstGeom>
+                  </pic:spPr>
+                </pic:pic>
+              </a:graphicData>
+            </a:graphic>
+          </wp:inline>
+        </w:drawing>
+      </w:r>
+    </w:p>
+    <w:p>
+      <w:pPr>
+        <w:spacing w:after="0"/>
+        <w:rPr>
+          <w:rFonts w:ascii="Arial" w:eastAsia="Times New Roman" w:hAnsi="Arial" w:cs="Arial"/>
+          <w:sz w:val="24"/>
+          <w:szCs w:val="24"/>
+          <w:lang w:val="es-CR"/>
+        </w:rPr>
+      </w:pPr>
+      <w:r>
+        <w:rPr>
+          <w:rFonts w:ascii="Arial" w:eastAsia="Times New Roman" w:hAnsi="Arial" w:cs="Arial"/>
+          <w:sz w:val="24"/>
+          <w:szCs w:val="24"/>
+          <w:lang w:val="es-CR"/>
+        </w:rPr>
+        <w:tab/>
+      </w:r>
+    </w:p>
+    <w:p>
+      <w:pPr>
+        <w:pStyle w:val="ListParagraph"/>
+        <w:numPr>
+          <w:ilvl w:val="1"/>
+          <w:numId w:val="2"/>
+        </w:numPr>
+        <w:spacing w:after="0" w:line="240" w:lineRule="auto"/>
+        <w:rPr>
+          <w:rFonts w:ascii="Arial" w:eastAsia="Times New Roman" w:hAnsi="Arial" w:cs="Arial"/>
+          <w:sz w:val="24"/>
+          <w:szCs w:val="24"/>
+        </w:rPr>
+      </w:pPr>
+      <w:proofErr w:type="spellStart"/>
+      <w:r>
+        <w:rPr>
+          <w:rFonts w:ascii="Arial" w:eastAsia="Times New Roman" w:hAnsi="Arial" w:cs="Arial"/>
+          <w:sz w:val="24"/>
+          <w:szCs w:val="24"/>
+        </w:rPr>
+        <w:t>Actividad</w:t>
+      </w:r>
+      <w:proofErr w:type="spellEnd"/>
+      <w:r>
+        <w:rPr>
+          <w:rFonts w:ascii="Arial" w:eastAsia="Times New Roman" w:hAnsi="Arial" w:cs="Arial"/>
+          <w:sz w:val="24"/>
+          <w:szCs w:val="24"/>
+        </w:rPr>
+        <w:t xml:space="preserve"> </w:t>
+      </w:r>
+      <w:proofErr w:type="spellStart"/>
+      <w:r>
+        <w:rPr>
+          <w:rFonts w:ascii="Arial" w:eastAsia="Times New Roman" w:hAnsi="Arial" w:cs="Arial"/>
+          <w:sz w:val="24"/>
+          <w:szCs w:val="24"/>
+        </w:rPr>
+        <w:t>interactiva</w:t>
+      </w:r>
+      <w:proofErr w:type="spellEnd"/>
+      <w:r>
+        <w:rPr>
+          <w:rFonts w:ascii="Arial" w:eastAsia="Times New Roman" w:hAnsi="Arial" w:cs="Arial"/>
+          <w:sz w:val="24"/>
+          <w:szCs w:val="24"/>
+        </w:rPr>
+        <w:t xml:space="preserve"> 3</w:t>
+      </w:r>
+    </w:p>
+    <w:p>
+      <w:pPr>
+        <w:spacing w:after="0" w:line="240" w:lineRule="auto"/>
+        <w:rPr>
+          <w:rFonts w:ascii="Arial" w:eastAsia="Times New Roman" w:hAnsi="Arial" w:cs="Arial"/>
+          <w:sz w:val="24"/>
+          <w:szCs w:val="24"/>
+        </w:rPr>
+      </w:pPr>
+    </w:p>
+    <w:p>
+      <w:pPr>
+        <w:spacing w:after="0" w:line="240" w:lineRule="auto"/>
+        <w:ind w:left="720"/>
+        <w:rPr>
+          <w:rFonts w:ascii="Arial" w:eastAsia="Times New Roman" w:hAnsi="Arial" w:cs="Arial"/>
+          <w:sz w:val="24"/>
+          <w:szCs w:val="24"/>
+        </w:rPr>
+      </w:pPr>
+      <w:r>
+        <w:rPr>
+          <w:noProof/>
+        </w:rPr>
+        <w:drawing>
+          <wp:inline distT="0" distB="0" distL="0" distR="0" wp14:anchorId="326D7A48" wp14:editId="0320983A">
+            <wp:extent cx="3663950" cy="2326765"/>
+            <wp:effectExtent l="0" t="0" r="0" b="0"/>
+            <wp:docPr id="4" name="Picture 4"/>
+            <wp:cNvGraphicFramePr>
+              <a:graphicFrameLocks xmlns:a="http://schemas.openxmlformats.org/drawingml/2006/main" noChangeAspect="1"/>
+            </wp:cNvGraphicFramePr>
+            <a:graphic xmlns:a="http://schemas.openxmlformats.org/drawingml/2006/main">
+              <a:graphicData uri="http://schemas.openxmlformats.org/drawingml/2006/picture">
+                <pic:pic xmlns:pic="http://schemas.openxmlformats.org/drawingml/2006/picture">
+                  <pic:nvPicPr>
+                    <pic:cNvPr id="1" name=""/>
+                    <pic:cNvPicPr/>
+                  </pic:nvPicPr>
+                  <pic:blipFill>
+                    <a:blip r:embed="rId11"/>
+                    <a:stretch>
+                      <a:fillRect/>
+                    </a:stretch>
+                  </pic:blipFill>
+                  <pic:spPr>
+                    <a:xfrm>
+                      <a:off x="0" y="0"/>
                       <a:ext cx="3674934" cy="2333740"/>
                     </a:xfrm>
                     <a:prstGeom prst="rect">
@@ -2530,12 +2530,424 @@
           <w:rFonts w:ascii="Arial" w:eastAsia="Times New Roman" w:hAnsi="Arial" w:cs="Arial"/>
           <w:sz w:val="24"/>
           <w:szCs w:val="24"/>
-        </w:rPr>
-      </w:pPr>
-    </w:p>
-    <w:p>
-      <w:pPr>
-        <w:pStyle w:val="ListParagraph"/>
+          <w:lang w:val="es-CR"/>
+        </w:rPr>
+      </w:pPr>
+      <w:proofErr w:type="spellStart"/>
+      <w:r>
+        <w:rPr>
+          <w:rFonts w:ascii="Arial" w:eastAsia="Times New Roman" w:hAnsi="Arial" w:cs="Arial"/>
+          <w:sz w:val="24"/>
+          <w:szCs w:val="24"/>
+          <w:lang w:val="es-CR"/>
+        </w:rPr>
+        <w:t>Curl</w:t>
+      </w:r>
+      <w:proofErr w:type="spellEnd"/>
+      <w:r>
+        <w:rPr>
+          <w:rFonts w:ascii="Arial" w:eastAsia="Times New Roman" w:hAnsi="Arial" w:cs="Arial"/>
+          <w:sz w:val="24"/>
+          <w:szCs w:val="24"/>
+          <w:lang w:val="es-CR"/>
+        </w:rPr>
+        <w:t xml:space="preserve"> debe estar ins</w:t>
+      </w:r>
+      <w:r>
+        <w:rPr>
+          <w:rFonts w:ascii="Arial" w:eastAsia="Times New Roman" w:hAnsi="Arial" w:cs="Arial"/>
+          <w:sz w:val="24"/>
+          <w:szCs w:val="24"/>
+          <w:lang w:val="es-CR"/>
+        </w:rPr>
+        <w:t>talado en el sistema</w:t>
+      </w:r>
+    </w:p>
+    <w:p>
+      <w:pPr>
+        <w:spacing w:after="0" w:line="240" w:lineRule="auto"/>
+        <w:ind w:left="720"/>
+        <w:rPr>
+          <w:rFonts w:ascii="Arial" w:eastAsia="Times New Roman" w:hAnsi="Arial" w:cs="Arial"/>
+          <w:sz w:val="24"/>
+          <w:szCs w:val="24"/>
+          <w:lang w:val="es-CR"/>
+        </w:rPr>
+      </w:pPr>
+    </w:p>
+    <w:p>
+      <w:pPr>
+        <w:spacing w:after="0" w:line="240" w:lineRule="auto"/>
+        <w:ind w:left="720"/>
+        <w:rPr>
+          <w:rFonts w:ascii="Arial" w:eastAsia="Times New Roman" w:hAnsi="Arial" w:cs="Arial"/>
+          <w:sz w:val="24"/>
+          <w:szCs w:val="24"/>
+          <w:lang w:val="es-CR"/>
+        </w:rPr>
+      </w:pPr>
+      <w:r>
+        <w:rPr>
+          <w:rFonts w:ascii="Arial" w:eastAsia="Times New Roman" w:hAnsi="Arial" w:cs="Arial"/>
+          <w:sz w:val="24"/>
+          <w:szCs w:val="24"/>
+          <w:lang w:val="es-CR"/>
+        </w:rPr>
+        <w:t>O utilizar F</w:t>
+      </w:r>
+      <w:proofErr w:type="spellStart"/>
+      <w:r>
+        <w:rPr>
+          <w:rFonts w:ascii="Arial" w:eastAsia="Times New Roman" w:hAnsi="Arial" w:cs="Arial"/>
+          <w:sz w:val="24"/>
+          <w:szCs w:val="24"/>
+          <w:lang w:val="es-CR"/>
+        </w:rPr>
+        <w:t>auxton</w:t>
+      </w:r>
+      <w:proofErr w:type="spellEnd"/>
+      <w:r>
+        <w:rPr>
+          <w:rFonts w:ascii="Arial" w:eastAsia="Times New Roman" w:hAnsi="Arial" w:cs="Arial"/>
+          <w:sz w:val="24"/>
+          <w:szCs w:val="24"/>
+          <w:lang w:val="es-CR"/>
+        </w:rPr>
+        <w:t xml:space="preserve"> de la siguiente manera:</w:t>
+      </w:r>
+    </w:p>
+    <w:p>
+      <w:pPr>
+        <w:spacing w:after="0" w:line="240" w:lineRule="auto"/>
+        <w:ind w:left="720"/>
+        <w:rPr>
+          <w:rFonts w:ascii="Arial" w:eastAsia="Times New Roman" w:hAnsi="Arial" w:cs="Arial"/>
+          <w:sz w:val="24"/>
+          <w:szCs w:val="24"/>
+          <w:lang w:val="es-CR"/>
+        </w:rPr>
+      </w:pPr>
+      <w:r>
+        <w:rPr>
+          <w:rFonts w:ascii="Arial" w:eastAsia="Times New Roman" w:hAnsi="Arial" w:cs="Arial"/>
+          <w:sz w:val="24"/>
+          <w:szCs w:val="24"/>
+          <w:lang w:val="es-CR"/>
+        </w:rPr>
+        <w:t>127.0.0.1/5984/_</w:t>
+      </w:r>
+      <w:proofErr w:type="spellStart"/>
+      <w:r>
+        <w:rPr>
+          <w:rFonts w:ascii="Arial" w:eastAsia="Times New Roman" w:hAnsi="Arial" w:cs="Arial"/>
+          <w:sz w:val="24"/>
+          <w:szCs w:val="24"/>
+          <w:lang w:val="es-CR"/>
+        </w:rPr>
+        <w:t>utils</w:t>
+      </w:r>
+      <w:proofErr w:type="spellEnd"/>
+    </w:p>
+    <w:p>
+      <w:pPr>
+        <w:spacing w:after="0" w:line="240" w:lineRule="auto"/>
+        <w:ind w:left="720"/>
+        <w:rPr>
+          <w:rFonts w:ascii="Arial" w:eastAsia="Times New Roman" w:hAnsi="Arial" w:cs="Arial"/>
+          <w:sz w:val="24"/>
+          <w:szCs w:val="24"/>
+          <w:lang w:val="es-CR"/>
+        </w:rPr>
+      </w:pPr>
+    </w:p>
+    <w:p>
+      <w:pPr>
+        <w:spacing w:after="0" w:line="240" w:lineRule="auto"/>
+        <w:ind w:left="720"/>
+        <w:rPr>
+          <w:rFonts w:ascii="Arial" w:eastAsia="Times New Roman" w:hAnsi="Arial" w:cs="Arial"/>
+          <w:sz w:val="24"/>
+          <w:szCs w:val="24"/>
+          <w:lang w:val="es-CR"/>
+        </w:rPr>
+      </w:pPr>
+      <w:r>
+        <w:rPr>
+          <w:rFonts w:ascii="Arial" w:eastAsia="Times New Roman" w:hAnsi="Arial" w:cs="Arial"/>
+          <w:sz w:val="24"/>
+          <w:szCs w:val="24"/>
+          <w:lang w:val="es-CR"/>
+        </w:rPr>
+        <w:t xml:space="preserve">Ejemplo de uso con </w:t>
+      </w:r>
+      <w:proofErr w:type="spellStart"/>
+      <w:r>
+        <w:rPr>
+          <w:rFonts w:ascii="Arial" w:eastAsia="Times New Roman" w:hAnsi="Arial" w:cs="Arial"/>
+          <w:sz w:val="24"/>
+          <w:szCs w:val="24"/>
+          <w:lang w:val="es-CR"/>
+        </w:rPr>
+        <w:t>curl</w:t>
+      </w:r>
+      <w:proofErr w:type="spellEnd"/>
+      <w:r>
+        <w:rPr>
+          <w:rFonts w:ascii="Arial" w:eastAsia="Times New Roman" w:hAnsi="Arial" w:cs="Arial"/>
+          <w:sz w:val="24"/>
+          <w:szCs w:val="24"/>
+          <w:lang w:val="es-CR"/>
+        </w:rPr>
+        <w:t>:</w:t>
+      </w:r>
+    </w:p>
+    <w:p>
+      <w:pPr>
+        <w:spacing w:after="0" w:line="240" w:lineRule="auto"/>
+        <w:ind w:left="720"/>
+        <w:rPr>
+          <w:rFonts w:ascii="Arial" w:eastAsia="Times New Roman" w:hAnsi="Arial" w:cs="Arial"/>
+          <w:sz w:val="24"/>
+          <w:szCs w:val="24"/>
+          <w:lang w:val="es-CR"/>
+        </w:rPr>
+      </w:pPr>
+      <w:proofErr w:type="spellStart"/>
+      <w:r>
+        <w:rPr>
+          <w:rFonts w:ascii="Arial" w:eastAsia="Times New Roman" w:hAnsi="Arial" w:cs="Arial"/>
+          <w:sz w:val="24"/>
+          <w:szCs w:val="24"/>
+          <w:lang w:val="es-CR"/>
+        </w:rPr>
+        <w:t>Curl</w:t>
+      </w:r>
+      <w:proofErr w:type="spellEnd"/>
+      <w:r>
+        <w:rPr>
+          <w:rFonts w:ascii="Arial" w:eastAsia="Times New Roman" w:hAnsi="Arial" w:cs="Arial"/>
+          <w:sz w:val="24"/>
+          <w:szCs w:val="24"/>
+          <w:lang w:val="es-CR"/>
+        </w:rPr>
+        <w:t xml:space="preserve"> </w:t>
+      </w:r>
+      <w:r>
+        <w:rPr>
+          <w:rFonts w:ascii="Arial" w:eastAsia="Times New Roman" w:hAnsi="Arial" w:cs="Arial"/>
+          <w:sz w:val="24"/>
+          <w:szCs w:val="24"/>
+          <w:lang w:val="es-CR"/>
+        </w:rPr>
+        <w:t xml:space="preserve">-X GET </w:t>
+      </w:r>
+      <w:hyperlink r:id="rId12" w:history="1">
+        <w:r>
+          <w:rPr>
+            <w:rStyle w:val="Hyperlink"/>
+            <w:rFonts w:ascii="Arial" w:eastAsia="Times New Roman" w:hAnsi="Arial" w:cs="Arial"/>
+            <w:sz w:val="24"/>
+            <w:szCs w:val="24"/>
+            <w:lang w:val="es-CR"/>
+          </w:rPr>
+          <w:t>http://127.0.0.1:5984/</w:t>
+        </w:r>
+      </w:hyperlink>
+    </w:p>
+    <w:p>
+      <w:pPr>
+        <w:spacing w:after="0" w:line="240" w:lineRule="auto"/>
+        <w:ind w:left="720"/>
+        <w:rPr>
+          <w:rFonts w:ascii="Arial" w:eastAsia="Times New Roman" w:hAnsi="Arial" w:cs="Arial"/>
+          <w:sz w:val="24"/>
+          <w:szCs w:val="24"/>
+          <w:lang w:val="es-CR"/>
+        </w:rPr>
+      </w:pPr>
+    </w:p>
+    <w:p>
+      <w:pPr>
+        <w:spacing w:after="0" w:line="240" w:lineRule="auto"/>
+        <w:ind w:left="720"/>
+        <w:rPr>
+          <w:rFonts w:ascii="Arial" w:eastAsia="Times New Roman" w:hAnsi="Arial" w:cs="Arial"/>
+          <w:sz w:val="24"/>
+          <w:szCs w:val="24"/>
+        </w:rPr>
+      </w:pPr>
+      <w:r>
+        <w:rPr>
+          <w:rFonts w:ascii="Arial" w:eastAsia="Times New Roman" w:hAnsi="Arial" w:cs="Arial"/>
+          <w:sz w:val="24"/>
+          <w:szCs w:val="24"/>
+        </w:rPr>
+        <w:lastRenderedPageBreak/>
+        <w:t xml:space="preserve">Curl -X GET </w:t>
+      </w:r>
+      <w:hyperlink r:id="rId13" w:history="1">
+        <w:r>
+          <w:rPr>
+            <w:rStyle w:val="Hyperlink"/>
+            <w:rFonts w:ascii="Arial" w:eastAsia="Times New Roman" w:hAnsi="Arial" w:cs="Arial"/>
+            <w:sz w:val="24"/>
+            <w:szCs w:val="24"/>
+          </w:rPr>
+          <w:t>http://127.0.0.1:5984/</w:t>
+        </w:r>
+        <w:r>
+          <w:rPr>
+            <w:rStyle w:val="Hyperlink"/>
+            <w:rFonts w:ascii="Arial" w:eastAsia="Times New Roman" w:hAnsi="Arial" w:cs="Arial"/>
+            <w:sz w:val="24"/>
+            <w:szCs w:val="24"/>
+          </w:rPr>
+          <w:t>_all_dbs</w:t>
+        </w:r>
+      </w:hyperlink>
+    </w:p>
+    <w:p>
+      <w:pPr>
+        <w:spacing w:after="0" w:line="240" w:lineRule="auto"/>
+        <w:ind w:left="720"/>
+        <w:rPr>
+          <w:rFonts w:ascii="Arial" w:eastAsia="Times New Roman" w:hAnsi="Arial" w:cs="Arial"/>
+          <w:sz w:val="24"/>
+          <w:szCs w:val="24"/>
+        </w:rPr>
+      </w:pPr>
+    </w:p>
+    <w:p>
+      <w:pPr>
+        <w:spacing w:after="0" w:line="240" w:lineRule="auto"/>
+        <w:ind w:left="720"/>
+        <w:rPr>
+          <w:rFonts w:ascii="Arial" w:eastAsia="Times New Roman" w:hAnsi="Arial" w:cs="Arial"/>
+          <w:sz w:val="24"/>
+          <w:szCs w:val="24"/>
+        </w:rPr>
+      </w:pPr>
+      <w:r>
+        <w:rPr>
+          <w:rFonts w:ascii="Arial" w:eastAsia="Times New Roman" w:hAnsi="Arial" w:cs="Arial"/>
+          <w:sz w:val="24"/>
+          <w:szCs w:val="24"/>
+        </w:rPr>
+        <w:t xml:space="preserve">Curl -X </w:t>
+      </w:r>
+      <w:r>
+        <w:rPr>
+          <w:rFonts w:ascii="Arial" w:eastAsia="Times New Roman" w:hAnsi="Arial" w:cs="Arial"/>
+          <w:sz w:val="24"/>
+          <w:szCs w:val="24"/>
+        </w:rPr>
+        <w:t>P</w:t>
+      </w:r>
+      <w:r>
+        <w:rPr>
+          <w:rFonts w:ascii="Arial" w:eastAsia="Times New Roman" w:hAnsi="Arial" w:cs="Arial"/>
+          <w:sz w:val="24"/>
+          <w:szCs w:val="24"/>
+        </w:rPr>
+        <w:t>UT</w:t>
+      </w:r>
+      <w:r>
+        <w:rPr>
+          <w:rFonts w:ascii="Arial" w:eastAsia="Times New Roman" w:hAnsi="Arial" w:cs="Arial"/>
+          <w:sz w:val="24"/>
+          <w:szCs w:val="24"/>
+        </w:rPr>
+        <w:t xml:space="preserve"> </w:t>
+      </w:r>
+      <w:hyperlink r:id="rId14" w:history="1">
+        <w:r>
+          <w:rPr>
+            <w:rStyle w:val="Hyperlink"/>
+            <w:rFonts w:ascii="Arial" w:eastAsia="Times New Roman" w:hAnsi="Arial" w:cs="Arial"/>
+            <w:sz w:val="24"/>
+            <w:szCs w:val="24"/>
+          </w:rPr>
+          <w:t>http://127.0.0.1:5984/</w:t>
+        </w:r>
+        <w:r>
+          <w:rPr>
+            <w:rStyle w:val="Hyperlink"/>
+            <w:rFonts w:ascii="Arial" w:eastAsia="Times New Roman" w:hAnsi="Arial" w:cs="Arial"/>
+            <w:sz w:val="24"/>
+            <w:szCs w:val="24"/>
+          </w:rPr>
+          <w:t>demo</w:t>
+        </w:r>
+      </w:hyperlink>
+    </w:p>
+    <w:p>
+      <w:pPr>
+        <w:spacing w:after="0" w:line="240" w:lineRule="auto"/>
+        <w:ind w:left="720"/>
+        <w:rPr>
+          <w:rFonts w:ascii="Arial" w:eastAsia="Times New Roman" w:hAnsi="Arial" w:cs="Arial"/>
+          <w:sz w:val="24"/>
+          <w:szCs w:val="24"/>
+        </w:rPr>
+      </w:pPr>
+    </w:p>
+    <w:p>
+      <w:pPr>
+        <w:spacing w:after="0" w:line="240" w:lineRule="auto"/>
+        <w:ind w:left="720"/>
+        <w:rPr>
+          <w:rFonts w:ascii="Arial" w:eastAsia="Times New Roman" w:hAnsi="Arial" w:cs="Arial"/>
+          <w:sz w:val="24"/>
+          <w:szCs w:val="24"/>
+        </w:rPr>
+      </w:pPr>
+      <w:r>
+        <w:rPr>
+          <w:rFonts w:ascii="Arial" w:eastAsia="Times New Roman" w:hAnsi="Arial" w:cs="Arial"/>
+          <w:sz w:val="24"/>
+          <w:szCs w:val="24"/>
+        </w:rPr>
+        <w:t xml:space="preserve">Curl -X </w:t>
+      </w:r>
+      <w:r>
+        <w:rPr>
+          <w:rFonts w:ascii="Arial" w:eastAsia="Times New Roman" w:hAnsi="Arial" w:cs="Arial"/>
+          <w:sz w:val="24"/>
+          <w:szCs w:val="24"/>
+        </w:rPr>
+        <w:t>PUT</w:t>
+      </w:r>
+      <w:r>
+        <w:rPr>
+          <w:rFonts w:ascii="Arial" w:eastAsia="Times New Roman" w:hAnsi="Arial" w:cs="Arial"/>
+          <w:sz w:val="24"/>
+          <w:szCs w:val="24"/>
+        </w:rPr>
+        <w:t xml:space="preserve"> </w:t>
+      </w:r>
+      <w:hyperlink r:id="rId15" w:history="1">
+        <w:r>
+          <w:rPr>
+            <w:rStyle w:val="Hyperlink"/>
+            <w:rFonts w:ascii="Arial" w:eastAsia="Times New Roman" w:hAnsi="Arial" w:cs="Arial"/>
+            <w:sz w:val="24"/>
+            <w:szCs w:val="24"/>
+          </w:rPr>
+          <w:t>http://127.0.0.1:5984/demo</w:t>
+        </w:r>
+        <w:r>
+          <w:rPr>
+            <w:rStyle w:val="Hyperlink"/>
+            <w:rFonts w:ascii="Arial" w:eastAsia="Times New Roman" w:hAnsi="Arial" w:cs="Arial"/>
+            <w:sz w:val="24"/>
+            <w:szCs w:val="24"/>
+          </w:rPr>
+          <w:t>/_all_docs</w:t>
+        </w:r>
+      </w:hyperlink>
+    </w:p>
+    <w:p>
+      <w:pPr>
         <w:spacing w:after="0"/>
         <w:rPr>
           <w:rFonts w:ascii="Arial" w:eastAsia="Times New Roman" w:hAnsi="Arial" w:cs="Arial"/>
@@ -2543,6 +2955,14 @@
           <w:szCs w:val="24"/>
         </w:rPr>
       </w:pPr>
+      <w:r>
+        <w:rPr>
+          <w:rFonts w:ascii="Arial" w:eastAsia="Times New Roman" w:hAnsi="Arial" w:cs="Arial"/>
+          <w:sz w:val="24"/>
+          <w:szCs w:val="24"/>
+        </w:rPr>
+        <w:tab/>
+      </w:r>
     </w:p>
     <w:p>
       <w:pPr>
@@ -2704,13 +3124,1079 @@
     </w:p>
     <w:p>
       <w:pPr>
-        <w:pStyle w:val="ListParagraph"/>
-        <w:spacing w:after="0" w:line="240" w:lineRule="auto"/>
-        <w:ind w:left="1440"/>
-        <w:rPr>
-          <w:rFonts w:ascii="Arial" w:eastAsia="Times New Roman" w:hAnsi="Arial" w:cs="Arial"/>
-          <w:sz w:val="24"/>
-          <w:szCs w:val="24"/>
+        <w:pStyle w:val="NormalWeb"/>
+        <w:spacing w:before="0" w:beforeAutospacing="0" w:after="0" w:afterAutospacing="0"/>
+        <w:jc w:val="both"/>
+        <w:rPr>
+          <w:rFonts w:ascii="Arial" w:hAnsi="Arial" w:cs="Arial"/>
+          <w:b/>
+          <w:bCs/>
+          <w:lang w:val="es-CR"/>
+        </w:rPr>
+      </w:pPr>
+      <w:r>
+        <w:rPr>
+          <w:rFonts w:ascii="Arial" w:hAnsi="Arial" w:cs="Arial"/>
+          <w:b/>
+          <w:bCs/>
+          <w:lang w:val="es-CR"/>
+        </w:rPr>
+        <w:t>Cápsula de conocimiento</w:t>
+      </w:r>
+    </w:p>
+    <w:p>
+      <w:pPr>
+        <w:pStyle w:val="NormalWeb"/>
+        <w:spacing w:before="0" w:beforeAutospacing="0" w:after="0" w:afterAutospacing="0"/>
+        <w:jc w:val="both"/>
+        <w:rPr>
+          <w:rFonts w:ascii="Arial" w:hAnsi="Arial" w:cs="Arial"/>
+          <w:b/>
+          <w:bCs/>
+          <w:lang w:val="es-CR"/>
+        </w:rPr>
+      </w:pPr>
+    </w:p>
+    <w:p>
+      <w:pPr>
+        <w:pStyle w:val="NormalWeb"/>
+        <w:spacing w:before="0" w:beforeAutospacing="0" w:after="0" w:afterAutospacing="0"/>
+        <w:jc w:val="both"/>
+        <w:rPr>
+          <w:rFonts w:ascii="Arial" w:hAnsi="Arial" w:cs="Arial"/>
+          <w:b/>
+          <w:bCs/>
+          <w:lang w:val="es-CR"/>
+        </w:rPr>
+      </w:pPr>
+      <w:r>
+        <w:rPr>
+          <w:rFonts w:ascii="Arial" w:hAnsi="Arial" w:cs="Arial"/>
+          <w:b/>
+          <w:bCs/>
+          <w:lang w:val="es-CR"/>
+        </w:rPr>
+        <w:t xml:space="preserve">Resumen de Comandos: Iniciando en </w:t>
+      </w:r>
+      <w:proofErr w:type="spellStart"/>
+      <w:r>
+        <w:rPr>
+          <w:rFonts w:ascii="Arial" w:hAnsi="Arial" w:cs="Arial"/>
+          <w:b/>
+          <w:bCs/>
+          <w:lang w:val="es-CR"/>
+        </w:rPr>
+        <w:t>CouchDB</w:t>
+      </w:r>
+      <w:proofErr w:type="spellEnd"/>
+    </w:p>
+    <w:p>
+      <w:pPr>
+        <w:pStyle w:val="NormalWeb"/>
+        <w:spacing w:before="0" w:beforeAutospacing="0" w:after="0" w:afterAutospacing="0"/>
+        <w:jc w:val="both"/>
+        <w:rPr>
+          <w:rFonts w:ascii="Arial" w:hAnsi="Arial" w:cs="Arial"/>
+          <w:b/>
+          <w:bCs/>
+          <w:lang w:val="es-CR"/>
+        </w:rPr>
+      </w:pPr>
+    </w:p>
+    <w:p>
+      <w:pPr>
+        <w:pStyle w:val="NormalWeb"/>
+        <w:spacing w:before="0" w:beforeAutospacing="0" w:after="0" w:afterAutospacing="0"/>
+        <w:jc w:val="both"/>
+        <w:rPr>
+          <w:rFonts w:ascii="Arial" w:hAnsi="Arial" w:cs="Arial"/>
+          <w:lang w:val="es-CR"/>
+        </w:rPr>
+      </w:pPr>
+      <w:r>
+        <w:rPr>
+          <w:rFonts w:ascii="Arial" w:hAnsi="Arial" w:cs="Arial"/>
+          <w:lang w:val="es-CR"/>
+        </w:rPr>
+        <w:t xml:space="preserve">La interacción con </w:t>
+      </w:r>
+      <w:proofErr w:type="spellStart"/>
+      <w:r>
+        <w:rPr>
+          <w:rFonts w:ascii="Arial" w:hAnsi="Arial" w:cs="Arial"/>
+          <w:lang w:val="es-CR"/>
+        </w:rPr>
+        <w:t>CouchDB</w:t>
+      </w:r>
+      <w:proofErr w:type="spellEnd"/>
+      <w:r>
+        <w:rPr>
+          <w:rFonts w:ascii="Arial" w:hAnsi="Arial" w:cs="Arial"/>
+          <w:lang w:val="es-CR"/>
+        </w:rPr>
+        <w:t xml:space="preserve"> se realiza a través del protocolo HTTP utilizando una API REST. Aquí tienes una guía rápida de los comandos iniciales para interactuar con la base de datos cuando usas el cliente HTTP </w:t>
+      </w:r>
+      <w:proofErr w:type="spellStart"/>
+      <w:r>
+        <w:rPr>
+          <w:rFonts w:ascii="Arial" w:hAnsi="Arial" w:cs="Arial"/>
+          <w:lang w:val="es-CR"/>
+        </w:rPr>
+        <w:t>curl</w:t>
+      </w:r>
+      <w:proofErr w:type="spellEnd"/>
+      <w:r>
+        <w:rPr>
+          <w:rFonts w:ascii="Arial" w:hAnsi="Arial" w:cs="Arial"/>
+          <w:lang w:val="es-CR"/>
+        </w:rPr>
+        <w:t>.</w:t>
+      </w:r>
+    </w:p>
+    <w:p>
+      <w:pPr>
+        <w:pStyle w:val="NormalWeb"/>
+        <w:spacing w:before="0" w:beforeAutospacing="0" w:after="0" w:afterAutospacing="0"/>
+        <w:jc w:val="both"/>
+        <w:rPr>
+          <w:rFonts w:ascii="Arial" w:hAnsi="Arial" w:cs="Arial"/>
+          <w:lang w:val="es-CR"/>
+        </w:rPr>
+      </w:pPr>
+    </w:p>
+    <w:p>
+      <w:pPr>
+        <w:pStyle w:val="NormalWeb"/>
+        <w:numPr>
+          <w:ilvl w:val="0"/>
+          <w:numId w:val="5"/>
+        </w:numPr>
+        <w:spacing w:before="0" w:beforeAutospacing="0" w:after="0" w:afterAutospacing="0"/>
+        <w:jc w:val="both"/>
+        <w:rPr>
+          <w:rFonts w:ascii="Arial" w:hAnsi="Arial" w:cs="Arial"/>
+        </w:rPr>
+      </w:pPr>
+      <w:r>
+        <w:rPr>
+          <w:rFonts w:ascii="Arial" w:hAnsi="Arial" w:cs="Arial"/>
+          <w:b/>
+          <w:bCs/>
+        </w:rPr>
+        <w:t xml:space="preserve">Ver status del </w:t>
+      </w:r>
+      <w:proofErr w:type="spellStart"/>
+      <w:r>
+        <w:rPr>
+          <w:rFonts w:ascii="Arial" w:hAnsi="Arial" w:cs="Arial"/>
+          <w:b/>
+          <w:bCs/>
+        </w:rPr>
+        <w:t>servidor</w:t>
+      </w:r>
+      <w:proofErr w:type="spellEnd"/>
+      <w:r>
+        <w:rPr>
+          <w:rFonts w:ascii="Arial" w:hAnsi="Arial" w:cs="Arial"/>
+          <w:b/>
+          <w:bCs/>
+        </w:rPr>
+        <w:t>:</w:t>
+      </w:r>
+    </w:p>
+    <w:p>
+      <w:pPr>
+        <w:pStyle w:val="HTMLPreformatted"/>
+        <w:ind w:left="720"/>
+      </w:pPr>
+      <w:r>
+        <w:rPr>
+          <w:rStyle w:val="token"/>
+        </w:rPr>
+        <w:t>curl</w:t>
+      </w:r>
+      <w:r>
+        <w:rPr>
+          <w:rStyle w:val="HTMLCode"/>
+        </w:rPr>
+        <w:t xml:space="preserve"> -X GET http://</w:t>
+      </w:r>
+      <w:r>
+        <w:rPr>
+          <w:rStyle w:val="token"/>
+        </w:rPr>
+        <w:t>&lt;</w:t>
+      </w:r>
+      <w:r>
+        <w:rPr>
+          <w:rStyle w:val="HTMLCode"/>
+        </w:rPr>
+        <w:t>ip-servidor</w:t>
+      </w:r>
+      <w:r>
+        <w:rPr>
+          <w:rStyle w:val="token"/>
+        </w:rPr>
+        <w:t>&gt;</w:t>
+      </w:r>
+      <w:r>
+        <w:rPr>
+          <w:rStyle w:val="HTMLCode"/>
+        </w:rPr>
+        <w:t>:</w:t>
+      </w:r>
+      <w:r>
+        <w:rPr>
+          <w:rStyle w:val="token"/>
+        </w:rPr>
+        <w:t>&lt;</w:t>
+      </w:r>
+      <w:r>
+        <w:rPr>
+          <w:rStyle w:val="HTMLCode"/>
+        </w:rPr>
+        <w:t>puerto</w:t>
+      </w:r>
+      <w:r>
+        <w:rPr>
+          <w:rStyle w:val="token"/>
+        </w:rPr>
+        <w:t>&gt;</w:t>
+      </w:r>
+      <w:r>
+        <w:rPr>
+          <w:rStyle w:val="HTMLCode"/>
+        </w:rPr>
+        <w:t>/</w:t>
+      </w:r>
+    </w:p>
+    <w:p>
+      <w:pPr>
+        <w:spacing w:after="0"/>
+        <w:ind w:left="720"/>
+        <w:rPr>
+          <w:rFonts w:ascii="Arial" w:hAnsi="Arial" w:cs="Arial"/>
+          <w:sz w:val="24"/>
+          <w:szCs w:val="24"/>
+        </w:rPr>
+      </w:pPr>
+    </w:p>
+    <w:p>
+      <w:pPr>
+        <w:pStyle w:val="NormalWeb"/>
+        <w:numPr>
+          <w:ilvl w:val="0"/>
+          <w:numId w:val="5"/>
+        </w:numPr>
+        <w:spacing w:before="0" w:beforeAutospacing="0" w:after="0" w:afterAutospacing="0"/>
+        <w:jc w:val="both"/>
+        <w:rPr>
+          <w:rFonts w:ascii="Arial" w:hAnsi="Arial" w:cs="Arial"/>
+          <w:lang w:val="es-CR"/>
+        </w:rPr>
+      </w:pPr>
+      <w:r>
+        <w:rPr>
+          <w:rFonts w:ascii="Arial" w:hAnsi="Arial" w:cs="Arial"/>
+          <w:b/>
+          <w:bCs/>
+          <w:lang w:val="es-CR"/>
+        </w:rPr>
+        <w:t>Listar las bases de datos:</w:t>
+      </w:r>
+    </w:p>
+    <w:p>
+      <w:pPr>
+        <w:pStyle w:val="HTMLPreformatted"/>
+        <w:ind w:left="720"/>
+      </w:pPr>
+      <w:r>
+        <w:rPr>
+          <w:rStyle w:val="token"/>
+        </w:rPr>
+        <w:t>curl</w:t>
+      </w:r>
+      <w:r>
+        <w:rPr>
+          <w:rStyle w:val="HTMLCode"/>
+        </w:rPr>
+        <w:t xml:space="preserve"> -X GET http://</w:t>
+      </w:r>
+      <w:r>
+        <w:rPr>
+          <w:rStyle w:val="token"/>
+        </w:rPr>
+        <w:t>&lt;</w:t>
+      </w:r>
+      <w:r>
+        <w:rPr>
+          <w:rStyle w:val="HTMLCode"/>
+        </w:rPr>
+        <w:t>ip-servidor</w:t>
+      </w:r>
+      <w:r>
+        <w:rPr>
+          <w:rStyle w:val="token"/>
+        </w:rPr>
+        <w:t>&gt;</w:t>
+      </w:r>
+      <w:r>
+        <w:rPr>
+          <w:rStyle w:val="HTMLCode"/>
+        </w:rPr>
+        <w:t>:</w:t>
+      </w:r>
+      <w:r>
+        <w:rPr>
+          <w:rStyle w:val="token"/>
+        </w:rPr>
+        <w:t>&lt;</w:t>
+      </w:r>
+      <w:r>
+        <w:rPr>
+          <w:rStyle w:val="HTMLCode"/>
+        </w:rPr>
+        <w:t>puerto</w:t>
+      </w:r>
+      <w:r>
+        <w:rPr>
+          <w:rStyle w:val="token"/>
+        </w:rPr>
+        <w:t>&gt;</w:t>
+      </w:r>
+      <w:r>
+        <w:rPr>
+          <w:rStyle w:val="HTMLCode"/>
+        </w:rPr>
+        <w:t>/_all_dbs</w:t>
+      </w:r>
+    </w:p>
+    <w:p>
+      <w:pPr>
+        <w:spacing w:after="0"/>
+        <w:ind w:left="720"/>
+        <w:rPr>
+          <w:rFonts w:ascii="Arial" w:hAnsi="Arial" w:cs="Arial"/>
+          <w:sz w:val="24"/>
+          <w:szCs w:val="24"/>
+        </w:rPr>
+      </w:pPr>
+    </w:p>
+    <w:p>
+      <w:pPr>
+        <w:pStyle w:val="NormalWeb"/>
+        <w:numPr>
+          <w:ilvl w:val="0"/>
+          <w:numId w:val="5"/>
+        </w:numPr>
+        <w:spacing w:before="0" w:beforeAutospacing="0" w:after="0" w:afterAutospacing="0"/>
+        <w:jc w:val="both"/>
+        <w:rPr>
+          <w:rFonts w:ascii="Arial" w:hAnsi="Arial" w:cs="Arial"/>
+        </w:rPr>
+      </w:pPr>
+      <w:proofErr w:type="spellStart"/>
+      <w:r>
+        <w:rPr>
+          <w:rFonts w:ascii="Arial" w:hAnsi="Arial" w:cs="Arial"/>
+          <w:b/>
+          <w:bCs/>
+        </w:rPr>
+        <w:t>Crear</w:t>
+      </w:r>
+      <w:proofErr w:type="spellEnd"/>
+      <w:r>
+        <w:rPr>
+          <w:rFonts w:ascii="Arial" w:hAnsi="Arial" w:cs="Arial"/>
+          <w:b/>
+          <w:bCs/>
+        </w:rPr>
+        <w:t xml:space="preserve"> base de </w:t>
+      </w:r>
+      <w:proofErr w:type="spellStart"/>
+      <w:r>
+        <w:rPr>
+          <w:rFonts w:ascii="Arial" w:hAnsi="Arial" w:cs="Arial"/>
+          <w:b/>
+          <w:bCs/>
+        </w:rPr>
+        <w:t>datos</w:t>
+      </w:r>
+      <w:proofErr w:type="spellEnd"/>
+      <w:r>
+        <w:rPr>
+          <w:rFonts w:ascii="Arial" w:hAnsi="Arial" w:cs="Arial"/>
+          <w:b/>
+          <w:bCs/>
+        </w:rPr>
+        <w:t>:</w:t>
+      </w:r>
+    </w:p>
+    <w:p>
+      <w:pPr>
+        <w:pStyle w:val="HTMLPreformatted"/>
+        <w:ind w:left="720"/>
+      </w:pPr>
+      <w:r>
+        <w:rPr>
+          <w:rStyle w:val="token"/>
+        </w:rPr>
+        <w:t>curl</w:t>
+      </w:r>
+      <w:r>
+        <w:rPr>
+          <w:rStyle w:val="HTMLCode"/>
+        </w:rPr>
+        <w:t xml:space="preserve"> -X PUT http://</w:t>
+      </w:r>
+      <w:r>
+        <w:rPr>
+          <w:rStyle w:val="token"/>
+        </w:rPr>
+        <w:t>&lt;</w:t>
+      </w:r>
+      <w:r>
+        <w:rPr>
+          <w:rStyle w:val="HTMLCode"/>
+        </w:rPr>
+        <w:t>ip-servidor</w:t>
+      </w:r>
+      <w:r>
+        <w:rPr>
+          <w:rStyle w:val="token"/>
+        </w:rPr>
+        <w:t>&gt;</w:t>
+      </w:r>
+      <w:r>
+        <w:rPr>
+          <w:rStyle w:val="HTMLCode"/>
+        </w:rPr>
+        <w:t>:</w:t>
+      </w:r>
+      <w:r>
+        <w:rPr>
+          <w:rStyle w:val="token"/>
+        </w:rPr>
+        <w:t>&lt;</w:t>
+      </w:r>
+      <w:r>
+        <w:rPr>
+          <w:rStyle w:val="HTMLCode"/>
+        </w:rPr>
+        <w:t>puerto</w:t>
+      </w:r>
+      <w:r>
+        <w:rPr>
+          <w:rStyle w:val="token"/>
+        </w:rPr>
+        <w:t>&gt;</w:t>
+      </w:r>
+      <w:r>
+        <w:rPr>
+          <w:rStyle w:val="HTMLCode"/>
+        </w:rPr>
+        <w:t>/</w:t>
+      </w:r>
+      <w:r>
+        <w:rPr>
+          <w:rStyle w:val="token"/>
+        </w:rPr>
+        <w:t>&lt;</w:t>
+      </w:r>
+      <w:r>
+        <w:rPr>
+          <w:rStyle w:val="HTMLCode"/>
+        </w:rPr>
+        <w:t>base-de-datos</w:t>
+      </w:r>
+      <w:r>
+        <w:rPr>
+          <w:rStyle w:val="token"/>
+        </w:rPr>
+        <w:t>&gt;</w:t>
+      </w:r>
+    </w:p>
+    <w:p>
+      <w:pPr>
+        <w:spacing w:after="0"/>
+        <w:ind w:left="720"/>
+        <w:rPr>
+          <w:rFonts w:ascii="Arial" w:hAnsi="Arial" w:cs="Arial"/>
+          <w:sz w:val="24"/>
+          <w:szCs w:val="24"/>
+        </w:rPr>
+      </w:pPr>
+    </w:p>
+    <w:p>
+      <w:pPr>
+        <w:pStyle w:val="NormalWeb"/>
+        <w:numPr>
+          <w:ilvl w:val="0"/>
+          <w:numId w:val="5"/>
+        </w:numPr>
+        <w:spacing w:before="0" w:beforeAutospacing="0" w:after="0" w:afterAutospacing="0"/>
+        <w:jc w:val="both"/>
+        <w:rPr>
+          <w:rFonts w:ascii="Arial" w:hAnsi="Arial" w:cs="Arial"/>
+        </w:rPr>
+      </w:pPr>
+      <w:proofErr w:type="spellStart"/>
+      <w:r>
+        <w:rPr>
+          <w:rFonts w:ascii="Arial" w:hAnsi="Arial" w:cs="Arial"/>
+          <w:b/>
+          <w:bCs/>
+        </w:rPr>
+        <w:t>Listar</w:t>
+      </w:r>
+      <w:proofErr w:type="spellEnd"/>
+      <w:r>
+        <w:rPr>
+          <w:rFonts w:ascii="Arial" w:hAnsi="Arial" w:cs="Arial"/>
+          <w:b/>
+          <w:bCs/>
+        </w:rPr>
+        <w:t xml:space="preserve"> </w:t>
+      </w:r>
+      <w:proofErr w:type="spellStart"/>
+      <w:r>
+        <w:rPr>
+          <w:rFonts w:ascii="Arial" w:hAnsi="Arial" w:cs="Arial"/>
+          <w:b/>
+          <w:bCs/>
+        </w:rPr>
+        <w:t>documentos</w:t>
+      </w:r>
+      <w:proofErr w:type="spellEnd"/>
+      <w:r>
+        <w:rPr>
+          <w:rFonts w:ascii="Arial" w:hAnsi="Arial" w:cs="Arial"/>
+          <w:b/>
+          <w:bCs/>
+        </w:rPr>
+        <w:t>:</w:t>
+      </w:r>
+    </w:p>
+    <w:p>
+      <w:pPr>
+        <w:pStyle w:val="HTMLPreformatted"/>
+        <w:ind w:left="720"/>
+      </w:pPr>
+      <w:r>
+        <w:rPr>
+          <w:rStyle w:val="token"/>
+        </w:rPr>
+        <w:t>curl</w:t>
+      </w:r>
+      <w:r>
+        <w:rPr>
+          <w:rStyle w:val="HTMLCode"/>
+        </w:rPr>
+        <w:t xml:space="preserve"> -X GET http://</w:t>
+      </w:r>
+      <w:r>
+        <w:rPr>
+          <w:rStyle w:val="token"/>
+        </w:rPr>
+        <w:t>&lt;</w:t>
+      </w:r>
+      <w:r>
+        <w:rPr>
+          <w:rStyle w:val="HTMLCode"/>
+        </w:rPr>
+        <w:t>ip-servidor</w:t>
+      </w:r>
+      <w:r>
+        <w:rPr>
+          <w:rStyle w:val="token"/>
+        </w:rPr>
+        <w:t>&gt;</w:t>
+      </w:r>
+      <w:r>
+        <w:rPr>
+          <w:rStyle w:val="HTMLCode"/>
+        </w:rPr>
+        <w:t>:</w:t>
+      </w:r>
+      <w:r>
+        <w:rPr>
+          <w:rStyle w:val="token"/>
+        </w:rPr>
+        <w:t>&lt;</w:t>
+      </w:r>
+      <w:r>
+        <w:rPr>
+          <w:rStyle w:val="HTMLCode"/>
+        </w:rPr>
+        <w:t>puerto</w:t>
+      </w:r>
+      <w:r>
+        <w:rPr>
+          <w:rStyle w:val="token"/>
+        </w:rPr>
+        <w:t>&gt;</w:t>
+      </w:r>
+      <w:r>
+        <w:rPr>
+          <w:rStyle w:val="HTMLCode"/>
+        </w:rPr>
+        <w:t>/</w:t>
+      </w:r>
+      <w:r>
+        <w:rPr>
+          <w:rStyle w:val="token"/>
+        </w:rPr>
+        <w:t>&lt;</w:t>
+      </w:r>
+      <w:r>
+        <w:rPr>
+          <w:rStyle w:val="HTMLCode"/>
+        </w:rPr>
+        <w:t>base-de-datos</w:t>
+      </w:r>
+      <w:r>
+        <w:rPr>
+          <w:rStyle w:val="token"/>
+        </w:rPr>
+        <w:t>&gt;</w:t>
+      </w:r>
+      <w:r>
+        <w:rPr>
+          <w:rStyle w:val="HTMLCode"/>
+        </w:rPr>
+        <w:t>/_all_docs</w:t>
+      </w:r>
+    </w:p>
+    <w:p>
+      <w:pPr>
+        <w:spacing w:after="0"/>
+        <w:ind w:left="720"/>
+        <w:rPr>
+          <w:rFonts w:ascii="Arial" w:hAnsi="Arial" w:cs="Arial"/>
+          <w:sz w:val="24"/>
+          <w:szCs w:val="24"/>
+        </w:rPr>
+      </w:pPr>
+    </w:p>
+    <w:p>
+      <w:pPr>
+        <w:pStyle w:val="NormalWeb"/>
+        <w:numPr>
+          <w:ilvl w:val="0"/>
+          <w:numId w:val="5"/>
+        </w:numPr>
+        <w:spacing w:before="0" w:beforeAutospacing="0" w:after="0" w:afterAutospacing="0"/>
+        <w:jc w:val="both"/>
+        <w:rPr>
+          <w:rFonts w:ascii="Arial" w:hAnsi="Arial" w:cs="Arial"/>
+        </w:rPr>
+      </w:pPr>
+      <w:proofErr w:type="spellStart"/>
+      <w:r>
+        <w:rPr>
+          <w:rFonts w:ascii="Arial" w:hAnsi="Arial" w:cs="Arial"/>
+          <w:b/>
+          <w:bCs/>
+        </w:rPr>
+        <w:t>Listar</w:t>
+      </w:r>
+      <w:proofErr w:type="spellEnd"/>
+      <w:r>
+        <w:rPr>
+          <w:rFonts w:ascii="Arial" w:hAnsi="Arial" w:cs="Arial"/>
+          <w:b/>
+          <w:bCs/>
+        </w:rPr>
+        <w:t xml:space="preserve"> </w:t>
+      </w:r>
+      <w:proofErr w:type="spellStart"/>
+      <w:r>
+        <w:rPr>
+          <w:rFonts w:ascii="Arial" w:hAnsi="Arial" w:cs="Arial"/>
+          <w:b/>
+          <w:bCs/>
+        </w:rPr>
+        <w:t>documentos</w:t>
+      </w:r>
+      <w:proofErr w:type="spellEnd"/>
+      <w:r>
+        <w:rPr>
+          <w:rFonts w:ascii="Arial" w:hAnsi="Arial" w:cs="Arial"/>
+          <w:b/>
+          <w:bCs/>
+        </w:rPr>
+        <w:t xml:space="preserve"> </w:t>
+      </w:r>
+      <w:proofErr w:type="spellStart"/>
+      <w:r>
+        <w:rPr>
+          <w:rFonts w:ascii="Arial" w:hAnsi="Arial" w:cs="Arial"/>
+          <w:b/>
+          <w:bCs/>
+        </w:rPr>
+        <w:t>completos</w:t>
+      </w:r>
+      <w:proofErr w:type="spellEnd"/>
+      <w:r>
+        <w:rPr>
+          <w:rFonts w:ascii="Arial" w:hAnsi="Arial" w:cs="Arial"/>
+          <w:b/>
+          <w:bCs/>
+        </w:rPr>
+        <w:t>:</w:t>
+      </w:r>
+    </w:p>
+    <w:p>
+      <w:pPr>
+        <w:pStyle w:val="HTMLPreformatted"/>
+        <w:ind w:left="720"/>
+      </w:pPr>
+      <w:r>
+        <w:rPr>
+          <w:rStyle w:val="token"/>
+        </w:rPr>
+        <w:t>curl</w:t>
+      </w:r>
+      <w:r>
+        <w:rPr>
+          <w:rStyle w:val="HTMLCode"/>
+        </w:rPr>
+        <w:t xml:space="preserve"> -X GET http://</w:t>
+      </w:r>
+      <w:r>
+        <w:rPr>
+          <w:rStyle w:val="token"/>
+        </w:rPr>
+        <w:t>&lt;</w:t>
+      </w:r>
+      <w:r>
+        <w:rPr>
+          <w:rStyle w:val="HTMLCode"/>
+        </w:rPr>
+        <w:t>ip-servidor</w:t>
+      </w:r>
+      <w:r>
+        <w:rPr>
+          <w:rStyle w:val="token"/>
+        </w:rPr>
+        <w:t>&gt;</w:t>
+      </w:r>
+      <w:r>
+        <w:rPr>
+          <w:rStyle w:val="HTMLCode"/>
+        </w:rPr>
+        <w:t>:</w:t>
+      </w:r>
+      <w:r>
+        <w:rPr>
+          <w:rStyle w:val="token"/>
+        </w:rPr>
+        <w:t>&lt;</w:t>
+      </w:r>
+      <w:r>
+        <w:rPr>
+          <w:rStyle w:val="HTMLCode"/>
+        </w:rPr>
+        <w:t>puerto</w:t>
+      </w:r>
+      <w:r>
+        <w:rPr>
+          <w:rStyle w:val="token"/>
+        </w:rPr>
+        <w:t>&gt;</w:t>
+      </w:r>
+      <w:r>
+        <w:rPr>
+          <w:rStyle w:val="HTMLCode"/>
+        </w:rPr>
+        <w:t>/</w:t>
+      </w:r>
+      <w:r>
+        <w:rPr>
+          <w:rStyle w:val="token"/>
+        </w:rPr>
+        <w:t>&lt;</w:t>
+      </w:r>
+      <w:r>
+        <w:rPr>
+          <w:rStyle w:val="HTMLCode"/>
+        </w:rPr>
+        <w:t>base-de-datos</w:t>
+      </w:r>
+      <w:r>
+        <w:rPr>
+          <w:rStyle w:val="token"/>
+        </w:rPr>
+        <w:t>&gt;</w:t>
+      </w:r>
+      <w:r>
+        <w:rPr>
+          <w:rStyle w:val="HTMLCode"/>
+        </w:rPr>
+        <w:t>/_all_docs?include_docs</w:t>
+      </w:r>
+      <w:r>
+        <w:rPr>
+          <w:rStyle w:val="token"/>
+        </w:rPr>
+        <w:t>=</w:t>
+      </w:r>
+      <w:r>
+        <w:rPr>
+          <w:rStyle w:val="HTMLCode"/>
+        </w:rPr>
+        <w:t>true</w:t>
+      </w:r>
+    </w:p>
+    <w:p>
+      <w:pPr>
+        <w:spacing w:after="0"/>
+        <w:ind w:left="720"/>
+        <w:rPr>
+          <w:rFonts w:ascii="Arial" w:hAnsi="Arial" w:cs="Arial"/>
+          <w:sz w:val="24"/>
+          <w:szCs w:val="24"/>
+        </w:rPr>
+      </w:pPr>
+    </w:p>
+    <w:p>
+      <w:pPr>
+        <w:pStyle w:val="NormalWeb"/>
+        <w:numPr>
+          <w:ilvl w:val="0"/>
+          <w:numId w:val="5"/>
+        </w:numPr>
+        <w:spacing w:before="0" w:beforeAutospacing="0" w:after="0" w:afterAutospacing="0"/>
+        <w:jc w:val="both"/>
+        <w:rPr>
+          <w:rFonts w:ascii="Arial" w:hAnsi="Arial" w:cs="Arial"/>
+        </w:rPr>
+      </w:pPr>
+      <w:proofErr w:type="spellStart"/>
+      <w:r>
+        <w:rPr>
+          <w:rFonts w:ascii="Arial" w:hAnsi="Arial" w:cs="Arial"/>
+          <w:b/>
+          <w:bCs/>
+        </w:rPr>
+        <w:t>Crear</w:t>
+      </w:r>
+      <w:proofErr w:type="spellEnd"/>
+      <w:r>
+        <w:rPr>
+          <w:rFonts w:ascii="Arial" w:hAnsi="Arial" w:cs="Arial"/>
+          <w:b/>
+          <w:bCs/>
+        </w:rPr>
+        <w:t xml:space="preserve"> </w:t>
+      </w:r>
+      <w:proofErr w:type="spellStart"/>
+      <w:r>
+        <w:rPr>
+          <w:rFonts w:ascii="Arial" w:hAnsi="Arial" w:cs="Arial"/>
+          <w:b/>
+          <w:bCs/>
+        </w:rPr>
+        <w:t>documento</w:t>
+      </w:r>
+      <w:proofErr w:type="spellEnd"/>
+      <w:r>
+        <w:rPr>
+          <w:rFonts w:ascii="Arial" w:hAnsi="Arial" w:cs="Arial"/>
+          <w:b/>
+          <w:bCs/>
+        </w:rPr>
+        <w:t>:</w:t>
+      </w:r>
+    </w:p>
+    <w:p>
+      <w:pPr>
+        <w:pStyle w:val="HTMLPreformatted"/>
+        <w:ind w:left="720"/>
+      </w:pPr>
+      <w:r>
+        <w:rPr>
+          <w:rStyle w:val="token"/>
+        </w:rPr>
+        <w:t>curl</w:t>
+      </w:r>
+      <w:r>
+        <w:rPr>
+          <w:rStyle w:val="HTMLCode"/>
+        </w:rPr>
+        <w:t xml:space="preserve"> -X PUT http://</w:t>
+      </w:r>
+      <w:r>
+        <w:rPr>
+          <w:rStyle w:val="token"/>
+        </w:rPr>
+        <w:t>&lt;</w:t>
+      </w:r>
+      <w:r>
+        <w:rPr>
+          <w:rStyle w:val="HTMLCode"/>
+        </w:rPr>
+        <w:t>ip-servidor</w:t>
+      </w:r>
+      <w:r>
+        <w:rPr>
+          <w:rStyle w:val="token"/>
+        </w:rPr>
+        <w:t>&gt;</w:t>
+      </w:r>
+      <w:r>
+        <w:rPr>
+          <w:rStyle w:val="HTMLCode"/>
+        </w:rPr>
+        <w:t>:</w:t>
+      </w:r>
+      <w:r>
+        <w:rPr>
+          <w:rStyle w:val="token"/>
+        </w:rPr>
+        <w:t>&lt;</w:t>
+      </w:r>
+      <w:r>
+        <w:rPr>
+          <w:rStyle w:val="HTMLCode"/>
+        </w:rPr>
+        <w:t>puerto</w:t>
+      </w:r>
+      <w:r>
+        <w:rPr>
+          <w:rStyle w:val="token"/>
+        </w:rPr>
+        <w:t>&gt;</w:t>
+      </w:r>
+      <w:r>
+        <w:rPr>
+          <w:rStyle w:val="HTMLCode"/>
+        </w:rPr>
+        <w:t>/</w:t>
+      </w:r>
+      <w:r>
+        <w:rPr>
+          <w:rStyle w:val="token"/>
+        </w:rPr>
+        <w:t>&lt;</w:t>
+      </w:r>
+      <w:r>
+        <w:rPr>
+          <w:rStyle w:val="HTMLCode"/>
+        </w:rPr>
+        <w:t>base-de-datos</w:t>
+      </w:r>
+      <w:r>
+        <w:rPr>
+          <w:rStyle w:val="token"/>
+        </w:rPr>
+        <w:t>&gt;</w:t>
+      </w:r>
+      <w:r>
+        <w:rPr>
+          <w:rStyle w:val="HTMLCode"/>
+        </w:rPr>
+        <w:t>/</w:t>
+      </w:r>
+      <w:r>
+        <w:rPr>
+          <w:rStyle w:val="token"/>
+        </w:rPr>
+        <w:t>&lt;</w:t>
+      </w:r>
+      <w:r>
+        <w:rPr>
+          <w:rStyle w:val="HTMLCode"/>
+        </w:rPr>
+        <w:t>id</w:t>
+      </w:r>
+      <w:r>
+        <w:rPr>
+          <w:rStyle w:val="token"/>
+        </w:rPr>
+        <w:t>&gt;</w:t>
+      </w:r>
+      <w:r>
+        <w:rPr>
+          <w:rStyle w:val="HTMLCode"/>
+        </w:rPr>
+        <w:t xml:space="preserve"> -d </w:t>
+      </w:r>
+      <w:r>
+        <w:rPr>
+          <w:rStyle w:val="token"/>
+        </w:rPr>
+        <w:t>'{&lt;json&gt;}'</w:t>
+      </w:r>
+    </w:p>
+    <w:p>
+      <w:pPr>
+        <w:spacing w:after="0"/>
+        <w:rPr>
+          <w:rFonts w:ascii="Arial" w:hAnsi="Arial" w:cs="Arial"/>
+          <w:sz w:val="24"/>
+          <w:szCs w:val="24"/>
+        </w:rPr>
+      </w:pPr>
+    </w:p>
+    <w:p>
+      <w:pPr>
+        <w:pStyle w:val="NormalWeb"/>
+        <w:spacing w:before="0" w:beforeAutospacing="0" w:after="0" w:afterAutospacing="0"/>
+        <w:jc w:val="both"/>
+        <w:rPr>
+          <w:rFonts w:ascii="Arial" w:hAnsi="Arial" w:cs="Arial"/>
+          <w:lang w:val="es-CR"/>
+        </w:rPr>
+      </w:pPr>
+      <w:r>
+        <w:rPr>
+          <w:rFonts w:ascii="Arial" w:hAnsi="Arial" w:cs="Arial"/>
+          <w:lang w:val="es-CR"/>
+        </w:rPr>
+        <w:t xml:space="preserve">Esperamos que esta guía te ayude a familiarizarte con los comandos de </w:t>
+      </w:r>
+      <w:proofErr w:type="spellStart"/>
+      <w:r>
+        <w:rPr>
+          <w:rFonts w:ascii="Arial" w:hAnsi="Arial" w:cs="Arial"/>
+          <w:lang w:val="es-CR"/>
+        </w:rPr>
+        <w:t>CouchDB</w:t>
+      </w:r>
+      <w:proofErr w:type="spellEnd"/>
+      <w:r>
+        <w:rPr>
+          <w:rFonts w:ascii="Arial" w:hAnsi="Arial" w:cs="Arial"/>
+          <w:lang w:val="es-CR"/>
+        </w:rPr>
+        <w:t xml:space="preserve"> para manejar la base de datos vía </w:t>
+      </w:r>
+      <w:proofErr w:type="spellStart"/>
+      <w:r>
+        <w:rPr>
+          <w:rFonts w:ascii="Arial" w:hAnsi="Arial" w:cs="Arial"/>
+          <w:lang w:val="es-CR"/>
+        </w:rPr>
+        <w:t>curl</w:t>
+      </w:r>
+      <w:proofErr w:type="spellEnd"/>
+      <w:r>
+        <w:rPr>
+          <w:rFonts w:ascii="Arial" w:hAnsi="Arial" w:cs="Arial"/>
+          <w:lang w:val="es-CR"/>
+        </w:rPr>
+        <w:t xml:space="preserve">. Aunque estas nos son las únicas opciones en cada uno de los comandos sí son las más elementales. </w:t>
+      </w:r>
+    </w:p>
+    <w:p>
+      <w:pPr>
+        <w:spacing w:after="0" w:line="240" w:lineRule="auto"/>
+        <w:rPr>
+          <w:rFonts w:ascii="Arial" w:eastAsia="Times New Roman" w:hAnsi="Arial" w:cs="Arial"/>
+          <w:sz w:val="24"/>
+          <w:szCs w:val="24"/>
+          <w:lang w:val="es-CR"/>
         </w:rPr>
       </w:pPr>
     </w:p>
@@ -2759,13 +4245,708 @@
     </w:p>
     <w:p>
       <w:pPr>
+        <w:spacing w:after="0" w:line="240" w:lineRule="auto"/>
+        <w:rPr>
+          <w:rFonts w:ascii="Arial" w:eastAsia="Times New Roman" w:hAnsi="Arial" w:cs="Arial"/>
+          <w:sz w:val="24"/>
+          <w:szCs w:val="24"/>
+        </w:rPr>
+      </w:pPr>
+    </w:p>
+    <w:p>
+      <w:pPr>
+        <w:spacing w:after="0" w:line="240" w:lineRule="auto"/>
+        <w:rPr>
+          <w:rFonts w:ascii="Arial" w:eastAsia="Times New Roman" w:hAnsi="Arial" w:cs="Arial"/>
+          <w:sz w:val="24"/>
+          <w:szCs w:val="24"/>
+        </w:rPr>
+      </w:pPr>
+    </w:p>
+    <w:p>
+      <w:pPr>
         <w:pStyle w:val="ListParagraph"/>
+        <w:numPr>
+          <w:ilvl w:val="1"/>
+          <w:numId w:val="2"/>
+        </w:numPr>
+        <w:spacing w:after="0" w:line="240" w:lineRule="auto"/>
+        <w:rPr>
+          <w:rFonts w:ascii="Arial" w:eastAsia="Times New Roman" w:hAnsi="Arial" w:cs="Arial"/>
+          <w:sz w:val="24"/>
+          <w:szCs w:val="24"/>
+        </w:rPr>
+      </w:pPr>
+      <w:hyperlink r:id="rId16" w:history="1">
+        <w:proofErr w:type="spellStart"/>
+        <w:r>
+          <w:rPr>
+            <w:rFonts w:ascii="Arial" w:eastAsia="Times New Roman" w:hAnsi="Arial" w:cs="Arial"/>
+            <w:sz w:val="24"/>
+            <w:szCs w:val="24"/>
+          </w:rPr>
+          <w:t>Operaciones</w:t>
+        </w:r>
+        <w:proofErr w:type="spellEnd"/>
+        <w:r>
+          <w:rPr>
+            <w:rFonts w:ascii="Arial" w:eastAsia="Times New Roman" w:hAnsi="Arial" w:cs="Arial"/>
+            <w:sz w:val="24"/>
+            <w:szCs w:val="24"/>
+          </w:rPr>
+          <w:t xml:space="preserve"> </w:t>
+        </w:r>
+        <w:proofErr w:type="spellStart"/>
+        <w:r>
+          <w:rPr>
+            <w:rFonts w:ascii="Arial" w:eastAsia="Times New Roman" w:hAnsi="Arial" w:cs="Arial"/>
+            <w:sz w:val="24"/>
+            <w:szCs w:val="24"/>
+          </w:rPr>
+          <w:t>Básicas</w:t>
+        </w:r>
+        <w:proofErr w:type="spellEnd"/>
+      </w:hyperlink>
+    </w:p>
+    <w:p>
+      <w:pPr>
+        <w:spacing w:after="0" w:line="240" w:lineRule="auto"/>
+        <w:ind w:left="720"/>
+        <w:rPr>
+          <w:rFonts w:ascii="Arial" w:eastAsia="Times New Roman" w:hAnsi="Arial" w:cs="Arial"/>
+          <w:sz w:val="24"/>
+          <w:szCs w:val="24"/>
+        </w:rPr>
+      </w:pPr>
+    </w:p>
+    <w:p>
+      <w:pPr>
+        <w:spacing w:after="0" w:line="240" w:lineRule="auto"/>
+        <w:ind w:left="720"/>
+        <w:rPr>
+          <w:rFonts w:ascii="Courier New" w:eastAsia="Times New Roman" w:hAnsi="Courier New" w:cs="Courier New"/>
+          <w:sz w:val="20"/>
+          <w:szCs w:val="20"/>
+        </w:rPr>
+      </w:pPr>
+      <w:r>
+        <w:rPr>
+          <w:rFonts w:ascii="Courier New" w:eastAsia="Times New Roman" w:hAnsi="Courier New" w:cs="Courier New"/>
+          <w:sz w:val="20"/>
+          <w:szCs w:val="20"/>
+        </w:rPr>
+        <w:t>curl -X PUT http://127.0.0.01:5984/registro</w:t>
+      </w:r>
+    </w:p>
+    <w:p>
+      <w:pPr>
+        <w:spacing w:after="0" w:line="240" w:lineRule="auto"/>
+        <w:ind w:left="720"/>
+        <w:rPr>
+          <w:rFonts w:ascii="Courier New" w:eastAsia="Times New Roman" w:hAnsi="Courier New" w:cs="Courier New"/>
+          <w:sz w:val="20"/>
+          <w:szCs w:val="20"/>
+        </w:rPr>
+      </w:pPr>
+    </w:p>
+    <w:p>
+      <w:pPr>
+        <w:spacing w:after="0" w:line="240" w:lineRule="auto"/>
+        <w:ind w:left="720"/>
+        <w:rPr>
+          <w:rFonts w:ascii="Courier New" w:eastAsia="Times New Roman" w:hAnsi="Courier New" w:cs="Courier New"/>
+          <w:sz w:val="20"/>
+          <w:szCs w:val="20"/>
+        </w:rPr>
+      </w:pPr>
+      <w:r>
+        <w:rPr>
+          <w:rFonts w:ascii="Courier New" w:eastAsia="Times New Roman" w:hAnsi="Courier New" w:cs="Courier New"/>
+          <w:sz w:val="20"/>
+          <w:szCs w:val="20"/>
+        </w:rPr>
+        <w:t>curl -X GET http://127.0.0.01:5984/_all_docs</w:t>
+      </w:r>
+    </w:p>
+    <w:p>
+      <w:pPr>
+        <w:spacing w:after="0" w:line="240" w:lineRule="auto"/>
+        <w:ind w:left="720"/>
+        <w:rPr>
+          <w:rFonts w:ascii="Courier New" w:eastAsia="Times New Roman" w:hAnsi="Courier New" w:cs="Courier New"/>
+          <w:sz w:val="20"/>
+          <w:szCs w:val="20"/>
+        </w:rPr>
+      </w:pPr>
+    </w:p>
+    <w:p>
+      <w:pPr>
+        <w:spacing w:after="0" w:line="240" w:lineRule="auto"/>
+        <w:ind w:left="720"/>
+        <w:rPr>
+          <w:rFonts w:ascii="Courier New" w:eastAsia="Times New Roman" w:hAnsi="Courier New" w:cs="Courier New"/>
+          <w:sz w:val="20"/>
+          <w:szCs w:val="20"/>
+        </w:rPr>
+      </w:pPr>
+      <w:r>
+        <w:rPr>
+          <w:rFonts w:ascii="Courier New" w:eastAsia="Times New Roman" w:hAnsi="Courier New" w:cs="Courier New"/>
+          <w:sz w:val="20"/>
+          <w:szCs w:val="20"/>
+        </w:rPr>
+        <w:t>curl -X GET http://127.0.0.01:5984/_uuids</w:t>
+      </w:r>
+    </w:p>
+    <w:p>
+      <w:pPr>
+        <w:spacing w:after="0" w:line="240" w:lineRule="auto"/>
+        <w:ind w:left="720"/>
+        <w:rPr>
+          <w:rFonts w:ascii="Courier New" w:eastAsia="Times New Roman" w:hAnsi="Courier New" w:cs="Courier New"/>
+          <w:sz w:val="20"/>
+          <w:szCs w:val="20"/>
+        </w:rPr>
+      </w:pPr>
+    </w:p>
+    <w:p>
+      <w:pPr>
+        <w:spacing w:after="0" w:line="240" w:lineRule="auto"/>
+        <w:ind w:left="720"/>
+        <w:rPr>
+          <w:rFonts w:ascii="Courier New" w:eastAsia="Times New Roman" w:hAnsi="Courier New" w:cs="Courier New"/>
+          <w:sz w:val="20"/>
+          <w:szCs w:val="20"/>
+        </w:rPr>
+      </w:pPr>
+      <w:r>
+        <w:rPr>
+          <w:rFonts w:ascii="Courier New" w:eastAsia="Times New Roman" w:hAnsi="Courier New" w:cs="Courier New"/>
+          <w:sz w:val="20"/>
+          <w:szCs w:val="20"/>
+        </w:rPr>
+        <w:t>curl -X GET http://127.0.0.01:5984/_uuids</w:t>
+      </w:r>
+    </w:p>
+    <w:p>
+      <w:pPr>
+        <w:spacing w:after="0" w:line="240" w:lineRule="auto"/>
+        <w:ind w:left="720"/>
+        <w:rPr>
+          <w:rFonts w:ascii="Courier New" w:eastAsia="Times New Roman" w:hAnsi="Courier New" w:cs="Courier New"/>
+          <w:sz w:val="20"/>
+          <w:szCs w:val="20"/>
+        </w:rPr>
+      </w:pPr>
+    </w:p>
+    <w:p>
+      <w:pPr>
+        <w:spacing w:after="0" w:line="240" w:lineRule="auto"/>
+        <w:ind w:left="720"/>
+        <w:rPr>
+          <w:rFonts w:ascii="Courier New" w:eastAsia="Times New Roman" w:hAnsi="Courier New" w:cs="Courier New"/>
+          <w:sz w:val="20"/>
+          <w:szCs w:val="20"/>
+        </w:rPr>
+      </w:pPr>
+      <w:r>
+        <w:rPr>
+          <w:rFonts w:ascii="Courier New" w:eastAsia="Times New Roman" w:hAnsi="Courier New" w:cs="Courier New"/>
+          <w:sz w:val="20"/>
+          <w:szCs w:val="20"/>
+        </w:rPr>
+        <w:t>curl -X GET http://127.0.0.01:5984/_uuids?count=5</w:t>
+      </w:r>
+    </w:p>
+    <w:p>
+      <w:pPr>
+        <w:spacing w:after="0" w:line="240" w:lineRule="auto"/>
+        <w:ind w:left="720"/>
+        <w:rPr>
+          <w:rFonts w:ascii="Courier New" w:eastAsia="Times New Roman" w:hAnsi="Courier New" w:cs="Courier New"/>
+          <w:sz w:val="20"/>
+          <w:szCs w:val="20"/>
+        </w:rPr>
+      </w:pPr>
+    </w:p>
+    <w:p>
+      <w:pPr>
+        <w:spacing w:after="0" w:line="240" w:lineRule="auto"/>
+        <w:ind w:left="720"/>
+        <w:rPr>
+          <w:rFonts w:ascii="Courier New" w:eastAsia="Times New Roman" w:hAnsi="Courier New" w:cs="Courier New"/>
+          <w:sz w:val="20"/>
+          <w:szCs w:val="20"/>
+          <w:lang w:val="es-CR"/>
+        </w:rPr>
+      </w:pPr>
+      <w:proofErr w:type="spellStart"/>
+      <w:r>
+        <w:rPr>
+          <w:rFonts w:ascii="Courier New" w:eastAsia="Times New Roman" w:hAnsi="Courier New" w:cs="Courier New"/>
+          <w:sz w:val="20"/>
+          <w:szCs w:val="20"/>
+          <w:lang w:val="es-CR"/>
+        </w:rPr>
+        <w:t>curl</w:t>
+      </w:r>
+      <w:proofErr w:type="spellEnd"/>
+      <w:r>
+        <w:rPr>
+          <w:rFonts w:ascii="Courier New" w:eastAsia="Times New Roman" w:hAnsi="Courier New" w:cs="Courier New"/>
+          <w:sz w:val="20"/>
+          <w:szCs w:val="20"/>
+          <w:lang w:val="es-CR"/>
+        </w:rPr>
+        <w:t xml:space="preserve"> -X PUT http://127.0.0.01:5984/registro/&lt;id&gt; -d '{"nombre": "</w:t>
+      </w:r>
+      <w:proofErr w:type="spellStart"/>
+      <w:r>
+        <w:rPr>
+          <w:rFonts w:ascii="Courier New" w:eastAsia="Times New Roman" w:hAnsi="Courier New" w:cs="Courier New"/>
+          <w:sz w:val="20"/>
+          <w:szCs w:val="20"/>
+          <w:lang w:val="es-CR"/>
+        </w:rPr>
+        <w:t>luis</w:t>
+      </w:r>
+      <w:proofErr w:type="spellEnd"/>
+      <w:r>
+        <w:rPr>
+          <w:rFonts w:ascii="Courier New" w:eastAsia="Times New Roman" w:hAnsi="Courier New" w:cs="Courier New"/>
+          <w:sz w:val="20"/>
+          <w:szCs w:val="20"/>
+          <w:lang w:val="es-CR"/>
+        </w:rPr>
+        <w:t>", "edad": 20, "tipo": "usuario"}'</w:t>
+      </w:r>
+    </w:p>
+    <w:p>
+      <w:pPr>
+        <w:spacing w:after="0" w:line="240" w:lineRule="auto"/>
+        <w:ind w:left="720"/>
+        <w:rPr>
+          <w:rFonts w:ascii="Courier New" w:eastAsia="Times New Roman" w:hAnsi="Courier New" w:cs="Courier New"/>
+          <w:sz w:val="20"/>
+          <w:szCs w:val="20"/>
+          <w:lang w:val="es-CR"/>
+        </w:rPr>
+      </w:pPr>
+    </w:p>
+    <w:p>
+      <w:pPr>
+        <w:spacing w:after="0" w:line="240" w:lineRule="auto"/>
+        <w:ind w:left="720"/>
+        <w:rPr>
+          <w:rFonts w:ascii="Courier New" w:eastAsia="Times New Roman" w:hAnsi="Courier New" w:cs="Courier New"/>
+          <w:sz w:val="20"/>
+          <w:szCs w:val="20"/>
+        </w:rPr>
+      </w:pPr>
+      <w:r>
+        <w:rPr>
+          <w:rFonts w:ascii="Courier New" w:eastAsia="Times New Roman" w:hAnsi="Courier New" w:cs="Courier New"/>
+          <w:sz w:val="20"/>
+          <w:szCs w:val="20"/>
+        </w:rPr>
+        <w:t>curl -X GET http://127.0.0.01:5984/_all_docs</w:t>
+      </w:r>
+    </w:p>
+    <w:p>
+      <w:pPr>
+        <w:spacing w:after="0" w:line="240" w:lineRule="auto"/>
+        <w:ind w:left="720"/>
+        <w:rPr>
+          <w:rFonts w:ascii="Courier New" w:eastAsia="Times New Roman" w:hAnsi="Courier New" w:cs="Courier New"/>
+          <w:sz w:val="20"/>
+          <w:szCs w:val="20"/>
+        </w:rPr>
+      </w:pPr>
+    </w:p>
+    <w:p>
+      <w:pPr>
+        <w:spacing w:after="0" w:line="240" w:lineRule="auto"/>
+        <w:ind w:left="720"/>
+        <w:rPr>
+          <w:rFonts w:ascii="Courier New" w:eastAsia="Times New Roman" w:hAnsi="Courier New" w:cs="Courier New"/>
+          <w:sz w:val="20"/>
+          <w:szCs w:val="20"/>
+        </w:rPr>
+      </w:pPr>
+      <w:r>
+        <w:rPr>
+          <w:rFonts w:ascii="Courier New" w:eastAsia="Times New Roman" w:hAnsi="Courier New" w:cs="Courier New"/>
+          <w:sz w:val="20"/>
+          <w:szCs w:val="20"/>
+        </w:rPr>
+        <w:t>curl -X GET http://127.0.0.01:5984/_all_docs?include_docs=true</w:t>
+      </w:r>
+    </w:p>
+    <w:p>
+      <w:pPr>
+        <w:spacing w:after="0" w:line="240" w:lineRule="auto"/>
+        <w:ind w:left="720"/>
+        <w:rPr>
+          <w:rFonts w:ascii="Courier New" w:eastAsia="Times New Roman" w:hAnsi="Courier New" w:cs="Courier New"/>
+          <w:sz w:val="20"/>
+          <w:szCs w:val="20"/>
+        </w:rPr>
+      </w:pPr>
+    </w:p>
+    <w:p>
+      <w:pPr>
+        <w:spacing w:after="0" w:line="240" w:lineRule="auto"/>
+        <w:ind w:left="720"/>
+        <w:rPr>
+          <w:rFonts w:ascii="Courier New" w:eastAsia="Times New Roman" w:hAnsi="Courier New" w:cs="Courier New"/>
+          <w:sz w:val="20"/>
+          <w:szCs w:val="20"/>
+          <w:lang w:val="es-CR"/>
+        </w:rPr>
+      </w:pPr>
+      <w:proofErr w:type="spellStart"/>
+      <w:r>
+        <w:rPr>
+          <w:rFonts w:ascii="Courier New" w:eastAsia="Times New Roman" w:hAnsi="Courier New" w:cs="Courier New"/>
+          <w:sz w:val="20"/>
+          <w:szCs w:val="20"/>
+          <w:lang w:val="es-CR"/>
+        </w:rPr>
+        <w:t>curl</w:t>
+      </w:r>
+      <w:proofErr w:type="spellEnd"/>
+      <w:r>
+        <w:rPr>
+          <w:rFonts w:ascii="Courier New" w:eastAsia="Times New Roman" w:hAnsi="Courier New" w:cs="Courier New"/>
+          <w:sz w:val="20"/>
+          <w:szCs w:val="20"/>
+          <w:lang w:val="es-CR"/>
+        </w:rPr>
+        <w:t xml:space="preserve"> -X PUT http://127.0.0.01:5984/registro/&lt;id&gt; -d '{"nombre": "</w:t>
+      </w:r>
+      <w:proofErr w:type="spellStart"/>
+      <w:r>
+        <w:rPr>
+          <w:rFonts w:ascii="Courier New" w:eastAsia="Times New Roman" w:hAnsi="Courier New" w:cs="Courier New"/>
+          <w:sz w:val="20"/>
+          <w:szCs w:val="20"/>
+          <w:lang w:val="es-CR"/>
+        </w:rPr>
+        <w:t>luis</w:t>
+      </w:r>
+      <w:proofErr w:type="spellEnd"/>
+      <w:r>
+        <w:rPr>
+          <w:rFonts w:ascii="Courier New" w:eastAsia="Times New Roman" w:hAnsi="Courier New" w:cs="Courier New"/>
+          <w:sz w:val="20"/>
+          <w:szCs w:val="20"/>
+          <w:lang w:val="es-CR"/>
+        </w:rPr>
+        <w:t>", "edad": 10, "tipo": "usuario": _</w:t>
+      </w:r>
+      <w:proofErr w:type="spellStart"/>
+      <w:r>
+        <w:rPr>
+          <w:rFonts w:ascii="Courier New" w:eastAsia="Times New Roman" w:hAnsi="Courier New" w:cs="Courier New"/>
+          <w:sz w:val="20"/>
+          <w:szCs w:val="20"/>
+          <w:lang w:val="es-CR"/>
+        </w:rPr>
+        <w:t>rev</w:t>
+      </w:r>
+      <w:proofErr w:type="spellEnd"/>
+      <w:r>
+        <w:rPr>
+          <w:rFonts w:ascii="Courier New" w:eastAsia="Times New Roman" w:hAnsi="Courier New" w:cs="Courier New"/>
+          <w:sz w:val="20"/>
+          <w:szCs w:val="20"/>
+          <w:lang w:val="es-CR"/>
+        </w:rPr>
+        <w:t>: &lt;id-</w:t>
+      </w:r>
+      <w:proofErr w:type="spellStart"/>
+      <w:r>
+        <w:rPr>
+          <w:rFonts w:ascii="Courier New" w:eastAsia="Times New Roman" w:hAnsi="Courier New" w:cs="Courier New"/>
+          <w:sz w:val="20"/>
+          <w:szCs w:val="20"/>
+          <w:lang w:val="es-CR"/>
+        </w:rPr>
+        <w:t>rev</w:t>
+      </w:r>
+      <w:proofErr w:type="spellEnd"/>
+      <w:r>
+        <w:rPr>
+          <w:rFonts w:ascii="Courier New" w:eastAsia="Times New Roman" w:hAnsi="Courier New" w:cs="Courier New"/>
+          <w:sz w:val="20"/>
+          <w:szCs w:val="20"/>
+          <w:lang w:val="es-CR"/>
+        </w:rPr>
+        <w:t>&gt;}</w:t>
+      </w:r>
+    </w:p>
+    <w:p>
+      <w:pPr>
+        <w:spacing w:after="0" w:line="240" w:lineRule="auto"/>
+        <w:ind w:left="720"/>
+        <w:rPr>
+          <w:rFonts w:ascii="Courier New" w:eastAsia="Times New Roman" w:hAnsi="Courier New" w:cs="Courier New"/>
+          <w:sz w:val="20"/>
+          <w:szCs w:val="20"/>
+          <w:lang w:val="es-CR"/>
+        </w:rPr>
+      </w:pPr>
+    </w:p>
+    <w:p>
+      <w:pPr>
+        <w:spacing w:after="0" w:line="240" w:lineRule="auto"/>
+        <w:ind w:left="720"/>
+        <w:rPr>
+          <w:rFonts w:ascii="Courier New" w:eastAsia="Times New Roman" w:hAnsi="Courier New" w:cs="Courier New"/>
+          <w:sz w:val="20"/>
+          <w:szCs w:val="20"/>
+        </w:rPr>
+      </w:pPr>
+      <w:r>
+        <w:rPr>
+          <w:rFonts w:ascii="Courier New" w:eastAsia="Times New Roman" w:hAnsi="Courier New" w:cs="Courier New"/>
+          <w:sz w:val="20"/>
+          <w:szCs w:val="20"/>
+        </w:rPr>
+        <w:t>curl -X GET http://127.0.0.01:5984/registro/&lt;id&gt;</w:t>
+      </w:r>
+    </w:p>
+    <w:p>
+      <w:pPr>
+        <w:spacing w:after="0" w:line="240" w:lineRule="auto"/>
+        <w:ind w:left="720"/>
+        <w:rPr>
+          <w:rFonts w:ascii="Courier New" w:eastAsia="Times New Roman" w:hAnsi="Courier New" w:cs="Courier New"/>
+          <w:sz w:val="20"/>
+          <w:szCs w:val="20"/>
+        </w:rPr>
+      </w:pPr>
+    </w:p>
+    <w:p>
+      <w:pPr>
+        <w:spacing w:after="0" w:line="240" w:lineRule="auto"/>
+        <w:ind w:left="720"/>
+        <w:rPr>
+          <w:rFonts w:ascii="Courier New" w:eastAsia="Times New Roman" w:hAnsi="Courier New" w:cs="Courier New"/>
+          <w:sz w:val="20"/>
+          <w:szCs w:val="20"/>
+        </w:rPr>
+      </w:pPr>
+      <w:r>
+        <w:rPr>
+          <w:rFonts w:ascii="Courier New" w:eastAsia="Times New Roman" w:hAnsi="Courier New" w:cs="Courier New"/>
+          <w:sz w:val="20"/>
+          <w:szCs w:val="20"/>
+        </w:rPr>
+        <w:t>curl -X DELETE http://127.0.0.01:5984/registro/&lt;id&gt;?rev=&lt;id-rev&gt;</w:t>
+      </w:r>
+    </w:p>
+    <w:p>
+      <w:pPr>
+        <w:spacing w:after="0" w:line="240" w:lineRule="auto"/>
+        <w:rPr>
+          <w:rFonts w:ascii="Arial" w:eastAsia="Times New Roman" w:hAnsi="Arial" w:cs="Arial"/>
+          <w:sz w:val="24"/>
+          <w:szCs w:val="24"/>
+        </w:rPr>
+      </w:pPr>
+    </w:p>
+    <w:p>
+      <w:pPr>
+        <w:pStyle w:val="ListParagraph"/>
+        <w:numPr>
+          <w:ilvl w:val="1"/>
+          <w:numId w:val="2"/>
+        </w:numPr>
+        <w:spacing w:after="0" w:line="240" w:lineRule="auto"/>
+        <w:rPr>
+          <w:rFonts w:ascii="Arial" w:eastAsia="Times New Roman" w:hAnsi="Arial" w:cs="Arial"/>
+          <w:sz w:val="24"/>
+          <w:szCs w:val="24"/>
+        </w:rPr>
+      </w:pPr>
+      <w:r>
+        <w:rPr>
+          <w:rFonts w:ascii="Arial" w:eastAsia="Times New Roman" w:hAnsi="Arial" w:cs="Arial"/>
+          <w:sz w:val="24"/>
+          <w:szCs w:val="24"/>
+        </w:rPr>
+        <w:t>Taller 1</w:t>
+      </w:r>
+    </w:p>
+    <w:p>
+      <w:pPr>
+        <w:pStyle w:val="ListParagraph"/>
+        <w:numPr>
+          <w:ilvl w:val="1"/>
+          <w:numId w:val="2"/>
+        </w:numPr>
+        <w:spacing w:after="0" w:line="240" w:lineRule="auto"/>
+        <w:rPr>
+          <w:rFonts w:ascii="Arial" w:eastAsia="Times New Roman" w:hAnsi="Arial" w:cs="Arial"/>
+          <w:sz w:val="24"/>
+          <w:szCs w:val="24"/>
+        </w:rPr>
+      </w:pPr>
+      <w:proofErr w:type="spellStart"/>
+      <w:r>
+        <w:rPr>
+          <w:rFonts w:ascii="Arial" w:eastAsia="Times New Roman" w:hAnsi="Arial" w:cs="Arial"/>
+          <w:sz w:val="24"/>
+          <w:szCs w:val="24"/>
+        </w:rPr>
+        <w:t>Consultas</w:t>
+      </w:r>
+      <w:proofErr w:type="spellEnd"/>
+      <w:r>
+        <w:rPr>
+          <w:rFonts w:ascii="Arial" w:eastAsia="Times New Roman" w:hAnsi="Arial" w:cs="Arial"/>
+          <w:sz w:val="24"/>
+          <w:szCs w:val="24"/>
+        </w:rPr>
+        <w:t xml:space="preserve"> con find</w:t>
+      </w:r>
+    </w:p>
+    <w:p>
+      <w:pPr>
+        <w:pStyle w:val="ListParagraph"/>
+        <w:numPr>
+          <w:ilvl w:val="1"/>
+          <w:numId w:val="2"/>
+        </w:numPr>
+        <w:spacing w:after="0" w:line="240" w:lineRule="auto"/>
+        <w:rPr>
+          <w:rFonts w:ascii="Arial" w:eastAsia="Times New Roman" w:hAnsi="Arial" w:cs="Arial"/>
+          <w:sz w:val="24"/>
+          <w:szCs w:val="24"/>
+        </w:rPr>
+      </w:pPr>
+      <w:r>
+        <w:rPr>
+          <w:rFonts w:ascii="Arial" w:eastAsia="Times New Roman" w:hAnsi="Arial" w:cs="Arial"/>
+          <w:sz w:val="24"/>
+          <w:szCs w:val="24"/>
+        </w:rPr>
+        <w:t>Taller 2</w:t>
+      </w:r>
+    </w:p>
+    <w:p>
+      <w:pPr>
+        <w:pStyle w:val="ListParagraph"/>
+        <w:numPr>
+          <w:ilvl w:val="1"/>
+          <w:numId w:val="2"/>
+        </w:numPr>
+        <w:spacing w:after="0" w:line="240" w:lineRule="auto"/>
+        <w:rPr>
+          <w:rFonts w:ascii="Arial" w:eastAsia="Times New Roman" w:hAnsi="Arial" w:cs="Arial"/>
+          <w:sz w:val="24"/>
+          <w:szCs w:val="24"/>
+        </w:rPr>
+      </w:pPr>
+      <w:proofErr w:type="spellStart"/>
+      <w:r>
+        <w:rPr>
+          <w:rFonts w:ascii="Arial" w:eastAsia="Times New Roman" w:hAnsi="Arial" w:cs="Arial"/>
+          <w:sz w:val="24"/>
+          <w:szCs w:val="24"/>
+        </w:rPr>
+        <w:t>Ejercicio</w:t>
+      </w:r>
+      <w:proofErr w:type="spellEnd"/>
+      <w:r>
+        <w:rPr>
+          <w:rFonts w:ascii="Arial" w:eastAsia="Times New Roman" w:hAnsi="Arial" w:cs="Arial"/>
+          <w:sz w:val="24"/>
+          <w:szCs w:val="24"/>
+        </w:rPr>
+        <w:t xml:space="preserve"> </w:t>
+      </w:r>
+      <w:proofErr w:type="spellStart"/>
+      <w:r>
+        <w:rPr>
+          <w:rFonts w:ascii="Arial" w:eastAsia="Times New Roman" w:hAnsi="Arial" w:cs="Arial"/>
+          <w:sz w:val="24"/>
+          <w:szCs w:val="24"/>
+        </w:rPr>
+        <w:t>práctico</w:t>
+      </w:r>
+      <w:proofErr w:type="spellEnd"/>
+    </w:p>
+    <w:p>
+      <w:pPr>
+        <w:pStyle w:val="ListParagraph"/>
+        <w:numPr>
+          <w:ilvl w:val="1"/>
+          <w:numId w:val="2"/>
+        </w:numPr>
+        <w:spacing w:after="0" w:line="240" w:lineRule="auto"/>
+        <w:rPr>
+          <w:rFonts w:ascii="Arial" w:eastAsia="Times New Roman" w:hAnsi="Arial" w:cs="Arial"/>
+          <w:sz w:val="24"/>
+          <w:szCs w:val="24"/>
+        </w:rPr>
+      </w:pPr>
+      <w:r>
+        <w:rPr>
+          <w:rFonts w:ascii="Arial" w:eastAsia="Times New Roman" w:hAnsi="Arial" w:cs="Arial"/>
+          <w:sz w:val="24"/>
+          <w:szCs w:val="24"/>
+        </w:rPr>
+        <w:t>¿</w:t>
+      </w:r>
+      <w:proofErr w:type="spellStart"/>
+      <w:r>
+        <w:rPr>
+          <w:rFonts w:ascii="Arial" w:eastAsia="Times New Roman" w:hAnsi="Arial" w:cs="Arial"/>
+          <w:sz w:val="24"/>
+          <w:szCs w:val="24"/>
+        </w:rPr>
+        <w:t>Sabías</w:t>
+      </w:r>
+      <w:proofErr w:type="spellEnd"/>
+      <w:r>
+        <w:rPr>
+          <w:rFonts w:ascii="Arial" w:eastAsia="Times New Roman" w:hAnsi="Arial" w:cs="Arial"/>
+          <w:sz w:val="24"/>
+          <w:szCs w:val="24"/>
+        </w:rPr>
+        <w:t xml:space="preserve"> </w:t>
+      </w:r>
+      <w:proofErr w:type="spellStart"/>
+      <w:r>
+        <w:rPr>
+          <w:rFonts w:ascii="Arial" w:eastAsia="Times New Roman" w:hAnsi="Arial" w:cs="Arial"/>
+          <w:sz w:val="24"/>
+          <w:szCs w:val="24"/>
+        </w:rPr>
+        <w:t>qué</w:t>
+      </w:r>
+      <w:proofErr w:type="spellEnd"/>
+      <w:r>
+        <w:rPr>
+          <w:rFonts w:ascii="Arial" w:eastAsia="Times New Roman" w:hAnsi="Arial" w:cs="Arial"/>
+          <w:sz w:val="24"/>
+          <w:szCs w:val="24"/>
+        </w:rPr>
+        <w:t>?</w:t>
+      </w:r>
+    </w:p>
+    <w:p>
+      <w:pPr>
+        <w:pStyle w:val="ListParagraph"/>
         <w:spacing w:after="0" w:line="240" w:lineRule="auto"/>
         <w:ind w:left="1080"/>
         <w:rPr>
           <w:rFonts w:ascii="Arial" w:eastAsia="Times New Roman" w:hAnsi="Arial" w:cs="Arial"/>
           <w:sz w:val="24"/>
           <w:szCs w:val="24"/>
+          <w:lang w:val="es-CR"/>
         </w:rPr>
       </w:pPr>
     </w:p>
@@ -3154,6 +5335,155 @@
     </w:lvl>
   </w:abstractNum>
   <w:abstractNum w:abstractNumId="2" w15:restartNumberingAfterBreak="0">
+    <w:nsid w:val="52E31BB6"/>
+    <w:multiLevelType w:val="multilevel"/>
+    <w:tmpl w:val="9FE81EA8"/>
+    <w:lvl w:ilvl="0">
+      <w:start w:val="1"/>
+      <w:numFmt w:val="bullet"/>
+      <w:lvlText w:val=""/>
+      <w:lvlJc w:val="left"/>
+      <w:pPr>
+        <w:tabs>
+          <w:tab w:val="num" w:pos="720"/>
+        </w:tabs>
+        <w:ind w:left="720" w:hanging="360"/>
+      </w:pPr>
+      <w:rPr>
+        <w:rFonts w:ascii="Symbol" w:hAnsi="Symbol" w:hint="default"/>
+        <w:sz w:val="20"/>
+      </w:rPr>
+    </w:lvl>
+    <w:lvl w:ilvl="1" w:tentative="1">
+      <w:start w:val="1"/>
+      <w:numFmt w:val="bullet"/>
+      <w:lvlText w:val="o"/>
+      <w:lvlJc w:val="left"/>
+      <w:pPr>
+        <w:tabs>
+          <w:tab w:val="num" w:pos="1440"/>
+        </w:tabs>
+        <w:ind w:left="1440" w:hanging="360"/>
+      </w:pPr>
+      <w:rPr>
+        <w:rFonts w:ascii="Courier New" w:hAnsi="Courier New" w:hint="default"/>
+        <w:sz w:val="20"/>
+      </w:rPr>
+    </w:lvl>
+    <w:lvl w:ilvl="2" w:tentative="1">
+      <w:start w:val="1"/>
+      <w:numFmt w:val="bullet"/>
+      <w:lvlText w:val=""/>
+      <w:lvlJc w:val="left"/>
+      <w:pPr>
+        <w:tabs>
+          <w:tab w:val="num" w:pos="2160"/>
+        </w:tabs>
+        <w:ind w:left="2160" w:hanging="360"/>
+      </w:pPr>
+      <w:rPr>
+        <w:rFonts w:ascii="Wingdings" w:hAnsi="Wingdings" w:hint="default"/>
+        <w:sz w:val="20"/>
+      </w:rPr>
+    </w:lvl>
+    <w:lvl w:ilvl="3" w:tentative="1">
+      <w:start w:val="1"/>
+      <w:numFmt w:val="bullet"/>
+      <w:lvlText w:val=""/>
+      <w:lvlJc w:val="left"/>
+      <w:pPr>
+        <w:tabs>
+          <w:tab w:val="num" w:pos="2880"/>
+        </w:tabs>
+        <w:ind w:left="2880" w:hanging="360"/>
+      </w:pPr>
+      <w:rPr>
+        <w:rFonts w:ascii="Wingdings" w:hAnsi="Wingdings" w:hint="default"/>
+        <w:sz w:val="20"/>
+      </w:rPr>
+    </w:lvl>
+    <w:lvl w:ilvl="4" w:tentative="1">
+      <w:start w:val="1"/>
+      <w:numFmt w:val="bullet"/>
+      <w:lvlText w:val=""/>
+      <w:lvlJc w:val="left"/>
+      <w:pPr>
+        <w:tabs>
+          <w:tab w:val="num" w:pos="3600"/>
+        </w:tabs>
+        <w:ind w:left="3600" w:hanging="360"/>
+      </w:pPr>
+      <w:rPr>
+        <w:rFonts w:ascii="Wingdings" w:hAnsi="Wingdings" w:hint="default"/>
+        <w:sz w:val="20"/>
+      </w:rPr>
+    </w:lvl>
+    <w:lvl w:ilvl="5" w:tentative="1">
+      <w:start w:val="1"/>
+      <w:numFmt w:val="bullet"/>
+      <w:lvlText w:val=""/>
+      <w:lvlJc w:val="left"/>
+      <w:pPr>
+        <w:tabs>
+          <w:tab w:val="num" w:pos="4320"/>
+        </w:tabs>
+        <w:ind w:left="4320" w:hanging="360"/>
+      </w:pPr>
+      <w:rPr>
+        <w:rFonts w:ascii="Wingdings" w:hAnsi="Wingdings" w:hint="default"/>
+        <w:sz w:val="20"/>
+      </w:rPr>
+    </w:lvl>
+    <w:lvl w:ilvl="6" w:tentative="1">
+      <w:start w:val="1"/>
+      <w:numFmt w:val="bullet"/>
+      <w:lvlText w:val=""/>
+      <w:lvlJc w:val="left"/>
+      <w:pPr>
+        <w:tabs>
+          <w:tab w:val="num" w:pos="5040"/>
+        </w:tabs>
+        <w:ind w:left="5040" w:hanging="360"/>
+      </w:pPr>
+      <w:rPr>
+        <w:rFonts w:ascii="Wingdings" w:hAnsi="Wingdings" w:hint="default"/>
+        <w:sz w:val="20"/>
+      </w:rPr>
+    </w:lvl>
+    <w:lvl w:ilvl="7" w:tentative="1">
+      <w:start w:val="1"/>
+      <w:numFmt w:val="bullet"/>
+      <w:lvlText w:val=""/>
+      <w:lvlJc w:val="left"/>
+      <w:pPr>
+        <w:tabs>
+          <w:tab w:val="num" w:pos="5760"/>
+        </w:tabs>
+        <w:ind w:left="5760" w:hanging="360"/>
+      </w:pPr>
+      <w:rPr>
+        <w:rFonts w:ascii="Wingdings" w:hAnsi="Wingdings" w:hint="default"/>
+        <w:sz w:val="20"/>
+      </w:rPr>
+    </w:lvl>
+    <w:lvl w:ilvl="8" w:tentative="1">
+      <w:start w:val="1"/>
+      <w:numFmt w:val="bullet"/>
+      <w:lvlText w:val=""/>
+      <w:lvlJc w:val="left"/>
+      <w:pPr>
+        <w:tabs>
+          <w:tab w:val="num" w:pos="6480"/>
+        </w:tabs>
+        <w:ind w:left="6480" w:hanging="360"/>
+      </w:pPr>
+      <w:rPr>
+        <w:rFonts w:ascii="Wingdings" w:hAnsi="Wingdings" w:hint="default"/>
+        <w:sz w:val="20"/>
+      </w:rPr>
+    </w:lvl>
+  </w:abstractNum>
+  <w:abstractNum w:abstractNumId="3" w15:restartNumberingAfterBreak="0">
     <w:nsid w:val="5B3E1DAE"/>
     <w:multiLevelType w:val="multilevel"/>
     <w:tmpl w:val="5214227E"/>
@@ -3274,7 +5604,7 @@
       </w:rPr>
     </w:lvl>
   </w:abstractNum>
-  <w:abstractNum w:abstractNumId="3" w15:restartNumberingAfterBreak="0">
+  <w:abstractNum w:abstractNumId="4" w15:restartNumberingAfterBreak="0">
     <w:nsid w:val="699D7AC2"/>
     <w:multiLevelType w:val="multilevel"/>
     <w:tmpl w:val="5B94A7D4"/>
@@ -3424,16 +5754,19 @@
     </w:lvl>
   </w:abstractNum>
   <w:num w:numId="1">
-    <w:abstractNumId w:val="3"/>
+    <w:abstractNumId w:val="4"/>
   </w:num>
   <w:num w:numId="2">
-    <w:abstractNumId w:val="2"/>
+    <w:abstractNumId w:val="3"/>
   </w:num>
   <w:num w:numId="3">
     <w:abstractNumId w:val="1"/>
   </w:num>
   <w:num w:numId="4">
     <w:abstractNumId w:val="0"/>
+  </w:num>
+  <w:num w:numId="5">
+    <w:abstractNumId w:val="2"/>
   </w:num>
 </w:numbering>
 </file>
@@ -3922,7 +6255,6 @@
     <w:name w:val="Hyperlink"/>
     <w:basedOn w:val="DefaultParagraphFont"/>
     <w:uiPriority w:val="99"/>
-    <w:semiHidden/>
     <w:unhideWhenUsed/>
     <w:rsid w:val="00F063D2"/>
     <w:rPr>
@@ -3984,7 +6316,6 @@
     <w:name w:val="Normal (Web)"/>
     <w:basedOn w:val="Normal"/>
     <w:uiPriority w:val="99"/>
-    <w:semiHidden/>
     <w:unhideWhenUsed/>
     <w:rsid w:val="006F46FB"/>
     <w:pPr>
@@ -3995,6 +6326,89 @@
       <w:sz w:val="24"/>
       <w:szCs w:val="24"/>
     </w:rPr>
+  </w:style>
+  <w:style w:type="character" w:styleId="UnresolvedMention">
+    <w:name w:val="Unresolved Mention"/>
+    <w:basedOn w:val="DefaultParagraphFont"/>
+    <w:uiPriority w:val="99"/>
+    <w:semiHidden/>
+    <w:unhideWhenUsed/>
+    <w:rsid w:val="00D1744F"/>
+    <w:rPr>
+      <w:color w:val="605E5C"/>
+      <w:shd w:val="clear" w:color="auto" w:fill="E1DFDD"/>
+    </w:rPr>
+  </w:style>
+  <w:style w:type="character" w:customStyle="1" w:styleId="h1-title">
+    <w:name w:val="h1-title"/>
+    <w:basedOn w:val="DefaultParagraphFont"/>
+    <w:rsid w:val="00230D7B"/>
+  </w:style>
+  <w:style w:type="paragraph" w:styleId="HTMLPreformatted">
+    <w:name w:val="HTML Preformatted"/>
+    <w:basedOn w:val="Normal"/>
+    <w:link w:val="HTMLPreformattedChar"/>
+    <w:uiPriority w:val="99"/>
+    <w:semiHidden/>
+    <w:unhideWhenUsed/>
+    <w:rsid w:val="00230D7B"/>
+    <w:pPr>
+      <w:tabs>
+        <w:tab w:val="left" w:pos="916"/>
+        <w:tab w:val="left" w:pos="1832"/>
+        <w:tab w:val="left" w:pos="2748"/>
+        <w:tab w:val="left" w:pos="3664"/>
+        <w:tab w:val="left" w:pos="4580"/>
+        <w:tab w:val="left" w:pos="5496"/>
+        <w:tab w:val="left" w:pos="6412"/>
+        <w:tab w:val="left" w:pos="7328"/>
+        <w:tab w:val="left" w:pos="8244"/>
+        <w:tab w:val="left" w:pos="9160"/>
+        <w:tab w:val="left" w:pos="10076"/>
+        <w:tab w:val="left" w:pos="10992"/>
+        <w:tab w:val="left" w:pos="11908"/>
+        <w:tab w:val="left" w:pos="12824"/>
+        <w:tab w:val="left" w:pos="13740"/>
+        <w:tab w:val="left" w:pos="14656"/>
+      </w:tabs>
+      <w:spacing w:after="0" w:line="240" w:lineRule="auto"/>
+    </w:pPr>
+    <w:rPr>
+      <w:rFonts w:ascii="Courier New" w:eastAsia="Times New Roman" w:hAnsi="Courier New" w:cs="Courier New"/>
+      <w:sz w:val="20"/>
+      <w:szCs w:val="20"/>
+    </w:rPr>
+  </w:style>
+  <w:style w:type="character" w:customStyle="1" w:styleId="HTMLPreformattedChar">
+    <w:name w:val="HTML Preformatted Char"/>
+    <w:basedOn w:val="DefaultParagraphFont"/>
+    <w:link w:val="HTMLPreformatted"/>
+    <w:uiPriority w:val="99"/>
+    <w:semiHidden/>
+    <w:rsid w:val="00230D7B"/>
+    <w:rPr>
+      <w:rFonts w:ascii="Courier New" w:eastAsia="Times New Roman" w:hAnsi="Courier New" w:cs="Courier New"/>
+      <w:sz w:val="20"/>
+      <w:szCs w:val="20"/>
+    </w:rPr>
+  </w:style>
+  <w:style w:type="character" w:styleId="HTMLCode">
+    <w:name w:val="HTML Code"/>
+    <w:basedOn w:val="DefaultParagraphFont"/>
+    <w:uiPriority w:val="99"/>
+    <w:semiHidden/>
+    <w:unhideWhenUsed/>
+    <w:rsid w:val="00230D7B"/>
+    <w:rPr>
+      <w:rFonts w:ascii="Courier New" w:eastAsia="Times New Roman" w:hAnsi="Courier New" w:cs="Courier New"/>
+      <w:sz w:val="20"/>
+      <w:szCs w:val="20"/>
+    </w:rPr>
+  </w:style>
+  <w:style w:type="character" w:customStyle="1" w:styleId="token">
+    <w:name w:val="token"/>
+    <w:basedOn w:val="DefaultParagraphFont"/>
+    <w:rsid w:val="00230D7B"/>
   </w:style>
 </w:styles>
 </file>
@@ -4292,4 +6706,16 @@
     </a:ext>
   </a:extLst>
 </a:theme>
+</file>
+
+<file path=customXml/item1.xml><?xml version="1.0" encoding="utf-8"?>
+<b:Sources xmlns:b="http://schemas.openxmlformats.org/officeDocument/2006/bibliography" xmlns="http://schemas.openxmlformats.org/officeDocument/2006/bibliography" SelectedStyle="\APASixthEditionOfficeOnline.xsl" StyleName="APA" Version="6"/>
+</file>
+
+<file path=customXml/itemProps1.xml><?xml version="1.0" encoding="utf-8"?>
+<ds:datastoreItem xmlns:ds="http://schemas.openxmlformats.org/officeDocument/2006/customXml" ds:itemID="{4A4DF398-3ECF-402F-AAB0-8008F3BF94BE}">
+  <ds:schemaRefs>
+    <ds:schemaRef ds:uri="http://schemas.openxmlformats.org/officeDocument/2006/bibliography"/>
+  </ds:schemaRefs>
+</ds:datastoreItem>
 </file>
</xml_diff>